<commit_message>
Added Marc's updates to the tutorials.
</commit_message>
<xml_diff>
--- a/wiki/tutorial/0 introduction.docx
+++ b/wiki/tutorial/0 introduction.docx
@@ -1,10 +1,10 @@
 
 <file path=word/document.xml><?xml version="1.0" encoding="utf-8"?>
-<w:document xmlns:ve="http://schemas.openxmlformats.org/markup-compatibility/2006" xmlns:o="urn:schemas-microsoft-com:office:office" xmlns:r="http://schemas.openxmlformats.org/officeDocument/2006/relationships" xmlns:m="http://schemas.openxmlformats.org/officeDocument/2006/math" xmlns:v="urn:schemas-microsoft-com:vml" xmlns:wp="http://schemas.openxmlformats.org/drawingml/2006/wordprocessingDrawing" xmlns:w10="urn:schemas-microsoft-com:office:word" xmlns:w="http://schemas.openxmlformats.org/wordprocessingml/2006/main" xmlns:wne="http://schemas.microsoft.com/office/word/2006/wordml">
+<w:document xmlns:wpc="http://schemas.microsoft.com/office/word/2010/wordprocessingCanvas" xmlns:mc="http://schemas.openxmlformats.org/markup-compatibility/2006" xmlns:o="urn:schemas-microsoft-com:office:office" xmlns:r="http://schemas.openxmlformats.org/officeDocument/2006/relationships" xmlns:m="http://schemas.openxmlformats.org/officeDocument/2006/math" xmlns:v="urn:schemas-microsoft-com:vml" xmlns:wp14="http://schemas.microsoft.com/office/word/2010/wordprocessingDrawing" xmlns:wp="http://schemas.openxmlformats.org/drawingml/2006/wordprocessingDrawing" xmlns:w10="urn:schemas-microsoft-com:office:word" xmlns:w="http://schemas.openxmlformats.org/wordprocessingml/2006/main" xmlns:w14="http://schemas.microsoft.com/office/word/2010/wordml" xmlns:wpg="http://schemas.microsoft.com/office/word/2010/wordprocessingGroup" xmlns:wpi="http://schemas.microsoft.com/office/word/2010/wordprocessingInk" xmlns:wne="http://schemas.microsoft.com/office/word/2006/wordml" xmlns:wps="http://schemas.microsoft.com/office/word/2010/wordprocessingShape" mc:Ignorable="w14 wp14">
   <w:body>
     <w:p>
       <w:pPr>
-        <w:pStyle w:val="Title"/>
+        <w:pStyle w:val="Titel"/>
         <w:rPr>
           <w:lang w:val="en-GB"/>
         </w:rPr>
@@ -29,78 +29,76 @@
           <w:lang w:val="en-GB"/>
         </w:rPr>
       </w:pPr>
+      <w:r>
+        <w:rPr>
+          <w:lang w:val="en-GB"/>
+        </w:rPr>
+        <w:br/>
+      </w:r>
+      <w:r>
+        <w:rPr>
+          <w:lang w:val="en-GB"/>
+        </w:rPr>
+        <w:t xml:space="preserve">The process of </w:t>
+      </w:r>
+      <w:r>
+        <w:rPr>
+          <w:lang w:val="en-GB"/>
+        </w:rPr>
+        <w:t>searching</w:t>
+      </w:r>
+      <w:r>
+        <w:rPr>
+          <w:lang w:val="en-GB"/>
+        </w:rPr>
+        <w:t xml:space="preserve"> mass spectral data </w:t>
+      </w:r>
+      <w:r>
+        <w:rPr>
+          <w:lang w:val="en-GB"/>
+        </w:rPr>
+        <w:t xml:space="preserve">for the purpose of </w:t>
+      </w:r>
+      <w:r>
+        <w:rPr>
+          <w:lang w:val="en-GB"/>
+        </w:rPr>
+        <w:t xml:space="preserve">peptide and </w:t>
+      </w:r>
+      <w:r>
+        <w:rPr>
+          <w:lang w:val="en-GB"/>
+        </w:rPr>
+        <w:t xml:space="preserve">protein identification </w:t>
+      </w:r>
+      <w:r>
+        <w:rPr>
+          <w:lang w:val="en-GB"/>
+        </w:rPr>
+        <w:t xml:space="preserve">can roughly </w:t>
+      </w:r>
+      <w:r>
+        <w:rPr>
+          <w:lang w:val="en-GB"/>
+        </w:rPr>
+        <w:t xml:space="preserve">be divided into </w:t>
+      </w:r>
+      <w:r>
+        <w:rPr>
+          <w:lang w:val="en-GB"/>
+        </w:rPr>
+        <w:t>six</w:t>
+      </w:r>
+      <w:r>
+        <w:rPr>
+          <w:lang w:val="en-GB"/>
+        </w:rPr>
+        <w:t xml:space="preserve"> steps:</w:t>
+      </w:r>
     </w:p>
     <w:p>
       <w:pPr>
-        <w:jc w:val="both"/>
-        <w:rPr>
-          <w:lang w:val="en-GB"/>
-        </w:rPr>
-      </w:pPr>
-      <w:r>
-        <w:rPr>
-          <w:lang w:val="en-GB"/>
-        </w:rPr>
-        <w:t xml:space="preserve">The process of </w:t>
-      </w:r>
-      <w:r>
-        <w:rPr>
-          <w:lang w:val="en-GB"/>
-        </w:rPr>
-        <w:t>searching</w:t>
-      </w:r>
-      <w:r>
-        <w:rPr>
-          <w:lang w:val="en-GB"/>
-        </w:rPr>
-        <w:t xml:space="preserve"> mass spectral data </w:t>
-      </w:r>
-      <w:r>
-        <w:rPr>
-          <w:lang w:val="en-GB"/>
-        </w:rPr>
-        <w:t xml:space="preserve">for the purpose of </w:t>
-      </w:r>
-      <w:r>
-        <w:rPr>
-          <w:lang w:val="en-GB"/>
-        </w:rPr>
-        <w:t xml:space="preserve">peptide and </w:t>
-      </w:r>
-      <w:r>
-        <w:rPr>
-          <w:lang w:val="en-GB"/>
-        </w:rPr>
-        <w:t xml:space="preserve">protein identification </w:t>
-      </w:r>
-      <w:r>
-        <w:rPr>
-          <w:lang w:val="en-GB"/>
-        </w:rPr>
-        <w:t xml:space="preserve">can roughly </w:t>
-      </w:r>
-      <w:r>
-        <w:rPr>
-          <w:lang w:val="en-GB"/>
-        </w:rPr>
-        <w:t xml:space="preserve">be divided into </w:t>
-      </w:r>
-      <w:r>
-        <w:rPr>
-          <w:lang w:val="en-GB"/>
-        </w:rPr>
-        <w:t>six</w:t>
-      </w:r>
-      <w:r>
-        <w:rPr>
-          <w:lang w:val="en-GB"/>
-        </w:rPr>
-        <w:t xml:space="preserve"> steps:</w:t>
-      </w:r>
-    </w:p>
-    <w:p>
-      <w:pPr>
-        <w:pStyle w:val="ListParagraph"/>
+        <w:pStyle w:val="Listenabsatz"/>
         <w:numPr>
           <w:ilvl w:val="0"/>
           <w:numId w:val="7"/>
@@ -171,7 +169,7 @@
     </w:p>
     <w:p>
       <w:pPr>
-        <w:pStyle w:val="ListParagraph"/>
+        <w:pStyle w:val="Listenabsatz"/>
         <w:numPr>
           <w:ilvl w:val="0"/>
           <w:numId w:val="7"/>
@@ -193,7 +191,7 @@
     </w:p>
     <w:p>
       <w:pPr>
-        <w:pStyle w:val="ListParagraph"/>
+        <w:pStyle w:val="Listenabsatz"/>
         <w:numPr>
           <w:ilvl w:val="0"/>
           <w:numId w:val="7"/>
@@ -271,7 +269,7 @@
     </w:p>
     <w:p>
       <w:pPr>
-        <w:pStyle w:val="ListParagraph"/>
+        <w:pStyle w:val="Listenabsatz"/>
         <w:numPr>
           <w:ilvl w:val="0"/>
           <w:numId w:val="7"/>
@@ -377,7 +375,7 @@
     </w:p>
     <w:p>
       <w:pPr>
-        <w:pStyle w:val="ListParagraph"/>
+        <w:pStyle w:val="Listenabsatz"/>
         <w:numPr>
           <w:ilvl w:val="0"/>
           <w:numId w:val="7"/>
@@ -455,7 +453,7 @@
     </w:p>
     <w:p>
       <w:pPr>
-        <w:pStyle w:val="ListParagraph"/>
+        <w:pStyle w:val="Listenabsatz"/>
         <w:numPr>
           <w:ilvl w:val="0"/>
           <w:numId w:val="7"/>
@@ -644,7 +642,7 @@
                 <w:txbxContent>
                   <w:p>
                     <w:pPr>
-                      <w:pStyle w:val="NormalWeb"/>
+                      <w:pStyle w:val="StandardWeb"/>
                       <w:spacing w:before="0" w:beforeAutospacing="0" w:after="200" w:afterAutospacing="0" w:line="360" w:lineRule="auto"/>
                       <w:jc w:val="center"/>
                       <w:rPr>
@@ -689,7 +687,7 @@
                 <w:txbxContent>
                   <w:p>
                     <w:pPr>
-                      <w:pStyle w:val="NormalWeb"/>
+                      <w:pStyle w:val="StandardWeb"/>
                       <w:spacing w:before="0" w:beforeAutospacing="0" w:after="200" w:afterAutospacing="0" w:line="360" w:lineRule="auto"/>
                       <w:jc w:val="center"/>
                     </w:pPr>
@@ -731,7 +729,7 @@
                 <w:txbxContent>
                   <w:p>
                     <w:pPr>
-                      <w:pStyle w:val="NormalWeb"/>
+                      <w:pStyle w:val="StandardWeb"/>
                       <w:spacing w:before="0" w:beforeAutospacing="0" w:after="200" w:afterAutospacing="0" w:line="360" w:lineRule="auto"/>
                       <w:jc w:val="center"/>
                       <w:rPr>
@@ -812,7 +810,7 @@
                 <w:txbxContent>
                   <w:p>
                     <w:pPr>
-                      <w:pStyle w:val="NormalWeb"/>
+                      <w:pStyle w:val="StandardWeb"/>
                       <w:spacing w:before="0" w:beforeAutospacing="0" w:after="200" w:afterAutospacing="0" w:line="360" w:lineRule="auto"/>
                       <w:jc w:val="center"/>
                       <w:rPr>
@@ -902,7 +900,7 @@
                 <w:txbxContent>
                   <w:p>
                     <w:pPr>
-                      <w:pStyle w:val="NormalWeb"/>
+                      <w:pStyle w:val="StandardWeb"/>
                       <w:spacing w:before="0" w:beforeAutospacing="0" w:after="200" w:afterAutospacing="0" w:line="360" w:lineRule="auto"/>
                       <w:jc w:val="center"/>
                     </w:pPr>
@@ -1004,7 +1002,7 @@
                 <w:txbxContent>
                   <w:p>
                     <w:pPr>
-                      <w:pStyle w:val="NormalWeb"/>
+                      <w:pStyle w:val="StandardWeb"/>
                       <w:spacing w:before="0" w:beforeAutospacing="0" w:after="200" w:afterAutospacing="0" w:line="360" w:lineRule="auto"/>
                     </w:pPr>
                     <w:r>
@@ -1047,26 +1045,11 @@
           <w:lang w:val="en-GB"/>
         </w:rPr>
       </w:pPr>
-    </w:p>
-    <w:p>
-      <w:pPr>
-        <w:jc w:val="both"/>
-        <w:rPr>
-          <w:lang w:val="en-GB"/>
-        </w:rPr>
-      </w:pPr>
-    </w:p>
-    <w:p>
-      <w:pPr>
-        <w:jc w:val="both"/>
-        <w:rPr>
-          <w:lang w:val="en-GB"/>
-        </w:rPr>
-      </w:pPr>
-      <w:r>
-        <w:rPr>
-          <w:lang w:val="en-GB"/>
-        </w:rPr>
+      <w:r>
+        <w:rPr>
+          <w:lang w:val="en-GB"/>
+        </w:rPr>
+        <w:lastRenderedPageBreak/>
         <w:t xml:space="preserve">In the past years tremendous efforts were </w:t>
       </w:r>
       <w:r>
@@ -1139,14 +1122,13 @@
                 <w:txbxContent>
                   <w:p>
                     <w:pPr>
-                      <w:pStyle w:val="NormalWeb"/>
+                      <w:pStyle w:val="StandardWeb"/>
                       <w:spacing w:before="0" w:beforeAutospacing="0" w:after="200" w:afterAutospacing="0" w:line="360" w:lineRule="auto"/>
                       <w:jc w:val="center"/>
                       <w:rPr>
                         <w:color w:val="C00000"/>
                       </w:rPr>
                     </w:pPr>
-                    <w:bookmarkStart w:id="0" w:name="_GoBack"/>
                     <w:r>
                       <w:rPr>
                         <w:rFonts w:eastAsia="Calibri"/>
@@ -1169,7 +1151,6 @@
                       </w:rPr>
                       <w:t>epositories</w:t>
                     </w:r>
-                    <w:bookmarkEnd w:id="0"/>
                   </w:p>
                 </w:txbxContent>
               </v:textbox>
@@ -1213,7 +1194,7 @@
                 <w:txbxContent>
                   <w:p>
                     <w:pPr>
-                      <w:pStyle w:val="NormalWeb"/>
+                      <w:pStyle w:val="StandardWeb"/>
                       <w:spacing w:before="0" w:beforeAutospacing="0" w:after="200" w:afterAutospacing="0" w:line="360" w:lineRule="auto"/>
                       <w:jc w:val="center"/>
                       <w:rPr>
@@ -1275,7 +1256,7 @@
                 <w:txbxContent>
                   <w:p>
                     <w:pPr>
-                      <w:pStyle w:val="NormalWeb"/>
+                      <w:pStyle w:val="StandardWeb"/>
                       <w:spacing w:before="0" w:beforeAutospacing="0" w:after="200" w:afterAutospacing="0" w:line="360" w:lineRule="auto"/>
                       <w:jc w:val="center"/>
                       <w:rPr>
@@ -1337,7 +1318,7 @@
                 <w:txbxContent>
                   <w:p>
                     <w:pPr>
-                      <w:pStyle w:val="NormalWeb"/>
+                      <w:pStyle w:val="StandardWeb"/>
                       <w:spacing w:before="0" w:beforeAutospacing="0" w:after="200" w:afterAutospacing="0" w:line="360" w:lineRule="auto"/>
                       <w:jc w:val="center"/>
                       <w:rPr>
@@ -1411,7 +1392,7 @@
                 <w:txbxContent>
                   <w:p>
                     <w:pPr>
-                      <w:pStyle w:val="NormalWeb"/>
+                      <w:pStyle w:val="StandardWeb"/>
                       <w:spacing w:before="0" w:beforeAutospacing="0" w:after="200" w:afterAutospacing="0" w:line="360" w:lineRule="auto"/>
                       <w:jc w:val="center"/>
                       <w:rPr>
@@ -1516,7 +1497,7 @@
                 <w:txbxContent>
                   <w:p>
                     <w:pPr>
-                      <w:pStyle w:val="NormalWeb"/>
+                      <w:pStyle w:val="StandardWeb"/>
                       <w:spacing w:before="0" w:beforeAutospacing="0" w:after="200" w:afterAutospacing="0" w:line="360" w:lineRule="auto"/>
                     </w:pPr>
                     <w:r>
@@ -1538,7 +1519,7 @@
                 <w:txbxContent>
                   <w:p>
                     <w:pPr>
-                      <w:pStyle w:val="NormalWeb"/>
+                      <w:pStyle w:val="StandardWeb"/>
                       <w:spacing w:before="0" w:beforeAutospacing="0" w:after="200" w:afterAutospacing="0" w:line="360" w:lineRule="auto"/>
                     </w:pPr>
                     <w:r>
@@ -1560,7 +1541,7 @@
                 <w:txbxContent>
                   <w:p>
                     <w:pPr>
-                      <w:pStyle w:val="NormalWeb"/>
+                      <w:pStyle w:val="StandardWeb"/>
                       <w:spacing w:before="0" w:beforeAutospacing="0" w:after="200" w:afterAutospacing="0" w:line="360" w:lineRule="auto"/>
                     </w:pPr>
                     <w:r>
@@ -1720,7 +1701,7 @@
     </w:p>
     <w:p>
       <w:pPr>
-        <w:pStyle w:val="ListParagraph"/>
+        <w:pStyle w:val="Listenabsatz"/>
         <w:numPr>
           <w:ilvl w:val="0"/>
           <w:numId w:val="15"/>
@@ -1821,7 +1802,7 @@
         </w:rPr>
         <w:t xml:space="preserve"> package (</w:t>
       </w:r>
-      <w:hyperlink r:id="rId8" w:history="1">
+      <w:hyperlink r:id="rId9" w:history="1">
         <w:r>
           <w:rPr>
             <w:rStyle w:val="Hyperlink"/>
@@ -1838,7 +1819,7 @@
     </w:p>
     <w:p>
       <w:pPr>
-        <w:pStyle w:val="ListParagraph"/>
+        <w:pStyle w:val="Listenabsatz"/>
         <w:rPr>
           <w:lang w:val="en-GB"/>
         </w:rPr>
@@ -1846,7 +1827,7 @@
     </w:p>
     <w:p>
       <w:pPr>
-        <w:pStyle w:val="ListParagraph"/>
+        <w:pStyle w:val="Listenabsatz"/>
         <w:numPr>
           <w:ilvl w:val="0"/>
           <w:numId w:val="15"/>
@@ -1925,7 +1906,7 @@
         </w:rPr>
         <w:t xml:space="preserve"> (</w:t>
       </w:r>
-      <w:hyperlink r:id="rId9" w:history="1">
+      <w:hyperlink r:id="rId10" w:history="1">
         <w:r>
           <w:rPr>
             <w:rStyle w:val="Hyperlink"/>
@@ -1943,7 +1924,7 @@
     </w:p>
     <w:p>
       <w:pPr>
-        <w:pStyle w:val="ListParagraph"/>
+        <w:pStyle w:val="Listenabsatz"/>
         <w:rPr>
           <w:lang w:val="en-GB"/>
         </w:rPr>
@@ -1951,7 +1932,7 @@
     </w:p>
     <w:p>
       <w:pPr>
-        <w:pStyle w:val="ListParagraph"/>
+        <w:pStyle w:val="Listenabsatz"/>
         <w:numPr>
           <w:ilvl w:val="0"/>
           <w:numId w:val="15"/>
@@ -2141,7 +2122,7 @@
         </w:rPr>
         <w:t xml:space="preserve"> (</w:t>
       </w:r>
-      <w:hyperlink r:id="rId10" w:history="1">
+      <w:hyperlink r:id="rId11" w:history="1">
         <w:r>
           <w:rPr>
             <w:rStyle w:val="Hyperlink"/>
@@ -2227,7 +2208,7 @@
         </w:rPr>
         <w:t xml:space="preserve"> (</w:t>
       </w:r>
-      <w:hyperlink r:id="rId11" w:history="1">
+      <w:hyperlink r:id="rId12" w:history="1">
         <w:r>
           <w:rPr>
             <w:rStyle w:val="Hyperlink"/>
@@ -2245,7 +2226,7 @@
     </w:p>
     <w:p>
       <w:pPr>
-        <w:pStyle w:val="ListParagraph"/>
+        <w:pStyle w:val="Listenabsatz"/>
         <w:rPr>
           <w:lang w:val="en-GB"/>
         </w:rPr>
@@ -2253,7 +2234,7 @@
     </w:p>
     <w:p>
       <w:pPr>
-        <w:pStyle w:val="ListParagraph"/>
+        <w:pStyle w:val="Listenabsatz"/>
         <w:numPr>
           <w:ilvl w:val="0"/>
           <w:numId w:val="15"/>
@@ -2575,7 +2556,7 @@
         </w:rPr>
         <w:t xml:space="preserve"> (</w:t>
       </w:r>
-      <w:hyperlink r:id="rId12" w:history="1">
+      <w:hyperlink r:id="rId13" w:history="1">
         <w:r>
           <w:rPr>
             <w:rStyle w:val="Hyperlink"/>
@@ -2607,7 +2588,7 @@
     </w:p>
     <w:p>
       <w:pPr>
-        <w:pStyle w:val="ListParagraph"/>
+        <w:pStyle w:val="Listenabsatz"/>
         <w:rPr>
           <w:lang w:val="en-GB"/>
         </w:rPr>
@@ -2615,7 +2596,7 @@
     </w:p>
     <w:p>
       <w:pPr>
-        <w:pStyle w:val="ListParagraph"/>
+        <w:pStyle w:val="Listenabsatz"/>
         <w:numPr>
           <w:ilvl w:val="0"/>
           <w:numId w:val="15"/>
@@ -2635,69 +2616,6 @@
           <w:lang w:val="en-GB"/>
         </w:rPr>
         <w:t xml:space="preserve">peptide and protein inference, we recommend the use of </w:t>
-      </w:r>
-      <w:proofErr w:type="spellStart"/>
-      <w:r>
-        <w:rPr>
-          <w:b/>
-          <w:lang w:val="en-GB"/>
-        </w:rPr>
-        <w:t>Peptide</w:t>
-      </w:r>
-      <w:r>
-        <w:rPr>
-          <w:b/>
-          <w:lang w:val="en-GB"/>
-        </w:rPr>
-        <w:t>Shaker</w:t>
-      </w:r>
-      <w:proofErr w:type="spellEnd"/>
-      <w:r>
-        <w:rPr>
-          <w:lang w:val="en-GB"/>
-        </w:rPr>
-        <w:t xml:space="preserve"> (</w:t>
-      </w:r>
-      <w:hyperlink r:id="rId13" w:history="1">
-        <w:r>
-          <w:rPr>
-            <w:rStyle w:val="Hyperlink"/>
-            <w:lang w:val="en-GB"/>
-          </w:rPr>
-          <w:t>http://peptide-shaker.googlecode.com</w:t>
-        </w:r>
-      </w:hyperlink>
-      <w:r>
-        <w:rPr>
-          <w:lang w:val="en-GB"/>
-        </w:rPr>
-        <w:t>).</w:t>
-      </w:r>
-    </w:p>
-    <w:p>
-      <w:pPr>
-        <w:pStyle w:val="ListParagraph"/>
-        <w:rPr>
-          <w:lang w:val="en-GB"/>
-        </w:rPr>
-      </w:pPr>
-    </w:p>
-    <w:p>
-      <w:pPr>
-        <w:pStyle w:val="ListParagraph"/>
-        <w:numPr>
-          <w:ilvl w:val="0"/>
-          <w:numId w:val="15"/>
-        </w:numPr>
-        <w:rPr>
-          <w:lang w:val="en-GB"/>
-        </w:rPr>
-      </w:pPr>
-      <w:r>
-        <w:rPr>
-          <w:lang w:val="en-GB"/>
-        </w:rPr>
-        <w:t xml:space="preserve">For the validation of the identifications we recommend the use of </w:t>
       </w:r>
       <w:proofErr w:type="spellStart"/>
       <w:r>
@@ -2734,6 +2652,69 @@
         <w:rPr>
           <w:lang w:val="en-GB"/>
         </w:rPr>
+        <w:t>).</w:t>
+      </w:r>
+    </w:p>
+    <w:p>
+      <w:pPr>
+        <w:pStyle w:val="Listenabsatz"/>
+        <w:rPr>
+          <w:lang w:val="en-GB"/>
+        </w:rPr>
+      </w:pPr>
+    </w:p>
+    <w:p>
+      <w:pPr>
+        <w:pStyle w:val="Listenabsatz"/>
+        <w:numPr>
+          <w:ilvl w:val="0"/>
+          <w:numId w:val="15"/>
+        </w:numPr>
+        <w:rPr>
+          <w:lang w:val="en-GB"/>
+        </w:rPr>
+      </w:pPr>
+      <w:r>
+        <w:rPr>
+          <w:lang w:val="en-GB"/>
+        </w:rPr>
+        <w:t xml:space="preserve">For the validation of the identifications we recommend the use of </w:t>
+      </w:r>
+      <w:proofErr w:type="spellStart"/>
+      <w:r>
+        <w:rPr>
+          <w:b/>
+          <w:lang w:val="en-GB"/>
+        </w:rPr>
+        <w:t>Peptide</w:t>
+      </w:r>
+      <w:r>
+        <w:rPr>
+          <w:b/>
+          <w:lang w:val="en-GB"/>
+        </w:rPr>
+        <w:t>Shaker</w:t>
+      </w:r>
+      <w:proofErr w:type="spellEnd"/>
+      <w:r>
+        <w:rPr>
+          <w:lang w:val="en-GB"/>
+        </w:rPr>
+        <w:t xml:space="preserve"> (</w:t>
+      </w:r>
+      <w:hyperlink r:id="rId15" w:history="1">
+        <w:r>
+          <w:rPr>
+            <w:rStyle w:val="Hyperlink"/>
+            <w:lang w:val="en-GB"/>
+          </w:rPr>
+          <w:t>http://peptide-shaker.googlecode.com</w:t>
+        </w:r>
+      </w:hyperlink>
+      <w:r>
+        <w:rPr>
+          <w:lang w:val="en-GB"/>
+        </w:rPr>
         <w:t xml:space="preserve">) and </w:t>
       </w:r>
       <w:proofErr w:type="spellStart"/>
@@ -2800,7 +2781,7 @@
         </w:rPr>
         <w:t xml:space="preserve"> (</w:t>
       </w:r>
-      <w:hyperlink r:id="rId15" w:history="1">
+      <w:hyperlink r:id="rId16" w:history="1">
         <w:r>
           <w:rPr>
             <w:rStyle w:val="Hyperlink"/>
@@ -2818,7 +2799,7 @@
     </w:p>
     <w:p>
       <w:pPr>
-        <w:pStyle w:val="ListParagraph"/>
+        <w:pStyle w:val="Listenabsatz"/>
         <w:rPr>
           <w:lang w:val="en-GB"/>
         </w:rPr>
@@ -2826,7 +2807,7 @@
     </w:p>
     <w:p>
       <w:pPr>
-        <w:pStyle w:val="ListParagraph"/>
+        <w:pStyle w:val="Listenabsatz"/>
         <w:numPr>
           <w:ilvl w:val="0"/>
           <w:numId w:val="15"/>
@@ -2873,7 +2854,7 @@
         </w:rPr>
         <w:t xml:space="preserve"> (</w:t>
       </w:r>
-      <w:hyperlink r:id="rId16" w:history="1">
+      <w:hyperlink r:id="rId17" w:history="1">
         <w:r>
           <w:rPr>
             <w:rStyle w:val="Hyperlink"/>
@@ -2901,7 +2882,7 @@
         </w:rPr>
         <w:t xml:space="preserve"> (</w:t>
       </w:r>
-      <w:hyperlink r:id="rId17" w:history="1">
+      <w:hyperlink r:id="rId18" w:history="1">
         <w:r>
           <w:rPr>
             <w:rStyle w:val="Hyperlink"/>
@@ -2927,7 +2908,7 @@
         </w:rPr>
         <w:t>PICR (</w:t>
       </w:r>
-      <w:hyperlink r:id="rId18" w:history="1">
+      <w:hyperlink r:id="rId19" w:history="1">
         <w:r>
           <w:rPr>
             <w:rStyle w:val="Hyperlink"/>
@@ -2955,7 +2936,7 @@
         </w:rPr>
         <w:t xml:space="preserve"> (</w:t>
       </w:r>
-      <w:hyperlink r:id="rId19" w:history="1">
+      <w:hyperlink r:id="rId20" w:history="1">
         <w:r>
           <w:rPr>
             <w:rStyle w:val="Hyperlink"/>
@@ -3054,7 +3035,7 @@
     </w:p>
     <w:p>
       <w:pPr>
-        <w:pStyle w:val="ListParagraph"/>
+        <w:pStyle w:val="Listenabsatz"/>
         <w:rPr>
           <w:lang w:val="en-GB"/>
         </w:rPr>
@@ -3062,7 +3043,7 @@
     </w:p>
     <w:p>
       <w:pPr>
-        <w:pStyle w:val="ListParagraph"/>
+        <w:pStyle w:val="Listenabsatz"/>
         <w:numPr>
           <w:ilvl w:val="0"/>
           <w:numId w:val="15"/>
@@ -3075,9 +3056,64 @@
         <w:rPr>
           <w:lang w:val="en-GB"/>
         </w:rPr>
-        <w:t>In order to make your data publicly available, you can upload them in public repositories. We recommend PRIDE (</w:t>
-      </w:r>
-      <w:hyperlink r:id="rId20" w:history="1">
+        <w:t>In order to make your data publicly available, you can upload them in public repositories. We recommend</w:t>
+      </w:r>
+      <w:r>
+        <w:rPr>
+          <w:lang w:val="en-GB"/>
+        </w:rPr>
+        <w:t xml:space="preserve"> </w:t>
+      </w:r>
+      <w:proofErr w:type="spellStart"/>
+      <w:r>
+        <w:rPr>
+          <w:b/>
+          <w:lang w:val="en-GB"/>
+        </w:rPr>
+        <w:t>ProteomeXchange</w:t>
+      </w:r>
+      <w:proofErr w:type="spellEnd"/>
+      <w:r>
+        <w:rPr>
+          <w:lang w:val="en-GB"/>
+        </w:rPr>
+        <w:t xml:space="preserve"> (</w:t>
+      </w:r>
+      <w:hyperlink r:id="rId21" w:history="1">
+        <w:r>
+          <w:rPr>
+            <w:rStyle w:val="Hyperlink"/>
+            <w:lang w:val="en-GB"/>
+          </w:rPr>
+          <w:t>http://proteomexchange.org</w:t>
+        </w:r>
+      </w:hyperlink>
+      <w:r>
+        <w:rPr>
+          <w:lang w:val="en-GB"/>
+        </w:rPr>
+        <w:t>) and</w:t>
+      </w:r>
+      <w:r>
+        <w:rPr>
+          <w:lang w:val="en-GB"/>
+        </w:rPr>
+        <w:t xml:space="preserve"> </w:t>
+      </w:r>
+      <w:r>
+        <w:rPr>
+          <w:b/>
+          <w:lang w:val="en-GB"/>
+        </w:rPr>
+        <w:t>PRIDE</w:t>
+      </w:r>
+      <w:r>
+        <w:rPr>
+          <w:lang w:val="en-GB"/>
+        </w:rPr>
+        <w:t xml:space="preserve"> (</w:t>
+      </w:r>
+      <w:hyperlink r:id="rId22" w:history="1">
         <w:r>
           <w:rPr>
             <w:rStyle w:val="Hyperlink"/>
@@ -3094,8 +3130,6 @@
     </w:p>
     <w:p>
       <w:pPr>
-        <w:pStyle w:val="ListParagraph"/>
-        <w:ind w:left="0"/>
         <w:jc w:val="both"/>
         <w:rPr>
           <w:lang w:val="en-GB"/>
@@ -3104,68 +3138,60 @@
     </w:p>
     <w:p>
       <w:pPr>
-        <w:jc w:val="both"/>
-        <w:rPr>
-          <w:lang w:val="en-GB"/>
-        </w:rPr>
-      </w:pPr>
+        <w:spacing w:after="0" w:line="240" w:lineRule="auto"/>
+        <w:rPr>
+          <w:lang w:val="en-GB"/>
+        </w:rPr>
+      </w:pPr>
+      <w:r>
+        <w:rPr>
+          <w:lang w:val="en-GB"/>
+        </w:rPr>
+        <w:br w:type="page"/>
+      </w:r>
     </w:p>
     <w:p>
       <w:pPr>
-        <w:spacing w:after="0" w:line="240" w:lineRule="auto"/>
-        <w:rPr>
-          <w:lang w:val="en-GB"/>
-        </w:rPr>
-      </w:pPr>
-      <w:r>
-        <w:rPr>
-          <w:lang w:val="en-GB"/>
-        </w:rPr>
-        <w:br w:type="page"/>
+        <w:jc w:val="both"/>
+        <w:rPr>
+          <w:lang w:val="en-GB"/>
+        </w:rPr>
+      </w:pPr>
+      <w:r>
+        <w:rPr>
+          <w:lang w:val="en-GB"/>
+        </w:rPr>
+        <w:lastRenderedPageBreak/>
+        <w:t>This tutorial will guide you through these steps</w:t>
+      </w:r>
+      <w:r>
+        <w:rPr>
+          <w:lang w:val="en-GB"/>
+        </w:rPr>
+        <w:t>,</w:t>
+      </w:r>
+      <w:r>
+        <w:rPr>
+          <w:lang w:val="en-GB"/>
+        </w:rPr>
+        <w:t xml:space="preserve"> separated into </w:t>
+      </w:r>
+      <w:r>
+        <w:rPr>
+          <w:lang w:val="en-GB"/>
+        </w:rPr>
+        <w:t>eight</w:t>
+      </w:r>
+      <w:r>
+        <w:rPr>
+          <w:lang w:val="en-GB"/>
+        </w:rPr>
+        <w:t xml:space="preserve"> chapters:</w:t>
       </w:r>
     </w:p>
     <w:p>
       <w:pPr>
-        <w:jc w:val="both"/>
-        <w:rPr>
-          <w:lang w:val="en-GB"/>
-        </w:rPr>
-      </w:pPr>
-      <w:r>
-        <w:rPr>
-          <w:lang w:val="en-GB"/>
-        </w:rPr>
-        <w:lastRenderedPageBreak/>
-        <w:t>This tutorial will guide you through these steps</w:t>
-      </w:r>
-      <w:r>
-        <w:rPr>
-          <w:lang w:val="en-GB"/>
-        </w:rPr>
-        <w:t>,</w:t>
-      </w:r>
-      <w:r>
-        <w:rPr>
-          <w:lang w:val="en-GB"/>
-        </w:rPr>
-        <w:t xml:space="preserve"> separated into </w:t>
-      </w:r>
-      <w:r>
-        <w:rPr>
-          <w:lang w:val="en-GB"/>
-        </w:rPr>
-        <w:t>eight</w:t>
-      </w:r>
-      <w:r>
-        <w:rPr>
-          <w:lang w:val="en-GB"/>
-        </w:rPr>
-        <w:t xml:space="preserve"> chapters:</w:t>
-      </w:r>
-    </w:p>
-    <w:p>
-      <w:pPr>
-        <w:pStyle w:val="ListParagraph"/>
+        <w:pStyle w:val="Listenabsatz"/>
         <w:numPr>
           <w:ilvl w:val="0"/>
           <w:numId w:val="14"/>
@@ -3193,7 +3219,7 @@
     </w:p>
     <w:p>
       <w:pPr>
-        <w:pStyle w:val="ListParagraph"/>
+        <w:pStyle w:val="Listenabsatz"/>
         <w:numPr>
           <w:ilvl w:val="0"/>
           <w:numId w:val="14"/>
@@ -3221,7 +3247,7 @@
     </w:p>
     <w:p>
       <w:pPr>
-        <w:pStyle w:val="ListParagraph"/>
+        <w:pStyle w:val="Listenabsatz"/>
         <w:numPr>
           <w:ilvl w:val="0"/>
           <w:numId w:val="14"/>
@@ -3242,7 +3268,7 @@
     </w:p>
     <w:p>
       <w:pPr>
-        <w:pStyle w:val="ListParagraph"/>
+        <w:pStyle w:val="Listenabsatz"/>
         <w:numPr>
           <w:ilvl w:val="0"/>
           <w:numId w:val="14"/>
@@ -3270,7 +3296,7 @@
     </w:p>
     <w:p>
       <w:pPr>
-        <w:pStyle w:val="ListParagraph"/>
+        <w:pStyle w:val="Listenabsatz"/>
         <w:numPr>
           <w:ilvl w:val="0"/>
           <w:numId w:val="14"/>
@@ -3305,7 +3331,7 @@
     </w:p>
     <w:p>
       <w:pPr>
-        <w:pStyle w:val="ListParagraph"/>
+        <w:pStyle w:val="Listenabsatz"/>
         <w:numPr>
           <w:ilvl w:val="0"/>
           <w:numId w:val="14"/>
@@ -3340,7 +3366,7 @@
     </w:p>
     <w:p>
       <w:pPr>
-        <w:pStyle w:val="ListParagraph"/>
+        <w:pStyle w:val="Listenabsatz"/>
         <w:numPr>
           <w:ilvl w:val="0"/>
           <w:numId w:val="14"/>
@@ -3368,7 +3394,7 @@
     </w:p>
     <w:p>
       <w:pPr>
-        <w:pStyle w:val="ListParagraph"/>
+        <w:pStyle w:val="Listenabsatz"/>
         <w:numPr>
           <w:ilvl w:val="0"/>
           <w:numId w:val="14"/>
@@ -3386,6 +3412,22 @@
         </w:rPr>
         <w:t>Submission to PRIDE</w:t>
       </w:r>
+      <w:r>
+        <w:rPr>
+          <w:b/>
+          <w:lang w:val="en-GB"/>
+        </w:rPr>
+        <w:t xml:space="preserve"> and </w:t>
+      </w:r>
+      <w:proofErr w:type="spellStart"/>
+      <w:r>
+        <w:rPr>
+          <w:b/>
+          <w:lang w:val="en-GB"/>
+        </w:rPr>
+        <w:t>ProteomeXchange</w:t>
+      </w:r>
+      <w:proofErr w:type="spellEnd"/>
     </w:p>
     <w:p>
       <w:pPr>
@@ -3398,37 +3440,51 @@
         <w:rPr>
           <w:lang w:val="en-GB"/>
         </w:rPr>
-        <w:t>Although it is recommended to follow the</w:t>
-      </w:r>
-      <w:r>
-        <w:rPr>
-          <w:lang w:val="en-GB"/>
-        </w:rPr>
-        <w:t xml:space="preserve"> tutorial in its entirety, the</w:t>
-      </w:r>
-      <w:r>
-        <w:rPr>
-          <w:lang w:val="en-GB"/>
-        </w:rPr>
-        <w:t xml:space="preserve"> chapters can be followed independently.</w:t>
-      </w:r>
-      <w:r>
-        <w:rPr>
-          <w:lang w:val="en-GB"/>
-        </w:rPr>
-        <w:t xml:space="preserve"> The corresponding sections can be found along with the </w:t>
-      </w:r>
-      <w:r>
-        <w:rPr>
-          <w:lang w:val="en-GB"/>
-        </w:rPr>
-        <w:t xml:space="preserve">required example </w:t>
-      </w:r>
-      <w:r>
-        <w:rPr>
-          <w:lang w:val="en-GB"/>
-        </w:rPr>
-        <w:t>files in the respective folders.</w:t>
+        <w:t xml:space="preserve">You will find a folder named </w:t>
+      </w:r>
+      <w:r>
+        <w:rPr>
+          <w:color w:val="4F6228" w:themeColor="accent3" w:themeShade="80"/>
+          <w:lang w:val="en-GB"/>
+        </w:rPr>
+        <w:t>software</w:t>
+      </w:r>
+      <w:r>
+        <w:rPr>
+          <w:lang w:val="en-GB"/>
+        </w:rPr>
+        <w:t xml:space="preserve"> containing all software needed for this tutorial as well as eight folders corresponding to the eight chapters.</w:t>
+      </w:r>
+      <w:r>
+        <w:rPr>
+          <w:lang w:val="en-GB"/>
+        </w:rPr>
+        <w:t xml:space="preserve"> </w:t>
+      </w:r>
+      <w:r>
+        <w:rPr>
+          <w:lang w:val="en-GB"/>
+        </w:rPr>
+        <w:t>Although it is recommended to follow the tutorial in its entirety, the chapters can be followed independently.</w:t>
+      </w:r>
+      <w:r>
+        <w:rPr>
+          <w:lang w:val="en-GB"/>
+        </w:rPr>
+        <w:t xml:space="preserve"> For every chapter, the </w:t>
+      </w:r>
+      <w:r>
+        <w:rPr>
+          <w:color w:val="4F6228" w:themeColor="accent3" w:themeShade="80"/>
+          <w:lang w:val="en-GB"/>
+        </w:rPr>
+        <w:t xml:space="preserve">resources </w:t>
+      </w:r>
+      <w:r>
+        <w:rPr>
+          <w:lang w:val="en-GB"/>
+        </w:rPr>
+        <w:t>folder contained in the chapter folder will provide all the files you need.</w:t>
       </w:r>
     </w:p>
     <w:p>
@@ -3438,31 +3494,62 @@
           <w:lang w:val="en-GB"/>
         </w:rPr>
       </w:pPr>
+      <w:bookmarkStart w:id="0" w:name="_GoBack"/>
+      <w:bookmarkEnd w:id="0"/>
     </w:p>
     <w:p>
       <w:pPr>
-        <w:pStyle w:val="Title"/>
-        <w:rPr>
-          <w:lang w:val="en-GB"/>
-        </w:rPr>
-      </w:pPr>
-      <w:r>
-        <w:rPr>
-          <w:lang w:val="en-GB"/>
-        </w:rPr>
-        <w:t>References</w:t>
-      </w:r>
+        <w:jc w:val="both"/>
+        <w:rPr>
+          <w:lang w:val="en-GB"/>
+        </w:rPr>
+      </w:pPr>
     </w:p>
     <w:p>
       <w:pPr>
         <w:spacing w:after="0" w:line="240" w:lineRule="auto"/>
-        <w:ind w:left="709" w:hanging="709"/>
-      </w:pPr>
+        <w:rPr>
+          <w:rFonts w:ascii="Cambria" w:eastAsia="Times New Roman" w:hAnsi="Cambria"/>
+          <w:color w:val="17365D"/>
+          <w:spacing w:val="5"/>
+          <w:kern w:val="28"/>
+          <w:sz w:val="52"/>
+          <w:szCs w:val="52"/>
+          <w:lang w:val="en-GB"/>
+        </w:rPr>
+      </w:pPr>
+      <w:r>
+        <w:rPr>
+          <w:lang w:val="en-GB"/>
+        </w:rPr>
+        <w:br w:type="page"/>
+      </w:r>
     </w:p>
     <w:p>
       <w:pPr>
+        <w:pStyle w:val="Titel"/>
+        <w:rPr>
+          <w:lang w:val="en-GB"/>
+        </w:rPr>
+      </w:pPr>
+      <w:r>
+        <w:rPr>
+          <w:lang w:val="en-GB"/>
+        </w:rPr>
+        <w:lastRenderedPageBreak/>
+        <w:t>References</w:t>
+      </w:r>
+    </w:p>
+    <w:p>
+      <w:pPr>
         <w:spacing w:after="0" w:line="240" w:lineRule="auto"/>
         <w:ind w:left="709" w:hanging="709"/>
+      </w:pPr>
+    </w:p>
+    <w:p>
+      <w:pPr>
+        <w:spacing w:after="0" w:line="240" w:lineRule="auto"/>
+        <w:ind w:left="709" w:hanging="709"/>
         <w:rPr>
           <w:rFonts w:cs="Calibri"/>
         </w:rPr>
@@ -3957,8 +4044,8 @@
       </w:r>
     </w:p>
     <w:sectPr>
-      <w:headerReference w:type="default" r:id="rId21"/>
-      <w:footerReference w:type="default" r:id="rId22"/>
+      <w:headerReference w:type="default" r:id="rId23"/>
+      <w:footerReference w:type="default" r:id="rId24"/>
       <w:pgSz w:w="12240" w:h="15840"/>
       <w:pgMar w:top="1440" w:right="1440" w:bottom="1440" w:left="1440" w:header="708" w:footer="708" w:gutter="0"/>
       <w:cols w:space="708"/>
@@ -3969,7 +4056,7 @@
 </file>
 
 <file path=word/endnotes.xml><?xml version="1.0" encoding="utf-8"?>
-<w:endnotes xmlns:ve="http://schemas.openxmlformats.org/markup-compatibility/2006" xmlns:o="urn:schemas-microsoft-com:office:office" xmlns:r="http://schemas.openxmlformats.org/officeDocument/2006/relationships" xmlns:m="http://schemas.openxmlformats.org/officeDocument/2006/math" xmlns:v="urn:schemas-microsoft-com:vml" xmlns:wp="http://schemas.openxmlformats.org/drawingml/2006/wordprocessingDrawing" xmlns:w10="urn:schemas-microsoft-com:office:word" xmlns:w="http://schemas.openxmlformats.org/wordprocessingml/2006/main" xmlns:wne="http://schemas.microsoft.com/office/word/2006/wordml">
+<w:endnotes xmlns:wpc="http://schemas.microsoft.com/office/word/2010/wordprocessingCanvas" xmlns:mc="http://schemas.openxmlformats.org/markup-compatibility/2006" xmlns:o="urn:schemas-microsoft-com:office:office" xmlns:r="http://schemas.openxmlformats.org/officeDocument/2006/relationships" xmlns:m="http://schemas.openxmlformats.org/officeDocument/2006/math" xmlns:v="urn:schemas-microsoft-com:vml" xmlns:wp14="http://schemas.microsoft.com/office/word/2010/wordprocessingDrawing" xmlns:wp="http://schemas.openxmlformats.org/drawingml/2006/wordprocessingDrawing" xmlns:w10="urn:schemas-microsoft-com:office:word" xmlns:w="http://schemas.openxmlformats.org/wordprocessingml/2006/main" xmlns:w14="http://schemas.microsoft.com/office/word/2010/wordml" xmlns:wpg="http://schemas.microsoft.com/office/word/2010/wordprocessingGroup" xmlns:wpi="http://schemas.microsoft.com/office/word/2010/wordprocessingInk" xmlns:wne="http://schemas.microsoft.com/office/word/2006/wordml" xmlns:wps="http://schemas.microsoft.com/office/word/2010/wordprocessingShape" mc:Ignorable="w14 wp14">
   <w:endnote w:type="separator" w:id="-1">
     <w:p>
       <w:pPr>
@@ -3994,7 +4081,7 @@
 </file>
 
 <file path=word/footer1.xml><?xml version="1.0" encoding="utf-8"?>
-<w:ftr xmlns:ve="http://schemas.openxmlformats.org/markup-compatibility/2006" xmlns:o="urn:schemas-microsoft-com:office:office" xmlns:r="http://schemas.openxmlformats.org/officeDocument/2006/relationships" xmlns:m="http://schemas.openxmlformats.org/officeDocument/2006/math" xmlns:v="urn:schemas-microsoft-com:vml" xmlns:wp="http://schemas.openxmlformats.org/drawingml/2006/wordprocessingDrawing" xmlns:w10="urn:schemas-microsoft-com:office:word" xmlns:w="http://schemas.openxmlformats.org/wordprocessingml/2006/main" xmlns:wne="http://schemas.microsoft.com/office/word/2006/wordml">
+<w:ftr xmlns:wpc="http://schemas.microsoft.com/office/word/2010/wordprocessingCanvas" xmlns:mc="http://schemas.openxmlformats.org/markup-compatibility/2006" xmlns:o="urn:schemas-microsoft-com:office:office" xmlns:r="http://schemas.openxmlformats.org/officeDocument/2006/relationships" xmlns:m="http://schemas.openxmlformats.org/officeDocument/2006/math" xmlns:v="urn:schemas-microsoft-com:vml" xmlns:wp14="http://schemas.microsoft.com/office/word/2010/wordprocessingDrawing" xmlns:wp="http://schemas.openxmlformats.org/drawingml/2006/wordprocessingDrawing" xmlns:w10="urn:schemas-microsoft-com:office:word" xmlns:w="http://schemas.openxmlformats.org/wordprocessingml/2006/main" xmlns:w14="http://schemas.microsoft.com/office/word/2010/wordml" xmlns:wpg="http://schemas.microsoft.com/office/word/2010/wordprocessingGroup" xmlns:wpi="http://schemas.microsoft.com/office/word/2010/wordprocessingInk" xmlns:wne="http://schemas.microsoft.com/office/word/2006/wordml" xmlns:wps="http://schemas.microsoft.com/office/word/2010/wordprocessingShape" mc:Ignorable="w14 wp14">
   <w:p>
     <w:pPr>
       <w:pBdr>
@@ -4032,53 +4119,12 @@
         <w:lang w:eastAsia="de-DE"/>
       </w:rPr>
     </w:pPr>
-    <w:proofErr w:type="spellStart"/>
     <w:r>
       <w:rPr>
         <w:rFonts w:cs="Calibri"/>
         <w:lang w:eastAsia="de-DE"/>
       </w:rPr>
-      <w:t>Harald</w:t>
-    </w:r>
-    <w:proofErr w:type="spellEnd"/>
-    <w:r>
-      <w:rPr>
-        <w:rFonts w:cs="Calibri"/>
-        <w:lang w:eastAsia="de-DE"/>
-      </w:rPr>
-      <w:t xml:space="preserve"> </w:t>
-    </w:r>
-    <w:proofErr w:type="spellStart"/>
-    <w:r>
-      <w:rPr>
-        <w:rFonts w:cs="Calibri"/>
-        <w:lang w:eastAsia="de-DE"/>
-      </w:rPr>
-      <w:t>Barsnes</w:t>
-    </w:r>
-    <w:proofErr w:type="spellEnd"/>
-    <w:r>
-      <w:rPr>
-        <w:rFonts w:cs="Calibri"/>
-        <w:lang w:eastAsia="de-DE"/>
-      </w:rPr>
-      <w:t xml:space="preserve"> (harald.barsnes@biomed.uib.no) and Marc </w:t>
-    </w:r>
-    <w:proofErr w:type="spellStart"/>
-    <w:r>
-      <w:rPr>
-        <w:rFonts w:cs="Calibri"/>
-        <w:lang w:eastAsia="de-DE"/>
-      </w:rPr>
-      <w:t>Vaudel</w:t>
-    </w:r>
-    <w:proofErr w:type="spellEnd"/>
-    <w:r>
-      <w:rPr>
-        <w:rFonts w:cs="Calibri"/>
-        <w:lang w:eastAsia="de-DE"/>
-      </w:rPr>
-      <w:t xml:space="preserve"> (marc.vaudel@isas.de)</w:t>
+      <w:t>Harald Barsnes (harald.barsnes@biomed.uib.no) and Marc Vaudel (marc.vaudel@isas.de)</w:t>
     </w:r>
     <w:r>
       <w:rPr>
@@ -4097,7 +4143,7 @@
   </w:p>
   <w:p>
     <w:pPr>
-      <w:pStyle w:val="Footer"/>
+      <w:pStyle w:val="Fuzeile"/>
       <w:pBdr>
         <w:top w:val="single" w:sz="4" w:space="1" w:color="auto"/>
       </w:pBdr>
@@ -4133,7 +4179,7 @@
         <w:b/>
         <w:noProof/>
       </w:rPr>
-      <w:t>2</w:t>
+      <w:t>3</w:t>
     </w:r>
     <w:r>
       <w:rPr>
@@ -4167,7 +4213,7 @@
         <w:b/>
         <w:noProof/>
       </w:rPr>
-      <w:t>4</w:t>
+      <w:t>5</w:t>
     </w:r>
     <w:r>
       <w:rPr>
@@ -4180,7 +4226,7 @@
 </file>
 
 <file path=word/footnotes.xml><?xml version="1.0" encoding="utf-8"?>
-<w:footnotes xmlns:ve="http://schemas.openxmlformats.org/markup-compatibility/2006" xmlns:o="urn:schemas-microsoft-com:office:office" xmlns:r="http://schemas.openxmlformats.org/officeDocument/2006/relationships" xmlns:m="http://schemas.openxmlformats.org/officeDocument/2006/math" xmlns:v="urn:schemas-microsoft-com:vml" xmlns:wp="http://schemas.openxmlformats.org/drawingml/2006/wordprocessingDrawing" xmlns:w10="urn:schemas-microsoft-com:office:word" xmlns:w="http://schemas.openxmlformats.org/wordprocessingml/2006/main" xmlns:wne="http://schemas.microsoft.com/office/word/2006/wordml">
+<w:footnotes xmlns:wpc="http://schemas.microsoft.com/office/word/2010/wordprocessingCanvas" xmlns:mc="http://schemas.openxmlformats.org/markup-compatibility/2006" xmlns:o="urn:schemas-microsoft-com:office:office" xmlns:r="http://schemas.openxmlformats.org/officeDocument/2006/relationships" xmlns:m="http://schemas.openxmlformats.org/officeDocument/2006/math" xmlns:v="urn:schemas-microsoft-com:vml" xmlns:wp14="http://schemas.microsoft.com/office/word/2010/wordprocessingDrawing" xmlns:wp="http://schemas.openxmlformats.org/drawingml/2006/wordprocessingDrawing" xmlns:w10="urn:schemas-microsoft-com:office:word" xmlns:w="http://schemas.openxmlformats.org/wordprocessingml/2006/main" xmlns:w14="http://schemas.microsoft.com/office/word/2010/wordml" xmlns:wpg="http://schemas.microsoft.com/office/word/2010/wordprocessingGroup" xmlns:wpi="http://schemas.microsoft.com/office/word/2010/wordprocessingInk" xmlns:wne="http://schemas.microsoft.com/office/word/2006/wordml" xmlns:wps="http://schemas.microsoft.com/office/word/2010/wordprocessingShape" mc:Ignorable="w14 wp14">
   <w:footnote w:type="separator" w:id="-1">
     <w:p>
       <w:pPr>
@@ -4205,10 +4251,10 @@
 </file>
 
 <file path=word/header1.xml><?xml version="1.0" encoding="utf-8"?>
-<w:hdr xmlns:ve="http://schemas.openxmlformats.org/markup-compatibility/2006" xmlns:o="urn:schemas-microsoft-com:office:office" xmlns:r="http://schemas.openxmlformats.org/officeDocument/2006/relationships" xmlns:m="http://schemas.openxmlformats.org/officeDocument/2006/math" xmlns:v="urn:schemas-microsoft-com:vml" xmlns:wp="http://schemas.openxmlformats.org/drawingml/2006/wordprocessingDrawing" xmlns:w10="urn:schemas-microsoft-com:office:word" xmlns:w="http://schemas.openxmlformats.org/wordprocessingml/2006/main" xmlns:wne="http://schemas.microsoft.com/office/word/2006/wordml">
+<w:hdr xmlns:wpc="http://schemas.microsoft.com/office/word/2010/wordprocessingCanvas" xmlns:mc="http://schemas.openxmlformats.org/markup-compatibility/2006" xmlns:o="urn:schemas-microsoft-com:office:office" xmlns:r="http://schemas.openxmlformats.org/officeDocument/2006/relationships" xmlns:m="http://schemas.openxmlformats.org/officeDocument/2006/math" xmlns:v="urn:schemas-microsoft-com:vml" xmlns:wp14="http://schemas.microsoft.com/office/word/2010/wordprocessingDrawing" xmlns:wp="http://schemas.openxmlformats.org/drawingml/2006/wordprocessingDrawing" xmlns:w10="urn:schemas-microsoft-com:office:word" xmlns:w="http://schemas.openxmlformats.org/wordprocessingml/2006/main" xmlns:w14="http://schemas.microsoft.com/office/word/2010/wordml" xmlns:wpg="http://schemas.microsoft.com/office/word/2010/wordprocessingGroup" xmlns:wpi="http://schemas.microsoft.com/office/word/2010/wordprocessingInk" xmlns:wne="http://schemas.microsoft.com/office/word/2006/wordml" xmlns:wps="http://schemas.microsoft.com/office/word/2010/wordprocessingShape" mc:Ignorable="w14 wp14">
   <w:p>
     <w:pPr>
-      <w:pStyle w:val="Header"/>
+      <w:pStyle w:val="Kopfzeile"/>
       <w:pBdr>
         <w:bottom w:val="single" w:sz="4" w:space="1" w:color="auto"/>
       </w:pBdr>
@@ -4220,20 +4266,19 @@
       <w:rPr>
         <w:sz w:val="8"/>
         <w:szCs w:val="8"/>
-        <w:lang w:val="de-DE"/>
       </w:rPr>
     </w:pPr>
     <w:r>
       <w:rPr>
         <w:rFonts w:cs="Calibri"/>
-        <w:lang w:val="de-DE" w:eastAsia="de-DE"/>
+        <w:lang w:eastAsia="de-DE"/>
       </w:rPr>
       <w:t>Peptide and Protein Identification Tutorial</w:t>
     </w:r>
     <w:r>
       <w:rPr>
         <w:rFonts w:cs="Calibri"/>
-        <w:lang w:val="de-DE" w:eastAsia="de-DE"/>
+        <w:lang w:eastAsia="de-DE"/>
       </w:rPr>
       <w:tab/>
       <w:t>introduction</w:t>
@@ -4243,7 +4288,7 @@
 </file>
 
 <file path=word/numbering.xml><?xml version="1.0" encoding="utf-8"?>
-<w:numbering xmlns:ve="http://schemas.openxmlformats.org/markup-compatibility/2006" xmlns:o="urn:schemas-microsoft-com:office:office" xmlns:r="http://schemas.openxmlformats.org/officeDocument/2006/relationships" xmlns:m="http://schemas.openxmlformats.org/officeDocument/2006/math" xmlns:v="urn:schemas-microsoft-com:vml" xmlns:wp="http://schemas.openxmlformats.org/drawingml/2006/wordprocessingDrawing" xmlns:w10="urn:schemas-microsoft-com:office:word" xmlns:w="http://schemas.openxmlformats.org/wordprocessingml/2006/main" xmlns:wne="http://schemas.microsoft.com/office/word/2006/wordml">
+<w:numbering xmlns:wpc="http://schemas.microsoft.com/office/word/2010/wordprocessingCanvas" xmlns:mc="http://schemas.openxmlformats.org/markup-compatibility/2006" xmlns:o="urn:schemas-microsoft-com:office:office" xmlns:r="http://schemas.openxmlformats.org/officeDocument/2006/relationships" xmlns:m="http://schemas.openxmlformats.org/officeDocument/2006/math" xmlns:v="urn:schemas-microsoft-com:vml" xmlns:wp14="http://schemas.microsoft.com/office/word/2010/wordprocessingDrawing" xmlns:wp="http://schemas.openxmlformats.org/drawingml/2006/wordprocessingDrawing" xmlns:w10="urn:schemas-microsoft-com:office:word" xmlns:w="http://schemas.openxmlformats.org/wordprocessingml/2006/main" xmlns:w14="http://schemas.microsoft.com/office/word/2010/wordml" xmlns:wpg="http://schemas.microsoft.com/office/word/2010/wordprocessingGroup" xmlns:wpi="http://schemas.microsoft.com/office/word/2010/wordprocessingInk" xmlns:wne="http://schemas.microsoft.com/office/word/2006/wordml" xmlns:wps="http://schemas.microsoft.com/office/word/2010/wordprocessingShape" mc:Ignorable="w14 wp14">
   <w:abstractNum w:abstractNumId="0">
     <w:nsid w:val="00000001"/>
     <w:multiLevelType w:val="multilevel"/>
@@ -5956,712 +6001,7 @@
 </file>
 
 <file path=word/styles.xml><?xml version="1.0" encoding="utf-8"?>
-<w:styles xmlns:r="http://schemas.openxmlformats.org/officeDocument/2006/relationships" xmlns:w="http://schemas.openxmlformats.org/wordprocessingml/2006/main">
-  <w:docDefaults>
-    <w:rPrDefault>
-      <w:rPr>
-        <w:rFonts w:ascii="Calibri" w:eastAsia="Calibri" w:hAnsi="Calibri" w:cs="Times New Roman"/>
-        <w:lang w:val="de-DE" w:eastAsia="de-DE" w:bidi="ar-SA"/>
-      </w:rPr>
-    </w:rPrDefault>
-    <w:pPrDefault/>
-  </w:docDefaults>
-  <w:latentStyles w:defLockedState="0" w:defUIPriority="99" w:defSemiHidden="1" w:defUnhideWhenUsed="1" w:defQFormat="0" w:count="267">
-    <w:lsdException w:name="Normal" w:semiHidden="0" w:uiPriority="0" w:unhideWhenUsed="0" w:qFormat="1"/>
-    <w:lsdException w:name="heading 1" w:semiHidden="0" w:uiPriority="9" w:unhideWhenUsed="0" w:qFormat="1"/>
-    <w:lsdException w:name="heading 2" w:uiPriority="9" w:qFormat="1"/>
-    <w:lsdException w:name="heading 3" w:uiPriority="9" w:qFormat="1"/>
-    <w:lsdException w:name="heading 4" w:uiPriority="9" w:qFormat="1"/>
-    <w:lsdException w:name="heading 5" w:uiPriority="9" w:qFormat="1"/>
-    <w:lsdException w:name="heading 6" w:uiPriority="9" w:qFormat="1"/>
-    <w:lsdException w:name="heading 7" w:uiPriority="9" w:qFormat="1"/>
-    <w:lsdException w:name="heading 8" w:uiPriority="9" w:qFormat="1"/>
-    <w:lsdException w:name="heading 9" w:uiPriority="9" w:qFormat="1"/>
-    <w:lsdException w:name="toc 1" w:uiPriority="39"/>
-    <w:lsdException w:name="toc 2" w:uiPriority="39"/>
-    <w:lsdException w:name="toc 3" w:uiPriority="39"/>
-    <w:lsdException w:name="toc 4" w:uiPriority="39"/>
-    <w:lsdException w:name="toc 5" w:uiPriority="39"/>
-    <w:lsdException w:name="toc 6" w:uiPriority="39"/>
-    <w:lsdException w:name="toc 7" w:uiPriority="39"/>
-    <w:lsdException w:name="toc 8" w:uiPriority="39"/>
-    <w:lsdException w:name="toc 9" w:uiPriority="39"/>
-    <w:lsdException w:name="caption" w:uiPriority="35" w:qFormat="1"/>
-    <w:lsdException w:name="Title" w:semiHidden="0" w:uiPriority="10" w:unhideWhenUsed="0" w:qFormat="1"/>
-    <w:lsdException w:name="Default Paragraph Font" w:uiPriority="1"/>
-    <w:lsdException w:name="Subtitle" w:semiHidden="0" w:uiPriority="11" w:unhideWhenUsed="0" w:qFormat="1"/>
-    <w:lsdException w:name="Hyperlink" w:uiPriority="0"/>
-    <w:lsdException w:name="Strong" w:semiHidden="0" w:uiPriority="22" w:unhideWhenUsed="0" w:qFormat="1"/>
-    <w:lsdException w:name="Emphasis" w:semiHidden="0" w:uiPriority="20" w:unhideWhenUsed="0" w:qFormat="1"/>
-    <w:lsdException w:name="Table Grid" w:semiHidden="0" w:uiPriority="59" w:unhideWhenUsed="0"/>
-    <w:lsdException w:name="Placeholder Text" w:unhideWhenUsed="0"/>
-    <w:lsdException w:name="No Spacing" w:semiHidden="0" w:uiPriority="1" w:unhideWhenUsed="0" w:qFormat="1"/>
-    <w:lsdException w:name="Light Shading" w:semiHidden="0" w:uiPriority="60" w:unhideWhenUsed="0"/>
-    <w:lsdException w:name="Light List" w:semiHidden="0" w:uiPriority="61" w:unhideWhenUsed="0"/>
-    <w:lsdException w:name="Light Grid" w:semiHidden="0" w:uiPriority="62" w:unhideWhenUsed="0"/>
-    <w:lsdException w:name="Medium Shading 1" w:semiHidden="0" w:uiPriority="63" w:unhideWhenUsed="0"/>
-    <w:lsdException w:name="Medium Shading 2" w:semiHidden="0" w:uiPriority="64" w:unhideWhenUsed="0"/>
-    <w:lsdException w:name="Medium List 1" w:semiHidden="0" w:uiPriority="65" w:unhideWhenUsed="0"/>
-    <w:lsdException w:name="Medium List 2" w:semiHidden="0" w:uiPriority="66" w:unhideWhenUsed="0"/>
-    <w:lsdException w:name="Medium Grid 1" w:semiHidden="0" w:uiPriority="67" w:unhideWhenUsed="0"/>
-    <w:lsdException w:name="Medium Grid 2" w:semiHidden="0" w:uiPriority="68" w:unhideWhenUsed="0"/>
-    <w:lsdException w:name="Medium Grid 3" w:semiHidden="0" w:uiPriority="69" w:unhideWhenUsed="0"/>
-    <w:lsdException w:name="Dark List" w:semiHidden="0" w:uiPriority="70" w:unhideWhenUsed="0"/>
-    <w:lsdException w:name="Colorful Shading" w:semiHidden="0" w:uiPriority="71" w:unhideWhenUsed="0"/>
-    <w:lsdException w:name="Colorful List" w:semiHidden="0" w:uiPriority="72" w:unhideWhenUsed="0"/>
-    <w:lsdException w:name="Colorful Grid" w:semiHidden="0" w:uiPriority="73" w:unhideWhenUsed="0"/>
-    <w:lsdException w:name="Light Shading Accent 1" w:semiHidden="0" w:uiPriority="60" w:unhideWhenUsed="0"/>
-    <w:lsdException w:name="Light List Accent 1" w:semiHidden="0" w:uiPriority="61" w:unhideWhenUsed="0"/>
-    <w:lsdException w:name="Light Grid Accent 1" w:semiHidden="0" w:uiPriority="62" w:unhideWhenUsed="0"/>
-    <w:lsdException w:name="Medium Shading 1 Accent 1" w:semiHidden="0" w:uiPriority="63" w:unhideWhenUsed="0"/>
-    <w:lsdException w:name="Medium Shading 2 Accent 1" w:semiHidden="0" w:uiPriority="64" w:unhideWhenUsed="0"/>
-    <w:lsdException w:name="Medium List 1 Accent 1" w:semiHidden="0" w:uiPriority="65" w:unhideWhenUsed="0"/>
-    <w:lsdException w:name="Revision" w:unhideWhenUsed="0"/>
-    <w:lsdException w:name="List Paragraph" w:semiHidden="0" w:uiPriority="34" w:unhideWhenUsed="0" w:qFormat="1"/>
-    <w:lsdException w:name="Quote" w:semiHidden="0" w:uiPriority="29" w:unhideWhenUsed="0" w:qFormat="1"/>
-    <w:lsdException w:name="Intense Quote" w:semiHidden="0" w:uiPriority="30" w:unhideWhenUsed="0" w:qFormat="1"/>
-    <w:lsdException w:name="Medium List 2 Accent 1" w:semiHidden="0" w:uiPriority="66" w:unhideWhenUsed="0"/>
-    <w:lsdException w:name="Medium Grid 1 Accent 1" w:semiHidden="0" w:uiPriority="67" w:unhideWhenUsed="0"/>
-    <w:lsdException w:name="Medium Grid 2 Accent 1" w:semiHidden="0" w:uiPriority="68" w:unhideWhenUsed="0"/>
-    <w:lsdException w:name="Medium Grid 3 Accent 1" w:semiHidden="0" w:uiPriority="69" w:unhideWhenUsed="0"/>
-    <w:lsdException w:name="Dark List Accent 1" w:semiHidden="0" w:uiPriority="70" w:unhideWhenUsed="0"/>
-    <w:lsdException w:name="Colorful Shading Accent 1" w:semiHidden="0" w:uiPriority="71" w:unhideWhenUsed="0"/>
-    <w:lsdException w:name="Colorful List Accent 1" w:semiHidden="0" w:uiPriority="72" w:unhideWhenUsed="0"/>
-    <w:lsdException w:name="Colorful Grid Accent 1" w:semiHidden="0" w:uiPriority="73" w:unhideWhenUsed="0"/>
-    <w:lsdException w:name="Light Shading Accent 2" w:semiHidden="0" w:uiPriority="60" w:unhideWhenUsed="0"/>
-    <w:lsdException w:name="Light List Accent 2" w:semiHidden="0" w:uiPriority="61" w:unhideWhenUsed="0"/>
-    <w:lsdException w:name="Light Grid Accent 2" w:semiHidden="0" w:uiPriority="62" w:unhideWhenUsed="0"/>
-    <w:lsdException w:name="Medium Shading 1 Accent 2" w:semiHidden="0" w:uiPriority="63" w:unhideWhenUsed="0"/>
-    <w:lsdException w:name="Medium Shading 2 Accent 2" w:semiHidden="0" w:uiPriority="64" w:unhideWhenUsed="0"/>
-    <w:lsdException w:name="Medium List 1 Accent 2" w:semiHidden="0" w:uiPriority="65" w:unhideWhenUsed="0"/>
-    <w:lsdException w:name="Medium List 2 Accent 2" w:semiHidden="0" w:uiPriority="66" w:unhideWhenUsed="0"/>
-    <w:lsdException w:name="Medium Grid 1 Accent 2" w:semiHidden="0" w:uiPriority="67" w:unhideWhenUsed="0"/>
-    <w:lsdException w:name="Medium Grid 2 Accent 2" w:semiHidden="0" w:uiPriority="68" w:unhideWhenUsed="0"/>
-    <w:lsdException w:name="Medium Grid 3 Accent 2" w:semiHidden="0" w:uiPriority="69" w:unhideWhenUsed="0"/>
-    <w:lsdException w:name="Dark List Accent 2" w:semiHidden="0" w:uiPriority="70" w:unhideWhenUsed="0"/>
-    <w:lsdException w:name="Colorful Shading Accent 2" w:semiHidden="0" w:uiPriority="71" w:unhideWhenUsed="0"/>
-    <w:lsdException w:name="Colorful List Accent 2" w:semiHidden="0" w:uiPriority="72" w:unhideWhenUsed="0"/>
-    <w:lsdException w:name="Colorful Grid Accent 2" w:semiHidden="0" w:uiPriority="73" w:unhideWhenUsed="0"/>
-    <w:lsdException w:name="Light Shading Accent 3" w:semiHidden="0" w:uiPriority="60" w:unhideWhenUsed="0"/>
-    <w:lsdException w:name="Light List Accent 3" w:semiHidden="0" w:uiPriority="61" w:unhideWhenUsed="0"/>
-    <w:lsdException w:name="Light Grid Accent 3" w:semiHidden="0" w:uiPriority="62" w:unhideWhenUsed="0"/>
-    <w:lsdException w:name="Medium Shading 1 Accent 3" w:semiHidden="0" w:uiPriority="63" w:unhideWhenUsed="0"/>
-    <w:lsdException w:name="Medium Shading 2 Accent 3" w:semiHidden="0" w:uiPriority="64" w:unhideWhenUsed="0"/>
-    <w:lsdException w:name="Medium List 1 Accent 3" w:semiHidden="0" w:uiPriority="65" w:unhideWhenUsed="0"/>
-    <w:lsdException w:name="Medium List 2 Accent 3" w:semiHidden="0" w:uiPriority="66" w:unhideWhenUsed="0"/>
-    <w:lsdException w:name="Medium Grid 1 Accent 3" w:semiHidden="0" w:uiPriority="67" w:unhideWhenUsed="0"/>
-    <w:lsdException w:name="Medium Grid 2 Accent 3" w:semiHidden="0" w:uiPriority="68" w:unhideWhenUsed="0"/>
-    <w:lsdException w:name="Medium Grid 3 Accent 3" w:semiHidden="0" w:uiPriority="69" w:unhideWhenUsed="0"/>
-    <w:lsdException w:name="Dark List Accent 3" w:semiHidden="0" w:uiPriority="70" w:unhideWhenUsed="0"/>
-    <w:lsdException w:name="Colorful Shading Accent 3" w:semiHidden="0" w:uiPriority="71" w:unhideWhenUsed="0"/>
-    <w:lsdException w:name="Colorful List Accent 3" w:semiHidden="0" w:uiPriority="72" w:unhideWhenUsed="0"/>
-    <w:lsdException w:name="Colorful Grid Accent 3" w:semiHidden="0" w:uiPriority="73" w:unhideWhenUsed="0"/>
-    <w:lsdException w:name="Light Shading Accent 4" w:semiHidden="0" w:uiPriority="60" w:unhideWhenUsed="0"/>
-    <w:lsdException w:name="Light List Accent 4" w:semiHidden="0" w:uiPriority="61" w:unhideWhenUsed="0"/>
-    <w:lsdException w:name="Light Grid Accent 4" w:semiHidden="0" w:uiPriority="62" w:unhideWhenUsed="0"/>
-    <w:lsdException w:name="Medium Shading 1 Accent 4" w:semiHidden="0" w:uiPriority="63" w:unhideWhenUsed="0"/>
-    <w:lsdException w:name="Medium Shading 2 Accent 4" w:semiHidden="0" w:uiPriority="64" w:unhideWhenUsed="0"/>
-    <w:lsdException w:name="Medium List 1 Accent 4" w:semiHidden="0" w:uiPriority="65" w:unhideWhenUsed="0"/>
-    <w:lsdException w:name="Medium List 2 Accent 4" w:semiHidden="0" w:uiPriority="66" w:unhideWhenUsed="0"/>
-    <w:lsdException w:name="Medium Grid 1 Accent 4" w:semiHidden="0" w:uiPriority="67" w:unhideWhenUsed="0"/>
-    <w:lsdException w:name="Medium Grid 2 Accent 4" w:semiHidden="0" w:uiPriority="68" w:unhideWhenUsed="0"/>
-    <w:lsdException w:name="Medium Grid 3 Accent 4" w:semiHidden="0" w:uiPriority="69" w:unhideWhenUsed="0"/>
-    <w:lsdException w:name="Dark List Accent 4" w:semiHidden="0" w:uiPriority="70" w:unhideWhenUsed="0"/>
-    <w:lsdException w:name="Colorful Shading Accent 4" w:semiHidden="0" w:uiPriority="71" w:unhideWhenUsed="0"/>
-    <w:lsdException w:name="Colorful List Accent 4" w:semiHidden="0" w:uiPriority="72" w:unhideWhenUsed="0"/>
-    <w:lsdException w:name="Colorful Grid Accent 4" w:semiHidden="0" w:uiPriority="73" w:unhideWhenUsed="0"/>
-    <w:lsdException w:name="Light Shading Accent 5" w:semiHidden="0" w:uiPriority="60" w:unhideWhenUsed="0"/>
-    <w:lsdException w:name="Light List Accent 5" w:semiHidden="0" w:uiPriority="61" w:unhideWhenUsed="0"/>
-    <w:lsdException w:name="Light Grid Accent 5" w:semiHidden="0" w:uiPriority="62" w:unhideWhenUsed="0"/>
-    <w:lsdException w:name="Medium Shading 1 Accent 5" w:semiHidden="0" w:uiPriority="63" w:unhideWhenUsed="0"/>
-    <w:lsdException w:name="Medium Shading 2 Accent 5" w:semiHidden="0" w:uiPriority="64" w:unhideWhenUsed="0"/>
-    <w:lsdException w:name="Medium List 1 Accent 5" w:semiHidden="0" w:uiPriority="65" w:unhideWhenUsed="0"/>
-    <w:lsdException w:name="Medium List 2 Accent 5" w:semiHidden="0" w:uiPriority="66" w:unhideWhenUsed="0"/>
-    <w:lsdException w:name="Medium Grid 1 Accent 5" w:semiHidden="0" w:uiPriority="67" w:unhideWhenUsed="0"/>
-    <w:lsdException w:name="Medium Grid 2 Accent 5" w:semiHidden="0" w:uiPriority="68" w:unhideWhenUsed="0"/>
-    <w:lsdException w:name="Medium Grid 3 Accent 5" w:semiHidden="0" w:uiPriority="69" w:unhideWhenUsed="0"/>
-    <w:lsdException w:name="Dark List Accent 5" w:semiHidden="0" w:uiPriority="70" w:unhideWhenUsed="0"/>
-    <w:lsdException w:name="Colorful Shading Accent 5" w:semiHidden="0" w:uiPriority="71" w:unhideWhenUsed="0"/>
-    <w:lsdException w:name="Colorful List Accent 5" w:semiHidden="0" w:uiPriority="72" w:unhideWhenUsed="0"/>
-    <w:lsdException w:name="Colorful Grid Accent 5" w:semiHidden="0" w:uiPriority="73" w:unhideWhenUsed="0"/>
-    <w:lsdException w:name="Light Shading Accent 6" w:semiHidden="0" w:uiPriority="60" w:unhideWhenUsed="0"/>
-    <w:lsdException w:name="Light List Accent 6" w:semiHidden="0" w:uiPriority="61" w:unhideWhenUsed="0"/>
-    <w:lsdException w:name="Light Grid Accent 6" w:semiHidden="0" w:uiPriority="62" w:unhideWhenUsed="0"/>
-    <w:lsdException w:name="Medium Shading 1 Accent 6" w:semiHidden="0" w:uiPriority="63" w:unhideWhenUsed="0"/>
-    <w:lsdException w:name="Medium Shading 2 Accent 6" w:semiHidden="0" w:uiPriority="64" w:unhideWhenUsed="0"/>
-    <w:lsdException w:name="Medium List 1 Accent 6" w:semiHidden="0" w:uiPriority="65" w:unhideWhenUsed="0"/>
-    <w:lsdException w:name="Medium List 2 Accent 6" w:semiHidden="0" w:uiPriority="66" w:unhideWhenUsed="0"/>
-    <w:lsdException w:name="Medium Grid 1 Accent 6" w:semiHidden="0" w:uiPriority="67" w:unhideWhenUsed="0"/>
-    <w:lsdException w:name="Medium Grid 2 Accent 6" w:semiHidden="0" w:uiPriority="68" w:unhideWhenUsed="0"/>
-    <w:lsdException w:name="Medium Grid 3 Accent 6" w:semiHidden="0" w:uiPriority="69" w:unhideWhenUsed="0"/>
-    <w:lsdException w:name="Dark List Accent 6" w:semiHidden="0" w:uiPriority="70" w:unhideWhenUsed="0"/>
-    <w:lsdException w:name="Colorful Shading Accent 6" w:semiHidden="0" w:uiPriority="71" w:unhideWhenUsed="0"/>
-    <w:lsdException w:name="Colorful List Accent 6" w:semiHidden="0" w:uiPriority="72" w:unhideWhenUsed="0"/>
-    <w:lsdException w:name="Colorful Grid Accent 6" w:semiHidden="0" w:uiPriority="73" w:unhideWhenUsed="0"/>
-    <w:lsdException w:name="Subtle Emphasis" w:semiHidden="0" w:uiPriority="19" w:unhideWhenUsed="0" w:qFormat="1"/>
-    <w:lsdException w:name="Intense Emphasis" w:semiHidden="0" w:uiPriority="21" w:unhideWhenUsed="0" w:qFormat="1"/>
-    <w:lsdException w:name="Subtle Reference" w:semiHidden="0" w:uiPriority="31" w:unhideWhenUsed="0" w:qFormat="1"/>
-    <w:lsdException w:name="Intense Reference" w:semiHidden="0" w:uiPriority="32" w:unhideWhenUsed="0" w:qFormat="1"/>
-    <w:lsdException w:name="Book Title" w:semiHidden="0" w:uiPriority="33" w:unhideWhenUsed="0" w:qFormat="1"/>
-    <w:lsdException w:name="Bibliography" w:uiPriority="37"/>
-    <w:lsdException w:name="TOC Heading" w:uiPriority="39" w:qFormat="1"/>
-  </w:latentStyles>
-  <w:style w:type="paragraph" w:default="1" w:styleId="Normal">
-    <w:name w:val="Normal"/>
-    <w:qFormat/>
-    <w:rsid w:val="00916DF9"/>
-    <w:pPr>
-      <w:spacing w:after="200" w:line="360" w:lineRule="auto"/>
-    </w:pPr>
-    <w:rPr>
-      <w:sz w:val="22"/>
-      <w:szCs w:val="22"/>
-      <w:lang w:val="en-US" w:eastAsia="en-US"/>
-    </w:rPr>
-  </w:style>
-  <w:style w:type="paragraph" w:styleId="Heading1">
-    <w:name w:val="heading 1"/>
-    <w:basedOn w:val="Normal"/>
-    <w:next w:val="Normal"/>
-    <w:link w:val="Heading1Char"/>
-    <w:uiPriority w:val="9"/>
-    <w:qFormat/>
-    <w:rsid w:val="00FA5B0C"/>
-    <w:pPr>
-      <w:keepNext/>
-      <w:keepLines/>
-      <w:spacing w:before="480" w:after="0"/>
-      <w:outlineLvl w:val="0"/>
-    </w:pPr>
-    <w:rPr>
-      <w:rFonts w:ascii="Cambria" w:eastAsia="Times New Roman" w:hAnsi="Cambria"/>
-      <w:b/>
-      <w:bCs/>
-      <w:color w:val="365F91"/>
-      <w:sz w:val="28"/>
-      <w:szCs w:val="28"/>
-    </w:rPr>
-  </w:style>
-  <w:style w:type="character" w:default="1" w:styleId="DefaultParagraphFont">
-    <w:name w:val="Default Paragraph Font"/>
-    <w:uiPriority w:val="1"/>
-    <w:semiHidden/>
-    <w:unhideWhenUsed/>
-  </w:style>
-  <w:style w:type="table" w:default="1" w:styleId="TableNormal">
-    <w:name w:val="Normal Table"/>
-    <w:uiPriority w:val="99"/>
-    <w:semiHidden/>
-    <w:unhideWhenUsed/>
-    <w:qFormat/>
-    <w:tblPr>
-      <w:tblInd w:w="0" w:type="dxa"/>
-      <w:tblCellMar>
-        <w:top w:w="0" w:type="dxa"/>
-        <w:left w:w="108" w:type="dxa"/>
-        <w:bottom w:w="0" w:type="dxa"/>
-        <w:right w:w="108" w:type="dxa"/>
-      </w:tblCellMar>
-    </w:tblPr>
-  </w:style>
-  <w:style w:type="numbering" w:default="1" w:styleId="NoList">
-    <w:name w:val="No List"/>
-    <w:uiPriority w:val="99"/>
-    <w:semiHidden/>
-    <w:unhideWhenUsed/>
-  </w:style>
-  <w:style w:type="paragraph" w:styleId="Title">
-    <w:name w:val="Title"/>
-    <w:basedOn w:val="Normal"/>
-    <w:next w:val="Normal"/>
-    <w:link w:val="TitleChar"/>
-    <w:uiPriority w:val="10"/>
-    <w:qFormat/>
-    <w:rsid w:val="00FA5B0C"/>
-    <w:pPr>
-      <w:pBdr>
-        <w:bottom w:val="single" w:sz="8" w:space="4" w:color="4F81BD"/>
-      </w:pBdr>
-      <w:spacing w:after="300" w:line="240" w:lineRule="auto"/>
-      <w:contextualSpacing/>
-    </w:pPr>
-    <w:rPr>
-      <w:rFonts w:ascii="Cambria" w:eastAsia="Times New Roman" w:hAnsi="Cambria"/>
-      <w:color w:val="17365D"/>
-      <w:spacing w:val="5"/>
-      <w:kern w:val="28"/>
-      <w:sz w:val="52"/>
-      <w:szCs w:val="52"/>
-    </w:rPr>
-  </w:style>
-  <w:style w:type="character" w:customStyle="1" w:styleId="TitleChar">
-    <w:name w:val="Title Char"/>
-    <w:basedOn w:val="DefaultParagraphFont"/>
-    <w:link w:val="Title"/>
-    <w:uiPriority w:val="10"/>
-    <w:rsid w:val="00FA5B0C"/>
-    <w:rPr>
-      <w:rFonts w:ascii="Cambria" w:eastAsia="Times New Roman" w:hAnsi="Cambria" w:cs="Times New Roman"/>
-      <w:color w:val="17365D"/>
-      <w:spacing w:val="5"/>
-      <w:kern w:val="28"/>
-      <w:sz w:val="52"/>
-      <w:szCs w:val="52"/>
-    </w:rPr>
-  </w:style>
-  <w:style w:type="character" w:customStyle="1" w:styleId="Heading1Char">
-    <w:name w:val="Heading 1 Char"/>
-    <w:basedOn w:val="DefaultParagraphFont"/>
-    <w:link w:val="Heading1"/>
-    <w:uiPriority w:val="9"/>
-    <w:rsid w:val="00FA5B0C"/>
-    <w:rPr>
-      <w:rFonts w:ascii="Cambria" w:eastAsia="Times New Roman" w:hAnsi="Cambria" w:cs="Times New Roman"/>
-      <w:b/>
-      <w:bCs/>
-      <w:color w:val="365F91"/>
-      <w:sz w:val="28"/>
-      <w:szCs w:val="28"/>
-    </w:rPr>
-  </w:style>
-  <w:style w:type="character" w:styleId="Emphasis">
-    <w:name w:val="Emphasis"/>
-    <w:basedOn w:val="DefaultParagraphFont"/>
-    <w:uiPriority w:val="20"/>
-    <w:qFormat/>
-    <w:rsid w:val="000A5E24"/>
-    <w:rPr>
-      <w:i/>
-      <w:iCs/>
-    </w:rPr>
-  </w:style>
-  <w:style w:type="character" w:styleId="Hyperlink">
-    <w:name w:val="Hyperlink"/>
-    <w:rsid w:val="000A5E24"/>
-    <w:rPr>
-      <w:color w:val="000080"/>
-      <w:u w:val="single"/>
-    </w:rPr>
-  </w:style>
-  <w:style w:type="character" w:styleId="SubtleEmphasis">
-    <w:name w:val="Subtle Emphasis"/>
-    <w:basedOn w:val="DefaultParagraphFont"/>
-    <w:uiPriority w:val="19"/>
-    <w:qFormat/>
-    <w:rsid w:val="00812A0D"/>
-    <w:rPr>
-      <w:i/>
-      <w:iCs/>
-      <w:color w:val="808080"/>
-    </w:rPr>
-  </w:style>
-  <w:style w:type="character" w:styleId="FollowedHyperlink">
-    <w:name w:val="FollowedHyperlink"/>
-    <w:basedOn w:val="DefaultParagraphFont"/>
-    <w:uiPriority w:val="99"/>
-    <w:semiHidden/>
-    <w:unhideWhenUsed/>
-    <w:rsid w:val="00AA1CD9"/>
-    <w:rPr>
-      <w:color w:val="800080"/>
-      <w:u w:val="single"/>
-    </w:rPr>
-  </w:style>
-  <w:style w:type="character" w:styleId="Strong">
-    <w:name w:val="Strong"/>
-    <w:basedOn w:val="DefaultParagraphFont"/>
-    <w:uiPriority w:val="22"/>
-    <w:qFormat/>
-    <w:rsid w:val="005501DD"/>
-    <w:rPr>
-      <w:b/>
-      <w:bCs/>
-    </w:rPr>
-  </w:style>
-  <w:style w:type="paragraph" w:styleId="Header">
-    <w:name w:val="header"/>
-    <w:basedOn w:val="Normal"/>
-    <w:link w:val="HeaderChar"/>
-    <w:uiPriority w:val="99"/>
-    <w:unhideWhenUsed/>
-    <w:rsid w:val="00C22471"/>
-    <w:pPr>
-      <w:tabs>
-        <w:tab w:val="center" w:pos="4513"/>
-        <w:tab w:val="right" w:pos="9026"/>
-      </w:tabs>
-    </w:pPr>
-  </w:style>
-  <w:style w:type="character" w:customStyle="1" w:styleId="HeaderChar">
-    <w:name w:val="Header Char"/>
-    <w:basedOn w:val="DefaultParagraphFont"/>
-    <w:link w:val="Header"/>
-    <w:uiPriority w:val="99"/>
-    <w:rsid w:val="00C22471"/>
-    <w:rPr>
-      <w:sz w:val="22"/>
-      <w:szCs w:val="22"/>
-      <w:lang w:val="en-US" w:eastAsia="en-US"/>
-    </w:rPr>
-  </w:style>
-  <w:style w:type="paragraph" w:styleId="Footer">
-    <w:name w:val="footer"/>
-    <w:basedOn w:val="Normal"/>
-    <w:link w:val="FooterChar"/>
-    <w:uiPriority w:val="99"/>
-    <w:unhideWhenUsed/>
-    <w:rsid w:val="00C22471"/>
-    <w:pPr>
-      <w:tabs>
-        <w:tab w:val="center" w:pos="4513"/>
-        <w:tab w:val="right" w:pos="9026"/>
-      </w:tabs>
-    </w:pPr>
-  </w:style>
-  <w:style w:type="character" w:customStyle="1" w:styleId="FooterChar">
-    <w:name w:val="Footer Char"/>
-    <w:basedOn w:val="DefaultParagraphFont"/>
-    <w:link w:val="Footer"/>
-    <w:uiPriority w:val="99"/>
-    <w:rsid w:val="00C22471"/>
-    <w:rPr>
-      <w:sz w:val="22"/>
-      <w:szCs w:val="22"/>
-      <w:lang w:val="en-US" w:eastAsia="en-US"/>
-    </w:rPr>
-  </w:style>
-  <w:style w:type="paragraph" w:styleId="BalloonText">
-    <w:name w:val="Balloon Text"/>
-    <w:basedOn w:val="Normal"/>
-    <w:link w:val="BalloonTextChar"/>
-    <w:uiPriority w:val="99"/>
-    <w:semiHidden/>
-    <w:unhideWhenUsed/>
-    <w:rsid w:val="00C22471"/>
-    <w:pPr>
-      <w:spacing w:after="0" w:line="240" w:lineRule="auto"/>
-    </w:pPr>
-    <w:rPr>
-      <w:rFonts w:ascii="Tahoma" w:hAnsi="Tahoma" w:cs="Tahoma"/>
-      <w:sz w:val="16"/>
-      <w:szCs w:val="16"/>
-    </w:rPr>
-  </w:style>
-  <w:style w:type="character" w:customStyle="1" w:styleId="BalloonTextChar">
-    <w:name w:val="Balloon Text Char"/>
-    <w:basedOn w:val="DefaultParagraphFont"/>
-    <w:link w:val="BalloonText"/>
-    <w:uiPriority w:val="99"/>
-    <w:semiHidden/>
-    <w:rsid w:val="00C22471"/>
-    <w:rPr>
-      <w:rFonts w:ascii="Tahoma" w:hAnsi="Tahoma" w:cs="Tahoma"/>
-      <w:sz w:val="16"/>
-      <w:szCs w:val="16"/>
-      <w:lang w:val="en-US" w:eastAsia="en-US"/>
-    </w:rPr>
-  </w:style>
-  <w:style w:type="character" w:styleId="PlaceholderText">
-    <w:name w:val="Placeholder Text"/>
-    <w:basedOn w:val="DefaultParagraphFont"/>
-    <w:uiPriority w:val="99"/>
-    <w:semiHidden/>
-    <w:rsid w:val="00ED124C"/>
-    <w:rPr>
-      <w:color w:val="808080"/>
-    </w:rPr>
-  </w:style>
-  <w:style w:type="paragraph" w:styleId="ListParagraph">
-    <w:name w:val="List Paragraph"/>
-    <w:basedOn w:val="Normal"/>
-    <w:uiPriority w:val="34"/>
-    <w:qFormat/>
-    <w:rsid w:val="00ED124C"/>
-    <w:pPr>
-      <w:ind w:left="720"/>
-      <w:contextualSpacing/>
-    </w:pPr>
-  </w:style>
-  <w:style w:type="character" w:styleId="CommentReference">
-    <w:name w:val="annotation reference"/>
-    <w:basedOn w:val="DefaultParagraphFont"/>
-    <w:uiPriority w:val="99"/>
-    <w:semiHidden/>
-    <w:unhideWhenUsed/>
-    <w:rsid w:val="0015689A"/>
-    <w:rPr>
-      <w:sz w:val="16"/>
-      <w:szCs w:val="16"/>
-    </w:rPr>
-  </w:style>
-  <w:style w:type="paragraph" w:styleId="CommentText">
-    <w:name w:val="annotation text"/>
-    <w:basedOn w:val="Normal"/>
-    <w:link w:val="CommentTextChar"/>
-    <w:uiPriority w:val="99"/>
-    <w:semiHidden/>
-    <w:unhideWhenUsed/>
-    <w:rsid w:val="0015689A"/>
-    <w:pPr>
-      <w:spacing w:line="240" w:lineRule="auto"/>
-    </w:pPr>
-    <w:rPr>
-      <w:sz w:val="20"/>
-      <w:szCs w:val="20"/>
-    </w:rPr>
-  </w:style>
-  <w:style w:type="character" w:customStyle="1" w:styleId="CommentTextChar">
-    <w:name w:val="Comment Text Char"/>
-    <w:basedOn w:val="DefaultParagraphFont"/>
-    <w:link w:val="CommentText"/>
-    <w:uiPriority w:val="99"/>
-    <w:semiHidden/>
-    <w:rsid w:val="0015689A"/>
-    <w:rPr>
-      <w:lang w:val="en-US" w:eastAsia="en-US"/>
-    </w:rPr>
-  </w:style>
-  <w:style w:type="paragraph" w:styleId="CommentSubject">
-    <w:name w:val="annotation subject"/>
-    <w:basedOn w:val="CommentText"/>
-    <w:next w:val="CommentText"/>
-    <w:link w:val="CommentSubjectChar"/>
-    <w:uiPriority w:val="99"/>
-    <w:semiHidden/>
-    <w:unhideWhenUsed/>
-    <w:rsid w:val="0015689A"/>
-    <w:rPr>
-      <w:b/>
-      <w:bCs/>
-    </w:rPr>
-  </w:style>
-  <w:style w:type="character" w:customStyle="1" w:styleId="CommentSubjectChar">
-    <w:name w:val="Comment Subject Char"/>
-    <w:basedOn w:val="CommentTextChar"/>
-    <w:link w:val="CommentSubject"/>
-    <w:uiPriority w:val="99"/>
-    <w:semiHidden/>
-    <w:rsid w:val="0015689A"/>
-    <w:rPr>
-      <w:b/>
-      <w:bCs/>
-      <w:lang w:val="en-US" w:eastAsia="en-US"/>
-    </w:rPr>
-  </w:style>
-  <w:style w:type="table" w:styleId="TableGrid">
-    <w:name w:val="Table Grid"/>
-    <w:basedOn w:val="TableNormal"/>
-    <w:uiPriority w:val="59"/>
-    <w:rsid w:val="00B53C19"/>
-    <w:tblPr>
-      <w:tblInd w:w="0" w:type="dxa"/>
-      <w:tblBorders>
-        <w:top w:val="single" w:sz="4" w:space="0" w:color="auto"/>
-        <w:left w:val="single" w:sz="4" w:space="0" w:color="auto"/>
-        <w:bottom w:val="single" w:sz="4" w:space="0" w:color="auto"/>
-        <w:right w:val="single" w:sz="4" w:space="0" w:color="auto"/>
-        <w:insideH w:val="single" w:sz="4" w:space="0" w:color="auto"/>
-        <w:insideV w:val="single" w:sz="4" w:space="0" w:color="auto"/>
-      </w:tblBorders>
-      <w:tblCellMar>
-        <w:top w:w="0" w:type="dxa"/>
-        <w:left w:w="108" w:type="dxa"/>
-        <w:bottom w:w="0" w:type="dxa"/>
-        <w:right w:w="108" w:type="dxa"/>
-      </w:tblCellMar>
-    </w:tblPr>
-  </w:style>
-  <w:style w:type="table" w:styleId="MediumGrid3-Accent5">
-    <w:name w:val="Medium Grid 3 Accent 5"/>
-    <w:basedOn w:val="TableNormal"/>
-    <w:uiPriority w:val="69"/>
-    <w:rsid w:val="00633117"/>
-    <w:tblPr>
-      <w:tblStyleRowBandSize w:val="1"/>
-      <w:tblStyleColBandSize w:val="1"/>
-      <w:tblInd w:w="0" w:type="dxa"/>
-      <w:tblBorders>
-        <w:top w:val="single" w:sz="8" w:space="0" w:color="FFFFFF" w:themeColor="background1"/>
-        <w:left w:val="single" w:sz="8" w:space="0" w:color="FFFFFF" w:themeColor="background1"/>
-        <w:bottom w:val="single" w:sz="8" w:space="0" w:color="FFFFFF" w:themeColor="background1"/>
-        <w:right w:val="single" w:sz="8" w:space="0" w:color="FFFFFF" w:themeColor="background1"/>
-        <w:insideH w:val="single" w:sz="6" w:space="0" w:color="FFFFFF" w:themeColor="background1"/>
-        <w:insideV w:val="single" w:sz="6" w:space="0" w:color="FFFFFF" w:themeColor="background1"/>
-      </w:tblBorders>
-      <w:tblCellMar>
-        <w:top w:w="0" w:type="dxa"/>
-        <w:left w:w="108" w:type="dxa"/>
-        <w:bottom w:w="0" w:type="dxa"/>
-        <w:right w:w="108" w:type="dxa"/>
-      </w:tblCellMar>
-    </w:tblPr>
-    <w:tcPr>
-      <w:shd w:val="clear" w:color="auto" w:fill="D2EAF1" w:themeFill="accent5" w:themeFillTint="3F"/>
-    </w:tcPr>
-    <w:tblStylePr w:type="firstRow">
-      <w:rPr>
-        <w:b/>
-        <w:bCs/>
-        <w:i w:val="0"/>
-        <w:iCs w:val="0"/>
-        <w:color w:val="FFFFFF" w:themeColor="background1"/>
-      </w:rPr>
-      <w:tblPr/>
-      <w:tcPr>
-        <w:tcBorders>
-          <w:top w:val="single" w:sz="8" w:space="0" w:color="FFFFFF" w:themeColor="background1"/>
-          <w:left w:val="single" w:sz="8" w:space="0" w:color="FFFFFF" w:themeColor="background1"/>
-          <w:bottom w:val="single" w:sz="24" w:space="0" w:color="FFFFFF" w:themeColor="background1"/>
-          <w:right w:val="single" w:sz="8" w:space="0" w:color="FFFFFF" w:themeColor="background1"/>
-          <w:insideH w:val="nil"/>
-          <w:insideV w:val="single" w:sz="8" w:space="0" w:color="FFFFFF" w:themeColor="background1"/>
-        </w:tcBorders>
-        <w:shd w:val="clear" w:color="auto" w:fill="4BACC6" w:themeFill="accent5"/>
-      </w:tcPr>
-    </w:tblStylePr>
-    <w:tblStylePr w:type="lastRow">
-      <w:rPr>
-        <w:b/>
-        <w:bCs/>
-        <w:i w:val="0"/>
-        <w:iCs w:val="0"/>
-        <w:color w:val="FFFFFF" w:themeColor="background1"/>
-      </w:rPr>
-      <w:tblPr/>
-      <w:tcPr>
-        <w:tcBorders>
-          <w:top w:val="single" w:sz="24" w:space="0" w:color="FFFFFF" w:themeColor="background1"/>
-          <w:left w:val="single" w:sz="8" w:space="0" w:color="FFFFFF" w:themeColor="background1"/>
-          <w:bottom w:val="single" w:sz="8" w:space="0" w:color="FFFFFF" w:themeColor="background1"/>
-          <w:right w:val="single" w:sz="8" w:space="0" w:color="FFFFFF" w:themeColor="background1"/>
-          <w:insideH w:val="nil"/>
-          <w:insideV w:val="single" w:sz="8" w:space="0" w:color="FFFFFF" w:themeColor="background1"/>
-        </w:tcBorders>
-        <w:shd w:val="clear" w:color="auto" w:fill="4BACC6" w:themeFill="accent5"/>
-      </w:tcPr>
-    </w:tblStylePr>
-    <w:tblStylePr w:type="firstCol">
-      <w:rPr>
-        <w:b/>
-        <w:bCs/>
-        <w:i w:val="0"/>
-        <w:iCs w:val="0"/>
-        <w:color w:val="FFFFFF" w:themeColor="background1"/>
-      </w:rPr>
-      <w:tblPr/>
-      <w:tcPr>
-        <w:tcBorders>
-          <w:left w:val="single" w:sz="8" w:space="0" w:color="FFFFFF" w:themeColor="background1"/>
-          <w:right w:val="single" w:sz="24" w:space="0" w:color="FFFFFF" w:themeColor="background1"/>
-          <w:insideH w:val="nil"/>
-          <w:insideV w:val="nil"/>
-        </w:tcBorders>
-        <w:shd w:val="clear" w:color="auto" w:fill="4BACC6" w:themeFill="accent5"/>
-      </w:tcPr>
-    </w:tblStylePr>
-    <w:tblStylePr w:type="lastCol">
-      <w:rPr>
-        <w:b/>
-        <w:bCs/>
-        <w:i w:val="0"/>
-        <w:iCs w:val="0"/>
-        <w:color w:val="FFFFFF" w:themeColor="background1"/>
-      </w:rPr>
-      <w:tblPr/>
-      <w:tcPr>
-        <w:tcBorders>
-          <w:top w:val="nil"/>
-          <w:left w:val="single" w:sz="24" w:space="0" w:color="FFFFFF" w:themeColor="background1"/>
-          <w:bottom w:val="nil"/>
-          <w:right w:val="nil"/>
-          <w:insideH w:val="nil"/>
-          <w:insideV w:val="nil"/>
-        </w:tcBorders>
-        <w:shd w:val="clear" w:color="auto" w:fill="4BACC6" w:themeFill="accent5"/>
-      </w:tcPr>
-    </w:tblStylePr>
-    <w:tblStylePr w:type="band1Vert">
-      <w:tblPr/>
-      <w:tcPr>
-        <w:tcBorders>
-          <w:top w:val="single" w:sz="8" w:space="0" w:color="FFFFFF" w:themeColor="background1"/>
-          <w:left w:val="single" w:sz="8" w:space="0" w:color="FFFFFF" w:themeColor="background1"/>
-          <w:bottom w:val="single" w:sz="8" w:space="0" w:color="FFFFFF" w:themeColor="background1"/>
-          <w:right w:val="single" w:sz="8" w:space="0" w:color="FFFFFF" w:themeColor="background1"/>
-          <w:insideH w:val="nil"/>
-          <w:insideV w:val="nil"/>
-        </w:tcBorders>
-        <w:shd w:val="clear" w:color="auto" w:fill="A5D5E2" w:themeFill="accent5" w:themeFillTint="7F"/>
-      </w:tcPr>
-    </w:tblStylePr>
-    <w:tblStylePr w:type="band1Horz">
-      <w:tblPr/>
-      <w:tcPr>
-        <w:tcBorders>
-          <w:top w:val="single" w:sz="8" w:space="0" w:color="FFFFFF" w:themeColor="background1"/>
-          <w:left w:val="single" w:sz="8" w:space="0" w:color="FFFFFF" w:themeColor="background1"/>
-          <w:bottom w:val="single" w:sz="8" w:space="0" w:color="FFFFFF" w:themeColor="background1"/>
-          <w:right w:val="single" w:sz="8" w:space="0" w:color="FFFFFF" w:themeColor="background1"/>
-          <w:insideH w:val="single" w:sz="8" w:space="0" w:color="FFFFFF" w:themeColor="background1"/>
-          <w:insideV w:val="single" w:sz="8" w:space="0" w:color="FFFFFF" w:themeColor="background1"/>
-        </w:tcBorders>
-        <w:shd w:val="clear" w:color="auto" w:fill="A5D5E2" w:themeFill="accent5" w:themeFillTint="7F"/>
-      </w:tcPr>
-    </w:tblStylePr>
-  </w:style>
-  <w:style w:type="paragraph" w:styleId="Revision">
-    <w:name w:val="Revision"/>
-    <w:hidden/>
-    <w:uiPriority w:val="99"/>
-    <w:semiHidden/>
-    <w:rsid w:val="004C5E52"/>
-    <w:rPr>
-      <w:sz w:val="22"/>
-      <w:szCs w:val="22"/>
-      <w:lang w:val="en-US" w:eastAsia="en-US"/>
-    </w:rPr>
-  </w:style>
-  <w:style w:type="paragraph" w:styleId="NormalWeb">
-    <w:name w:val="Normal (Web)"/>
-    <w:basedOn w:val="Normal"/>
-    <w:uiPriority w:val="99"/>
-    <w:semiHidden/>
-    <w:unhideWhenUsed/>
-    <w:rsid w:val="00A65DF6"/>
-    <w:pPr>
-      <w:spacing w:before="100" w:beforeAutospacing="1" w:after="100" w:afterAutospacing="1" w:line="240" w:lineRule="auto"/>
-    </w:pPr>
-    <w:rPr>
-      <w:rFonts w:ascii="Times New Roman" w:eastAsiaTheme="minorEastAsia" w:hAnsi="Times New Roman"/>
-      <w:sz w:val="24"/>
-      <w:szCs w:val="24"/>
-      <w:lang w:val="de-DE" w:eastAsia="de-DE"/>
-    </w:rPr>
-  </w:style>
-  <w:style w:type="character" w:customStyle="1" w:styleId="apple-style-span">
-    <w:name w:val="apple-style-span"/>
-    <w:basedOn w:val="DefaultParagraphFont"/>
-    <w:rsid w:val="00CC21D6"/>
-  </w:style>
-  <w:style w:type="paragraph" w:customStyle="1" w:styleId="summary">
-    <w:name w:val="summary"/>
-    <w:basedOn w:val="Normal"/>
-    <w:rsid w:val="00CC21D6"/>
-    <w:pPr>
-      <w:spacing w:before="100" w:beforeAutospacing="1" w:after="100" w:afterAutospacing="1" w:line="240" w:lineRule="auto"/>
-    </w:pPr>
-    <w:rPr>
-      <w:rFonts w:ascii="Times New Roman" w:eastAsia="Times New Roman" w:hAnsi="Times New Roman"/>
-      <w:sz w:val="24"/>
-      <w:szCs w:val="24"/>
-      <w:lang w:val="de-DE" w:eastAsia="de-DE"/>
-    </w:rPr>
-  </w:style>
-</w:styles>
-</file>
-
-<file path=word/stylesWithEffects.xml><?xml version="1.0" encoding="utf-8"?>
-<w:styles xmlns:wpc="http://schemas.microsoft.com/office/word/2010/wordprocessingCanvas" xmlns:mc="http://schemas.openxmlformats.org/markup-compatibility/2006" xmlns:o="urn:schemas-microsoft-com:office:office" xmlns:r="http://schemas.openxmlformats.org/officeDocument/2006/relationships" xmlns:m="http://schemas.openxmlformats.org/officeDocument/2006/math" xmlns:v="urn:schemas-microsoft-com:vml" xmlns:wp14="http://schemas.microsoft.com/office/word/2010/wordprocessingDrawing" xmlns:wp="http://schemas.openxmlformats.org/drawingml/2006/wordprocessingDrawing" xmlns:w10="urn:schemas-microsoft-com:office:word" xmlns:w="http://schemas.openxmlformats.org/wordprocessingml/2006/main" xmlns:w14="http://schemas.microsoft.com/office/word/2010/wordml" xmlns:wpg="http://schemas.microsoft.com/office/word/2010/wordprocessingGroup" xmlns:wpi="http://schemas.microsoft.com/office/word/2010/wordprocessingInk" xmlns:wne="http://schemas.microsoft.com/office/word/2006/wordml" xmlns:wps="http://schemas.microsoft.com/office/word/2010/wordprocessingShape" mc:Ignorable="w14 wp14">
+<w:styles xmlns:mc="http://schemas.openxmlformats.org/markup-compatibility/2006" xmlns:r="http://schemas.openxmlformats.org/officeDocument/2006/relationships" xmlns:w="http://schemas.openxmlformats.org/wordprocessingml/2006/main" xmlns:w14="http://schemas.microsoft.com/office/word/2010/wordml" mc:Ignorable="w14">
   <w:docDefaults>
     <w:rPrDefault>
       <w:rPr>
@@ -7364,6 +6704,710 @@
 </w:styles>
 </file>
 
+<file path=word/stylesWithEffects.xml><?xml version="1.0" encoding="utf-8"?>
+<w:styles xmlns:wpc="http://schemas.microsoft.com/office/word/2010/wordprocessingCanvas" xmlns:mc="http://schemas.openxmlformats.org/markup-compatibility/2006" xmlns:o="urn:schemas-microsoft-com:office:office" xmlns:r="http://schemas.openxmlformats.org/officeDocument/2006/relationships" xmlns:m="http://schemas.openxmlformats.org/officeDocument/2006/math" xmlns:v="urn:schemas-microsoft-com:vml" xmlns:wp14="http://schemas.microsoft.com/office/word/2010/wordprocessingDrawing" xmlns:wp="http://schemas.openxmlformats.org/drawingml/2006/wordprocessingDrawing" xmlns:w10="urn:schemas-microsoft-com:office:word" xmlns:w="http://schemas.openxmlformats.org/wordprocessingml/2006/main" xmlns:w14="http://schemas.microsoft.com/office/word/2010/wordml" xmlns:wpg="http://schemas.microsoft.com/office/word/2010/wordprocessingGroup" xmlns:wpi="http://schemas.microsoft.com/office/word/2010/wordprocessingInk" xmlns:wne="http://schemas.microsoft.com/office/word/2006/wordml" xmlns:wps="http://schemas.microsoft.com/office/word/2010/wordprocessingShape" mc:Ignorable="w14 wp14">
+  <w:docDefaults>
+    <w:rPrDefault>
+      <w:rPr>
+        <w:rFonts w:ascii="Calibri" w:eastAsia="Calibri" w:hAnsi="Calibri" w:cs="Times New Roman"/>
+        <w:lang w:val="de-DE" w:eastAsia="de-DE" w:bidi="ar-SA"/>
+      </w:rPr>
+    </w:rPrDefault>
+    <w:pPrDefault/>
+  </w:docDefaults>
+  <w:latentStyles w:defLockedState="0" w:defUIPriority="99" w:defSemiHidden="1" w:defUnhideWhenUsed="1" w:defQFormat="0" w:count="267">
+    <w:lsdException w:name="Normal" w:semiHidden="0" w:uiPriority="0" w:unhideWhenUsed="0" w:qFormat="1"/>
+    <w:lsdException w:name="heading 1" w:semiHidden="0" w:uiPriority="9" w:unhideWhenUsed="0" w:qFormat="1"/>
+    <w:lsdException w:name="heading 2" w:uiPriority="9" w:qFormat="1"/>
+    <w:lsdException w:name="heading 3" w:uiPriority="9" w:qFormat="1"/>
+    <w:lsdException w:name="heading 4" w:uiPriority="9" w:qFormat="1"/>
+    <w:lsdException w:name="heading 5" w:uiPriority="9" w:qFormat="1"/>
+    <w:lsdException w:name="heading 6" w:uiPriority="9" w:qFormat="1"/>
+    <w:lsdException w:name="heading 7" w:uiPriority="9" w:qFormat="1"/>
+    <w:lsdException w:name="heading 8" w:uiPriority="9" w:qFormat="1"/>
+    <w:lsdException w:name="heading 9" w:uiPriority="9" w:qFormat="1"/>
+    <w:lsdException w:name="toc 1" w:uiPriority="39"/>
+    <w:lsdException w:name="toc 2" w:uiPriority="39"/>
+    <w:lsdException w:name="toc 3" w:uiPriority="39"/>
+    <w:lsdException w:name="toc 4" w:uiPriority="39"/>
+    <w:lsdException w:name="toc 5" w:uiPriority="39"/>
+    <w:lsdException w:name="toc 6" w:uiPriority="39"/>
+    <w:lsdException w:name="toc 7" w:uiPriority="39"/>
+    <w:lsdException w:name="toc 8" w:uiPriority="39"/>
+    <w:lsdException w:name="toc 9" w:uiPriority="39"/>
+    <w:lsdException w:name="caption" w:uiPriority="35" w:qFormat="1"/>
+    <w:lsdException w:name="Title" w:semiHidden="0" w:uiPriority="10" w:unhideWhenUsed="0" w:qFormat="1"/>
+    <w:lsdException w:name="Default Paragraph Font" w:uiPriority="1"/>
+    <w:lsdException w:name="Subtitle" w:semiHidden="0" w:uiPriority="11" w:unhideWhenUsed="0" w:qFormat="1"/>
+    <w:lsdException w:name="Hyperlink" w:uiPriority="0"/>
+    <w:lsdException w:name="Strong" w:semiHidden="0" w:uiPriority="22" w:unhideWhenUsed="0" w:qFormat="1"/>
+    <w:lsdException w:name="Emphasis" w:semiHidden="0" w:uiPriority="20" w:unhideWhenUsed="0" w:qFormat="1"/>
+    <w:lsdException w:name="Table Grid" w:semiHidden="0" w:uiPriority="59" w:unhideWhenUsed="0"/>
+    <w:lsdException w:name="Placeholder Text" w:unhideWhenUsed="0"/>
+    <w:lsdException w:name="No Spacing" w:semiHidden="0" w:uiPriority="1" w:unhideWhenUsed="0" w:qFormat="1"/>
+    <w:lsdException w:name="Light Shading" w:semiHidden="0" w:uiPriority="60" w:unhideWhenUsed="0"/>
+    <w:lsdException w:name="Light List" w:semiHidden="0" w:uiPriority="61" w:unhideWhenUsed="0"/>
+    <w:lsdException w:name="Light Grid" w:semiHidden="0" w:uiPriority="62" w:unhideWhenUsed="0"/>
+    <w:lsdException w:name="Medium Shading 1" w:semiHidden="0" w:uiPriority="63" w:unhideWhenUsed="0"/>
+    <w:lsdException w:name="Medium Shading 2" w:semiHidden="0" w:uiPriority="64" w:unhideWhenUsed="0"/>
+    <w:lsdException w:name="Medium List 1" w:semiHidden="0" w:uiPriority="65" w:unhideWhenUsed="0"/>
+    <w:lsdException w:name="Medium List 2" w:semiHidden="0" w:uiPriority="66" w:unhideWhenUsed="0"/>
+    <w:lsdException w:name="Medium Grid 1" w:semiHidden="0" w:uiPriority="67" w:unhideWhenUsed="0"/>
+    <w:lsdException w:name="Medium Grid 2" w:semiHidden="0" w:uiPriority="68" w:unhideWhenUsed="0"/>
+    <w:lsdException w:name="Medium Grid 3" w:semiHidden="0" w:uiPriority="69" w:unhideWhenUsed="0"/>
+    <w:lsdException w:name="Dark List" w:semiHidden="0" w:uiPriority="70" w:unhideWhenUsed="0"/>
+    <w:lsdException w:name="Colorful Shading" w:semiHidden="0" w:uiPriority="71" w:unhideWhenUsed="0"/>
+    <w:lsdException w:name="Colorful List" w:semiHidden="0" w:uiPriority="72" w:unhideWhenUsed="0"/>
+    <w:lsdException w:name="Colorful Grid" w:semiHidden="0" w:uiPriority="73" w:unhideWhenUsed="0"/>
+    <w:lsdException w:name="Light Shading Accent 1" w:semiHidden="0" w:uiPriority="60" w:unhideWhenUsed="0"/>
+    <w:lsdException w:name="Light List Accent 1" w:semiHidden="0" w:uiPriority="61" w:unhideWhenUsed="0"/>
+    <w:lsdException w:name="Light Grid Accent 1" w:semiHidden="0" w:uiPriority="62" w:unhideWhenUsed="0"/>
+    <w:lsdException w:name="Medium Shading 1 Accent 1" w:semiHidden="0" w:uiPriority="63" w:unhideWhenUsed="0"/>
+    <w:lsdException w:name="Medium Shading 2 Accent 1" w:semiHidden="0" w:uiPriority="64" w:unhideWhenUsed="0"/>
+    <w:lsdException w:name="Medium List 1 Accent 1" w:semiHidden="0" w:uiPriority="65" w:unhideWhenUsed="0"/>
+    <w:lsdException w:name="Revision" w:unhideWhenUsed="0"/>
+    <w:lsdException w:name="List Paragraph" w:semiHidden="0" w:uiPriority="34" w:unhideWhenUsed="0" w:qFormat="1"/>
+    <w:lsdException w:name="Quote" w:semiHidden="0" w:uiPriority="29" w:unhideWhenUsed="0" w:qFormat="1"/>
+    <w:lsdException w:name="Intense Quote" w:semiHidden="0" w:uiPriority="30" w:unhideWhenUsed="0" w:qFormat="1"/>
+    <w:lsdException w:name="Medium List 2 Accent 1" w:semiHidden="0" w:uiPriority="66" w:unhideWhenUsed="0"/>
+    <w:lsdException w:name="Medium Grid 1 Accent 1" w:semiHidden="0" w:uiPriority="67" w:unhideWhenUsed="0"/>
+    <w:lsdException w:name="Medium Grid 2 Accent 1" w:semiHidden="0" w:uiPriority="68" w:unhideWhenUsed="0"/>
+    <w:lsdException w:name="Medium Grid 3 Accent 1" w:semiHidden="0" w:uiPriority="69" w:unhideWhenUsed="0"/>
+    <w:lsdException w:name="Dark List Accent 1" w:semiHidden="0" w:uiPriority="70" w:unhideWhenUsed="0"/>
+    <w:lsdException w:name="Colorful Shading Accent 1" w:semiHidden="0" w:uiPriority="71" w:unhideWhenUsed="0"/>
+    <w:lsdException w:name="Colorful List Accent 1" w:semiHidden="0" w:uiPriority="72" w:unhideWhenUsed="0"/>
+    <w:lsdException w:name="Colorful Grid Accent 1" w:semiHidden="0" w:uiPriority="73" w:unhideWhenUsed="0"/>
+    <w:lsdException w:name="Light Shading Accent 2" w:semiHidden="0" w:uiPriority="60" w:unhideWhenUsed="0"/>
+    <w:lsdException w:name="Light List Accent 2" w:semiHidden="0" w:uiPriority="61" w:unhideWhenUsed="0"/>
+    <w:lsdException w:name="Light Grid Accent 2" w:semiHidden="0" w:uiPriority="62" w:unhideWhenUsed="0"/>
+    <w:lsdException w:name="Medium Shading 1 Accent 2" w:semiHidden="0" w:uiPriority="63" w:unhideWhenUsed="0"/>
+    <w:lsdException w:name="Medium Shading 2 Accent 2" w:semiHidden="0" w:uiPriority="64" w:unhideWhenUsed="0"/>
+    <w:lsdException w:name="Medium List 1 Accent 2" w:semiHidden="0" w:uiPriority="65" w:unhideWhenUsed="0"/>
+    <w:lsdException w:name="Medium List 2 Accent 2" w:semiHidden="0" w:uiPriority="66" w:unhideWhenUsed="0"/>
+    <w:lsdException w:name="Medium Grid 1 Accent 2" w:semiHidden="0" w:uiPriority="67" w:unhideWhenUsed="0"/>
+    <w:lsdException w:name="Medium Grid 2 Accent 2" w:semiHidden="0" w:uiPriority="68" w:unhideWhenUsed="0"/>
+    <w:lsdException w:name="Medium Grid 3 Accent 2" w:semiHidden="0" w:uiPriority="69" w:unhideWhenUsed="0"/>
+    <w:lsdException w:name="Dark List Accent 2" w:semiHidden="0" w:uiPriority="70" w:unhideWhenUsed="0"/>
+    <w:lsdException w:name="Colorful Shading Accent 2" w:semiHidden="0" w:uiPriority="71" w:unhideWhenUsed="0"/>
+    <w:lsdException w:name="Colorful List Accent 2" w:semiHidden="0" w:uiPriority="72" w:unhideWhenUsed="0"/>
+    <w:lsdException w:name="Colorful Grid Accent 2" w:semiHidden="0" w:uiPriority="73" w:unhideWhenUsed="0"/>
+    <w:lsdException w:name="Light Shading Accent 3" w:semiHidden="0" w:uiPriority="60" w:unhideWhenUsed="0"/>
+    <w:lsdException w:name="Light List Accent 3" w:semiHidden="0" w:uiPriority="61" w:unhideWhenUsed="0"/>
+    <w:lsdException w:name="Light Grid Accent 3" w:semiHidden="0" w:uiPriority="62" w:unhideWhenUsed="0"/>
+    <w:lsdException w:name="Medium Shading 1 Accent 3" w:semiHidden="0" w:uiPriority="63" w:unhideWhenUsed="0"/>
+    <w:lsdException w:name="Medium Shading 2 Accent 3" w:semiHidden="0" w:uiPriority="64" w:unhideWhenUsed="0"/>
+    <w:lsdException w:name="Medium List 1 Accent 3" w:semiHidden="0" w:uiPriority="65" w:unhideWhenUsed="0"/>
+    <w:lsdException w:name="Medium List 2 Accent 3" w:semiHidden="0" w:uiPriority="66" w:unhideWhenUsed="0"/>
+    <w:lsdException w:name="Medium Grid 1 Accent 3" w:semiHidden="0" w:uiPriority="67" w:unhideWhenUsed="0"/>
+    <w:lsdException w:name="Medium Grid 2 Accent 3" w:semiHidden="0" w:uiPriority="68" w:unhideWhenUsed="0"/>
+    <w:lsdException w:name="Medium Grid 3 Accent 3" w:semiHidden="0" w:uiPriority="69" w:unhideWhenUsed="0"/>
+    <w:lsdException w:name="Dark List Accent 3" w:semiHidden="0" w:uiPriority="70" w:unhideWhenUsed="0"/>
+    <w:lsdException w:name="Colorful Shading Accent 3" w:semiHidden="0" w:uiPriority="71" w:unhideWhenUsed="0"/>
+    <w:lsdException w:name="Colorful List Accent 3" w:semiHidden="0" w:uiPriority="72" w:unhideWhenUsed="0"/>
+    <w:lsdException w:name="Colorful Grid Accent 3" w:semiHidden="0" w:uiPriority="73" w:unhideWhenUsed="0"/>
+    <w:lsdException w:name="Light Shading Accent 4" w:semiHidden="0" w:uiPriority="60" w:unhideWhenUsed="0"/>
+    <w:lsdException w:name="Light List Accent 4" w:semiHidden="0" w:uiPriority="61" w:unhideWhenUsed="0"/>
+    <w:lsdException w:name="Light Grid Accent 4" w:semiHidden="0" w:uiPriority="62" w:unhideWhenUsed="0"/>
+    <w:lsdException w:name="Medium Shading 1 Accent 4" w:semiHidden="0" w:uiPriority="63" w:unhideWhenUsed="0"/>
+    <w:lsdException w:name="Medium Shading 2 Accent 4" w:semiHidden="0" w:uiPriority="64" w:unhideWhenUsed="0"/>
+    <w:lsdException w:name="Medium List 1 Accent 4" w:semiHidden="0" w:uiPriority="65" w:unhideWhenUsed="0"/>
+    <w:lsdException w:name="Medium List 2 Accent 4" w:semiHidden="0" w:uiPriority="66" w:unhideWhenUsed="0"/>
+    <w:lsdException w:name="Medium Grid 1 Accent 4" w:semiHidden="0" w:uiPriority="67" w:unhideWhenUsed="0"/>
+    <w:lsdException w:name="Medium Grid 2 Accent 4" w:semiHidden="0" w:uiPriority="68" w:unhideWhenUsed="0"/>
+    <w:lsdException w:name="Medium Grid 3 Accent 4" w:semiHidden="0" w:uiPriority="69" w:unhideWhenUsed="0"/>
+    <w:lsdException w:name="Dark List Accent 4" w:semiHidden="0" w:uiPriority="70" w:unhideWhenUsed="0"/>
+    <w:lsdException w:name="Colorful Shading Accent 4" w:semiHidden="0" w:uiPriority="71" w:unhideWhenUsed="0"/>
+    <w:lsdException w:name="Colorful List Accent 4" w:semiHidden="0" w:uiPriority="72" w:unhideWhenUsed="0"/>
+    <w:lsdException w:name="Colorful Grid Accent 4" w:semiHidden="0" w:uiPriority="73" w:unhideWhenUsed="0"/>
+    <w:lsdException w:name="Light Shading Accent 5" w:semiHidden="0" w:uiPriority="60" w:unhideWhenUsed="0"/>
+    <w:lsdException w:name="Light List Accent 5" w:semiHidden="0" w:uiPriority="61" w:unhideWhenUsed="0"/>
+    <w:lsdException w:name="Light Grid Accent 5" w:semiHidden="0" w:uiPriority="62" w:unhideWhenUsed="0"/>
+    <w:lsdException w:name="Medium Shading 1 Accent 5" w:semiHidden="0" w:uiPriority="63" w:unhideWhenUsed="0"/>
+    <w:lsdException w:name="Medium Shading 2 Accent 5" w:semiHidden="0" w:uiPriority="64" w:unhideWhenUsed="0"/>
+    <w:lsdException w:name="Medium List 1 Accent 5" w:semiHidden="0" w:uiPriority="65" w:unhideWhenUsed="0"/>
+    <w:lsdException w:name="Medium List 2 Accent 5" w:semiHidden="0" w:uiPriority="66" w:unhideWhenUsed="0"/>
+    <w:lsdException w:name="Medium Grid 1 Accent 5" w:semiHidden="0" w:uiPriority="67" w:unhideWhenUsed="0"/>
+    <w:lsdException w:name="Medium Grid 2 Accent 5" w:semiHidden="0" w:uiPriority="68" w:unhideWhenUsed="0"/>
+    <w:lsdException w:name="Medium Grid 3 Accent 5" w:semiHidden="0" w:uiPriority="69" w:unhideWhenUsed="0"/>
+    <w:lsdException w:name="Dark List Accent 5" w:semiHidden="0" w:uiPriority="70" w:unhideWhenUsed="0"/>
+    <w:lsdException w:name="Colorful Shading Accent 5" w:semiHidden="0" w:uiPriority="71" w:unhideWhenUsed="0"/>
+    <w:lsdException w:name="Colorful List Accent 5" w:semiHidden="0" w:uiPriority="72" w:unhideWhenUsed="0"/>
+    <w:lsdException w:name="Colorful Grid Accent 5" w:semiHidden="0" w:uiPriority="73" w:unhideWhenUsed="0"/>
+    <w:lsdException w:name="Light Shading Accent 6" w:semiHidden="0" w:uiPriority="60" w:unhideWhenUsed="0"/>
+    <w:lsdException w:name="Light List Accent 6" w:semiHidden="0" w:uiPriority="61" w:unhideWhenUsed="0"/>
+    <w:lsdException w:name="Light Grid Accent 6" w:semiHidden="0" w:uiPriority="62" w:unhideWhenUsed="0"/>
+    <w:lsdException w:name="Medium Shading 1 Accent 6" w:semiHidden="0" w:uiPriority="63" w:unhideWhenUsed="0"/>
+    <w:lsdException w:name="Medium Shading 2 Accent 6" w:semiHidden="0" w:uiPriority="64" w:unhideWhenUsed="0"/>
+    <w:lsdException w:name="Medium List 1 Accent 6" w:semiHidden="0" w:uiPriority="65" w:unhideWhenUsed="0"/>
+    <w:lsdException w:name="Medium List 2 Accent 6" w:semiHidden="0" w:uiPriority="66" w:unhideWhenUsed="0"/>
+    <w:lsdException w:name="Medium Grid 1 Accent 6" w:semiHidden="0" w:uiPriority="67" w:unhideWhenUsed="0"/>
+    <w:lsdException w:name="Medium Grid 2 Accent 6" w:semiHidden="0" w:uiPriority="68" w:unhideWhenUsed="0"/>
+    <w:lsdException w:name="Medium Grid 3 Accent 6" w:semiHidden="0" w:uiPriority="69" w:unhideWhenUsed="0"/>
+    <w:lsdException w:name="Dark List Accent 6" w:semiHidden="0" w:uiPriority="70" w:unhideWhenUsed="0"/>
+    <w:lsdException w:name="Colorful Shading Accent 6" w:semiHidden="0" w:uiPriority="71" w:unhideWhenUsed="0"/>
+    <w:lsdException w:name="Colorful List Accent 6" w:semiHidden="0" w:uiPriority="72" w:unhideWhenUsed="0"/>
+    <w:lsdException w:name="Colorful Grid Accent 6" w:semiHidden="0" w:uiPriority="73" w:unhideWhenUsed="0"/>
+    <w:lsdException w:name="Subtle Emphasis" w:semiHidden="0" w:uiPriority="19" w:unhideWhenUsed="0" w:qFormat="1"/>
+    <w:lsdException w:name="Intense Emphasis" w:semiHidden="0" w:uiPriority="21" w:unhideWhenUsed="0" w:qFormat="1"/>
+    <w:lsdException w:name="Subtle Reference" w:semiHidden="0" w:uiPriority="31" w:unhideWhenUsed="0" w:qFormat="1"/>
+    <w:lsdException w:name="Intense Reference" w:semiHidden="0" w:uiPriority="32" w:unhideWhenUsed="0" w:qFormat="1"/>
+    <w:lsdException w:name="Book Title" w:semiHidden="0" w:uiPriority="33" w:unhideWhenUsed="0" w:qFormat="1"/>
+    <w:lsdException w:name="Bibliography" w:uiPriority="37"/>
+    <w:lsdException w:name="TOC Heading" w:uiPriority="39" w:qFormat="1"/>
+  </w:latentStyles>
+  <w:style w:type="paragraph" w:default="1" w:styleId="Standard">
+    <w:name w:val="Normal"/>
+    <w:qFormat/>
+    <w:rsid w:val="00916DF9"/>
+    <w:pPr>
+      <w:spacing w:after="200" w:line="360" w:lineRule="auto"/>
+    </w:pPr>
+    <w:rPr>
+      <w:sz w:val="22"/>
+      <w:szCs w:val="22"/>
+      <w:lang w:val="en-US" w:eastAsia="en-US"/>
+    </w:rPr>
+  </w:style>
+  <w:style w:type="paragraph" w:styleId="berschrift1">
+    <w:name w:val="heading 1"/>
+    <w:basedOn w:val="Standard"/>
+    <w:next w:val="Standard"/>
+    <w:link w:val="berschrift1Zchn"/>
+    <w:uiPriority w:val="9"/>
+    <w:qFormat/>
+    <w:rsid w:val="00FA5B0C"/>
+    <w:pPr>
+      <w:keepNext/>
+      <w:keepLines/>
+      <w:spacing w:before="480" w:after="0"/>
+      <w:outlineLvl w:val="0"/>
+    </w:pPr>
+    <w:rPr>
+      <w:rFonts w:ascii="Cambria" w:eastAsia="Times New Roman" w:hAnsi="Cambria"/>
+      <w:b/>
+      <w:bCs/>
+      <w:color w:val="365F91"/>
+      <w:sz w:val="28"/>
+      <w:szCs w:val="28"/>
+    </w:rPr>
+  </w:style>
+  <w:style w:type="character" w:default="1" w:styleId="Absatz-Standardschriftart">
+    <w:name w:val="Default Paragraph Font"/>
+    <w:uiPriority w:val="1"/>
+    <w:semiHidden/>
+    <w:unhideWhenUsed/>
+  </w:style>
+  <w:style w:type="table" w:default="1" w:styleId="NormaleTabelle">
+    <w:name w:val="Normal Table"/>
+    <w:uiPriority w:val="99"/>
+    <w:semiHidden/>
+    <w:unhideWhenUsed/>
+    <w:tblPr>
+      <w:tblInd w:w="0" w:type="dxa"/>
+      <w:tblCellMar>
+        <w:top w:w="0" w:type="dxa"/>
+        <w:left w:w="108" w:type="dxa"/>
+        <w:bottom w:w="0" w:type="dxa"/>
+        <w:right w:w="108" w:type="dxa"/>
+      </w:tblCellMar>
+    </w:tblPr>
+  </w:style>
+  <w:style w:type="numbering" w:default="1" w:styleId="KeineListe">
+    <w:name w:val="No List"/>
+    <w:uiPriority w:val="99"/>
+    <w:semiHidden/>
+    <w:unhideWhenUsed/>
+  </w:style>
+  <w:style w:type="paragraph" w:styleId="Titel">
+    <w:name w:val="Title"/>
+    <w:basedOn w:val="Standard"/>
+    <w:next w:val="Standard"/>
+    <w:link w:val="TitelZchn"/>
+    <w:uiPriority w:val="10"/>
+    <w:qFormat/>
+    <w:rsid w:val="00FA5B0C"/>
+    <w:pPr>
+      <w:pBdr>
+        <w:bottom w:val="single" w:sz="8" w:space="4" w:color="4F81BD"/>
+      </w:pBdr>
+      <w:spacing w:after="300" w:line="240" w:lineRule="auto"/>
+      <w:contextualSpacing/>
+    </w:pPr>
+    <w:rPr>
+      <w:rFonts w:ascii="Cambria" w:eastAsia="Times New Roman" w:hAnsi="Cambria"/>
+      <w:color w:val="17365D"/>
+      <w:spacing w:val="5"/>
+      <w:kern w:val="28"/>
+      <w:sz w:val="52"/>
+      <w:szCs w:val="52"/>
+    </w:rPr>
+  </w:style>
+  <w:style w:type="character" w:customStyle="1" w:styleId="TitelZchn">
+    <w:name w:val="Titel Zchn"/>
+    <w:basedOn w:val="Absatz-Standardschriftart"/>
+    <w:link w:val="Titel"/>
+    <w:uiPriority w:val="10"/>
+    <w:rsid w:val="00FA5B0C"/>
+    <w:rPr>
+      <w:rFonts w:ascii="Cambria" w:eastAsia="Times New Roman" w:hAnsi="Cambria" w:cs="Times New Roman"/>
+      <w:color w:val="17365D"/>
+      <w:spacing w:val="5"/>
+      <w:kern w:val="28"/>
+      <w:sz w:val="52"/>
+      <w:szCs w:val="52"/>
+    </w:rPr>
+  </w:style>
+  <w:style w:type="character" w:customStyle="1" w:styleId="berschrift1Zchn">
+    <w:name w:val="Überschrift 1 Zchn"/>
+    <w:basedOn w:val="Absatz-Standardschriftart"/>
+    <w:link w:val="berschrift1"/>
+    <w:uiPriority w:val="9"/>
+    <w:rsid w:val="00FA5B0C"/>
+    <w:rPr>
+      <w:rFonts w:ascii="Cambria" w:eastAsia="Times New Roman" w:hAnsi="Cambria" w:cs="Times New Roman"/>
+      <w:b/>
+      <w:bCs/>
+      <w:color w:val="365F91"/>
+      <w:sz w:val="28"/>
+      <w:szCs w:val="28"/>
+    </w:rPr>
+  </w:style>
+  <w:style w:type="character" w:styleId="Hervorhebung">
+    <w:name w:val="Emphasis"/>
+    <w:basedOn w:val="Absatz-Standardschriftart"/>
+    <w:uiPriority w:val="20"/>
+    <w:qFormat/>
+    <w:rsid w:val="000A5E24"/>
+    <w:rPr>
+      <w:i/>
+      <w:iCs/>
+    </w:rPr>
+  </w:style>
+  <w:style w:type="character" w:styleId="Hyperlink">
+    <w:name w:val="Hyperlink"/>
+    <w:rsid w:val="000A5E24"/>
+    <w:rPr>
+      <w:color w:val="000080"/>
+      <w:u w:val="single"/>
+    </w:rPr>
+  </w:style>
+  <w:style w:type="character" w:styleId="SchwacheHervorhebung">
+    <w:name w:val="Subtle Emphasis"/>
+    <w:basedOn w:val="Absatz-Standardschriftart"/>
+    <w:uiPriority w:val="19"/>
+    <w:qFormat/>
+    <w:rsid w:val="00812A0D"/>
+    <w:rPr>
+      <w:i/>
+      <w:iCs/>
+      <w:color w:val="808080"/>
+    </w:rPr>
+  </w:style>
+  <w:style w:type="character" w:styleId="BesuchterHyperlink">
+    <w:name w:val="FollowedHyperlink"/>
+    <w:basedOn w:val="Absatz-Standardschriftart"/>
+    <w:uiPriority w:val="99"/>
+    <w:semiHidden/>
+    <w:unhideWhenUsed/>
+    <w:rsid w:val="00AA1CD9"/>
+    <w:rPr>
+      <w:color w:val="800080"/>
+      <w:u w:val="single"/>
+    </w:rPr>
+  </w:style>
+  <w:style w:type="character" w:styleId="Fett">
+    <w:name w:val="Strong"/>
+    <w:basedOn w:val="Absatz-Standardschriftart"/>
+    <w:uiPriority w:val="22"/>
+    <w:qFormat/>
+    <w:rsid w:val="005501DD"/>
+    <w:rPr>
+      <w:b/>
+      <w:bCs/>
+    </w:rPr>
+  </w:style>
+  <w:style w:type="paragraph" w:styleId="Kopfzeile">
+    <w:name w:val="header"/>
+    <w:basedOn w:val="Standard"/>
+    <w:link w:val="KopfzeileZchn"/>
+    <w:uiPriority w:val="99"/>
+    <w:unhideWhenUsed/>
+    <w:rsid w:val="00C22471"/>
+    <w:pPr>
+      <w:tabs>
+        <w:tab w:val="center" w:pos="4513"/>
+        <w:tab w:val="right" w:pos="9026"/>
+      </w:tabs>
+    </w:pPr>
+  </w:style>
+  <w:style w:type="character" w:customStyle="1" w:styleId="KopfzeileZchn">
+    <w:name w:val="Kopfzeile Zchn"/>
+    <w:basedOn w:val="Absatz-Standardschriftart"/>
+    <w:link w:val="Kopfzeile"/>
+    <w:uiPriority w:val="99"/>
+    <w:rsid w:val="00C22471"/>
+    <w:rPr>
+      <w:sz w:val="22"/>
+      <w:szCs w:val="22"/>
+      <w:lang w:val="en-US" w:eastAsia="en-US"/>
+    </w:rPr>
+  </w:style>
+  <w:style w:type="paragraph" w:styleId="Fuzeile">
+    <w:name w:val="footer"/>
+    <w:basedOn w:val="Standard"/>
+    <w:link w:val="FuzeileZchn"/>
+    <w:uiPriority w:val="99"/>
+    <w:unhideWhenUsed/>
+    <w:rsid w:val="00C22471"/>
+    <w:pPr>
+      <w:tabs>
+        <w:tab w:val="center" w:pos="4513"/>
+        <w:tab w:val="right" w:pos="9026"/>
+      </w:tabs>
+    </w:pPr>
+  </w:style>
+  <w:style w:type="character" w:customStyle="1" w:styleId="FuzeileZchn">
+    <w:name w:val="Fußzeile Zchn"/>
+    <w:basedOn w:val="Absatz-Standardschriftart"/>
+    <w:link w:val="Fuzeile"/>
+    <w:uiPriority w:val="99"/>
+    <w:rsid w:val="00C22471"/>
+    <w:rPr>
+      <w:sz w:val="22"/>
+      <w:szCs w:val="22"/>
+      <w:lang w:val="en-US" w:eastAsia="en-US"/>
+    </w:rPr>
+  </w:style>
+  <w:style w:type="paragraph" w:styleId="Sprechblasentext">
+    <w:name w:val="Balloon Text"/>
+    <w:basedOn w:val="Standard"/>
+    <w:link w:val="SprechblasentextZchn"/>
+    <w:uiPriority w:val="99"/>
+    <w:semiHidden/>
+    <w:unhideWhenUsed/>
+    <w:rsid w:val="00C22471"/>
+    <w:pPr>
+      <w:spacing w:after="0" w:line="240" w:lineRule="auto"/>
+    </w:pPr>
+    <w:rPr>
+      <w:rFonts w:ascii="Tahoma" w:hAnsi="Tahoma" w:cs="Tahoma"/>
+      <w:sz w:val="16"/>
+      <w:szCs w:val="16"/>
+    </w:rPr>
+  </w:style>
+  <w:style w:type="character" w:customStyle="1" w:styleId="SprechblasentextZchn">
+    <w:name w:val="Sprechblasentext Zchn"/>
+    <w:basedOn w:val="Absatz-Standardschriftart"/>
+    <w:link w:val="Sprechblasentext"/>
+    <w:uiPriority w:val="99"/>
+    <w:semiHidden/>
+    <w:rsid w:val="00C22471"/>
+    <w:rPr>
+      <w:rFonts w:ascii="Tahoma" w:hAnsi="Tahoma" w:cs="Tahoma"/>
+      <w:sz w:val="16"/>
+      <w:szCs w:val="16"/>
+      <w:lang w:val="en-US" w:eastAsia="en-US"/>
+    </w:rPr>
+  </w:style>
+  <w:style w:type="character" w:styleId="Platzhaltertext">
+    <w:name w:val="Placeholder Text"/>
+    <w:basedOn w:val="Absatz-Standardschriftart"/>
+    <w:uiPriority w:val="99"/>
+    <w:semiHidden/>
+    <w:rsid w:val="00ED124C"/>
+    <w:rPr>
+      <w:color w:val="808080"/>
+    </w:rPr>
+  </w:style>
+  <w:style w:type="paragraph" w:styleId="Listenabsatz">
+    <w:name w:val="List Paragraph"/>
+    <w:basedOn w:val="Standard"/>
+    <w:uiPriority w:val="34"/>
+    <w:qFormat/>
+    <w:rsid w:val="00ED124C"/>
+    <w:pPr>
+      <w:ind w:left="720"/>
+      <w:contextualSpacing/>
+    </w:pPr>
+  </w:style>
+  <w:style w:type="character" w:styleId="Kommentarzeichen">
+    <w:name w:val="annotation reference"/>
+    <w:basedOn w:val="Absatz-Standardschriftart"/>
+    <w:uiPriority w:val="99"/>
+    <w:semiHidden/>
+    <w:unhideWhenUsed/>
+    <w:rsid w:val="0015689A"/>
+    <w:rPr>
+      <w:sz w:val="16"/>
+      <w:szCs w:val="16"/>
+    </w:rPr>
+  </w:style>
+  <w:style w:type="paragraph" w:styleId="Kommentartext">
+    <w:name w:val="annotation text"/>
+    <w:basedOn w:val="Standard"/>
+    <w:link w:val="KommentartextZchn"/>
+    <w:uiPriority w:val="99"/>
+    <w:semiHidden/>
+    <w:unhideWhenUsed/>
+    <w:rsid w:val="0015689A"/>
+    <w:pPr>
+      <w:spacing w:line="240" w:lineRule="auto"/>
+    </w:pPr>
+    <w:rPr>
+      <w:sz w:val="20"/>
+      <w:szCs w:val="20"/>
+    </w:rPr>
+  </w:style>
+  <w:style w:type="character" w:customStyle="1" w:styleId="KommentartextZchn">
+    <w:name w:val="Kommentartext Zchn"/>
+    <w:basedOn w:val="Absatz-Standardschriftart"/>
+    <w:link w:val="Kommentartext"/>
+    <w:uiPriority w:val="99"/>
+    <w:semiHidden/>
+    <w:rsid w:val="0015689A"/>
+    <w:rPr>
+      <w:lang w:val="en-US" w:eastAsia="en-US"/>
+    </w:rPr>
+  </w:style>
+  <w:style w:type="paragraph" w:styleId="Kommentarthema">
+    <w:name w:val="annotation subject"/>
+    <w:basedOn w:val="Kommentartext"/>
+    <w:next w:val="Kommentartext"/>
+    <w:link w:val="KommentarthemaZchn"/>
+    <w:uiPriority w:val="99"/>
+    <w:semiHidden/>
+    <w:unhideWhenUsed/>
+    <w:rsid w:val="0015689A"/>
+    <w:rPr>
+      <w:b/>
+      <w:bCs/>
+    </w:rPr>
+  </w:style>
+  <w:style w:type="character" w:customStyle="1" w:styleId="KommentarthemaZchn">
+    <w:name w:val="Kommentarthema Zchn"/>
+    <w:basedOn w:val="KommentartextZchn"/>
+    <w:link w:val="Kommentarthema"/>
+    <w:uiPriority w:val="99"/>
+    <w:semiHidden/>
+    <w:rsid w:val="0015689A"/>
+    <w:rPr>
+      <w:b/>
+      <w:bCs/>
+      <w:lang w:val="en-US" w:eastAsia="en-US"/>
+    </w:rPr>
+  </w:style>
+  <w:style w:type="table" w:styleId="Tabellenraster">
+    <w:name w:val="Table Grid"/>
+    <w:basedOn w:val="NormaleTabelle"/>
+    <w:uiPriority w:val="59"/>
+    <w:rsid w:val="00B53C19"/>
+    <w:tblPr>
+      <w:tblInd w:w="0" w:type="dxa"/>
+      <w:tblBorders>
+        <w:top w:val="single" w:sz="4" w:space="0" w:color="auto"/>
+        <w:left w:val="single" w:sz="4" w:space="0" w:color="auto"/>
+        <w:bottom w:val="single" w:sz="4" w:space="0" w:color="auto"/>
+        <w:right w:val="single" w:sz="4" w:space="0" w:color="auto"/>
+        <w:insideH w:val="single" w:sz="4" w:space="0" w:color="auto"/>
+        <w:insideV w:val="single" w:sz="4" w:space="0" w:color="auto"/>
+      </w:tblBorders>
+      <w:tblCellMar>
+        <w:top w:w="0" w:type="dxa"/>
+        <w:left w:w="108" w:type="dxa"/>
+        <w:bottom w:w="0" w:type="dxa"/>
+        <w:right w:w="108" w:type="dxa"/>
+      </w:tblCellMar>
+    </w:tblPr>
+  </w:style>
+  <w:style w:type="table" w:styleId="MittleresRaster3-Akzent5">
+    <w:name w:val="Medium Grid 3 Accent 5"/>
+    <w:basedOn w:val="NormaleTabelle"/>
+    <w:uiPriority w:val="69"/>
+    <w:rsid w:val="00633117"/>
+    <w:tblPr>
+      <w:tblStyleRowBandSize w:val="1"/>
+      <w:tblStyleColBandSize w:val="1"/>
+      <w:tblInd w:w="0" w:type="dxa"/>
+      <w:tblBorders>
+        <w:top w:val="single" w:sz="8" w:space="0" w:color="FFFFFF" w:themeColor="background1"/>
+        <w:left w:val="single" w:sz="8" w:space="0" w:color="FFFFFF" w:themeColor="background1"/>
+        <w:bottom w:val="single" w:sz="8" w:space="0" w:color="FFFFFF" w:themeColor="background1"/>
+        <w:right w:val="single" w:sz="8" w:space="0" w:color="FFFFFF" w:themeColor="background1"/>
+        <w:insideH w:val="single" w:sz="6" w:space="0" w:color="FFFFFF" w:themeColor="background1"/>
+        <w:insideV w:val="single" w:sz="6" w:space="0" w:color="FFFFFF" w:themeColor="background1"/>
+      </w:tblBorders>
+      <w:tblCellMar>
+        <w:top w:w="0" w:type="dxa"/>
+        <w:left w:w="108" w:type="dxa"/>
+        <w:bottom w:w="0" w:type="dxa"/>
+        <w:right w:w="108" w:type="dxa"/>
+      </w:tblCellMar>
+    </w:tblPr>
+    <w:tcPr>
+      <w:shd w:val="clear" w:color="auto" w:fill="D2EAF1" w:themeFill="accent5" w:themeFillTint="3F"/>
+    </w:tcPr>
+    <w:tblStylePr w:type="firstRow">
+      <w:rPr>
+        <w:b/>
+        <w:bCs/>
+        <w:i w:val="0"/>
+        <w:iCs w:val="0"/>
+        <w:color w:val="FFFFFF" w:themeColor="background1"/>
+      </w:rPr>
+      <w:tblPr/>
+      <w:tcPr>
+        <w:tcBorders>
+          <w:top w:val="single" w:sz="8" w:space="0" w:color="FFFFFF" w:themeColor="background1"/>
+          <w:left w:val="single" w:sz="8" w:space="0" w:color="FFFFFF" w:themeColor="background1"/>
+          <w:bottom w:val="single" w:sz="24" w:space="0" w:color="FFFFFF" w:themeColor="background1"/>
+          <w:right w:val="single" w:sz="8" w:space="0" w:color="FFFFFF" w:themeColor="background1"/>
+          <w:insideH w:val="nil"/>
+          <w:insideV w:val="single" w:sz="8" w:space="0" w:color="FFFFFF" w:themeColor="background1"/>
+        </w:tcBorders>
+        <w:shd w:val="clear" w:color="auto" w:fill="4BACC6" w:themeFill="accent5"/>
+      </w:tcPr>
+    </w:tblStylePr>
+    <w:tblStylePr w:type="lastRow">
+      <w:rPr>
+        <w:b/>
+        <w:bCs/>
+        <w:i w:val="0"/>
+        <w:iCs w:val="0"/>
+        <w:color w:val="FFFFFF" w:themeColor="background1"/>
+      </w:rPr>
+      <w:tblPr/>
+      <w:tcPr>
+        <w:tcBorders>
+          <w:top w:val="single" w:sz="24" w:space="0" w:color="FFFFFF" w:themeColor="background1"/>
+          <w:left w:val="single" w:sz="8" w:space="0" w:color="FFFFFF" w:themeColor="background1"/>
+          <w:bottom w:val="single" w:sz="8" w:space="0" w:color="FFFFFF" w:themeColor="background1"/>
+          <w:right w:val="single" w:sz="8" w:space="0" w:color="FFFFFF" w:themeColor="background1"/>
+          <w:insideH w:val="nil"/>
+          <w:insideV w:val="single" w:sz="8" w:space="0" w:color="FFFFFF" w:themeColor="background1"/>
+        </w:tcBorders>
+        <w:shd w:val="clear" w:color="auto" w:fill="4BACC6" w:themeFill="accent5"/>
+      </w:tcPr>
+    </w:tblStylePr>
+    <w:tblStylePr w:type="firstCol">
+      <w:rPr>
+        <w:b/>
+        <w:bCs/>
+        <w:i w:val="0"/>
+        <w:iCs w:val="0"/>
+        <w:color w:val="FFFFFF" w:themeColor="background1"/>
+      </w:rPr>
+      <w:tblPr/>
+      <w:tcPr>
+        <w:tcBorders>
+          <w:left w:val="single" w:sz="8" w:space="0" w:color="FFFFFF" w:themeColor="background1"/>
+          <w:right w:val="single" w:sz="24" w:space="0" w:color="FFFFFF" w:themeColor="background1"/>
+          <w:insideH w:val="nil"/>
+          <w:insideV w:val="nil"/>
+        </w:tcBorders>
+        <w:shd w:val="clear" w:color="auto" w:fill="4BACC6" w:themeFill="accent5"/>
+      </w:tcPr>
+    </w:tblStylePr>
+    <w:tblStylePr w:type="lastCol">
+      <w:rPr>
+        <w:b/>
+        <w:bCs/>
+        <w:i w:val="0"/>
+        <w:iCs w:val="0"/>
+        <w:color w:val="FFFFFF" w:themeColor="background1"/>
+      </w:rPr>
+      <w:tblPr/>
+      <w:tcPr>
+        <w:tcBorders>
+          <w:top w:val="nil"/>
+          <w:left w:val="single" w:sz="24" w:space="0" w:color="FFFFFF" w:themeColor="background1"/>
+          <w:bottom w:val="nil"/>
+          <w:right w:val="nil"/>
+          <w:insideH w:val="nil"/>
+          <w:insideV w:val="nil"/>
+        </w:tcBorders>
+        <w:shd w:val="clear" w:color="auto" w:fill="4BACC6" w:themeFill="accent5"/>
+      </w:tcPr>
+    </w:tblStylePr>
+    <w:tblStylePr w:type="band1Vert">
+      <w:tblPr/>
+      <w:tcPr>
+        <w:tcBorders>
+          <w:top w:val="single" w:sz="8" w:space="0" w:color="FFFFFF" w:themeColor="background1"/>
+          <w:left w:val="single" w:sz="8" w:space="0" w:color="FFFFFF" w:themeColor="background1"/>
+          <w:bottom w:val="single" w:sz="8" w:space="0" w:color="FFFFFF" w:themeColor="background1"/>
+          <w:right w:val="single" w:sz="8" w:space="0" w:color="FFFFFF" w:themeColor="background1"/>
+          <w:insideH w:val="nil"/>
+          <w:insideV w:val="nil"/>
+        </w:tcBorders>
+        <w:shd w:val="clear" w:color="auto" w:fill="A5D5E2" w:themeFill="accent5" w:themeFillTint="7F"/>
+      </w:tcPr>
+    </w:tblStylePr>
+    <w:tblStylePr w:type="band1Horz">
+      <w:tblPr/>
+      <w:tcPr>
+        <w:tcBorders>
+          <w:top w:val="single" w:sz="8" w:space="0" w:color="FFFFFF" w:themeColor="background1"/>
+          <w:left w:val="single" w:sz="8" w:space="0" w:color="FFFFFF" w:themeColor="background1"/>
+          <w:bottom w:val="single" w:sz="8" w:space="0" w:color="FFFFFF" w:themeColor="background1"/>
+          <w:right w:val="single" w:sz="8" w:space="0" w:color="FFFFFF" w:themeColor="background1"/>
+          <w:insideH w:val="single" w:sz="8" w:space="0" w:color="FFFFFF" w:themeColor="background1"/>
+          <w:insideV w:val="single" w:sz="8" w:space="0" w:color="FFFFFF" w:themeColor="background1"/>
+        </w:tcBorders>
+        <w:shd w:val="clear" w:color="auto" w:fill="A5D5E2" w:themeFill="accent5" w:themeFillTint="7F"/>
+      </w:tcPr>
+    </w:tblStylePr>
+  </w:style>
+  <w:style w:type="paragraph" w:styleId="berarbeitung">
+    <w:name w:val="Revision"/>
+    <w:hidden/>
+    <w:uiPriority w:val="99"/>
+    <w:semiHidden/>
+    <w:rsid w:val="004C5E52"/>
+    <w:rPr>
+      <w:sz w:val="22"/>
+      <w:szCs w:val="22"/>
+      <w:lang w:val="en-US" w:eastAsia="en-US"/>
+    </w:rPr>
+  </w:style>
+  <w:style w:type="paragraph" w:styleId="StandardWeb">
+    <w:name w:val="Normal (Web)"/>
+    <w:basedOn w:val="Standard"/>
+    <w:uiPriority w:val="99"/>
+    <w:semiHidden/>
+    <w:unhideWhenUsed/>
+    <w:rsid w:val="00A65DF6"/>
+    <w:pPr>
+      <w:spacing w:before="100" w:beforeAutospacing="1" w:after="100" w:afterAutospacing="1" w:line="240" w:lineRule="auto"/>
+    </w:pPr>
+    <w:rPr>
+      <w:rFonts w:ascii="Times New Roman" w:eastAsiaTheme="minorEastAsia" w:hAnsi="Times New Roman"/>
+      <w:sz w:val="24"/>
+      <w:szCs w:val="24"/>
+      <w:lang w:val="de-DE" w:eastAsia="de-DE"/>
+    </w:rPr>
+  </w:style>
+  <w:style w:type="character" w:customStyle="1" w:styleId="apple-style-span">
+    <w:name w:val="apple-style-span"/>
+    <w:basedOn w:val="Absatz-Standardschriftart"/>
+    <w:rsid w:val="00CC21D6"/>
+  </w:style>
+  <w:style w:type="paragraph" w:customStyle="1" w:styleId="summary">
+    <w:name w:val="summary"/>
+    <w:basedOn w:val="Standard"/>
+    <w:rsid w:val="00CC21D6"/>
+    <w:pPr>
+      <w:spacing w:before="100" w:beforeAutospacing="1" w:after="100" w:afterAutospacing="1" w:line="240" w:lineRule="auto"/>
+    </w:pPr>
+    <w:rPr>
+      <w:rFonts w:ascii="Times New Roman" w:eastAsia="Times New Roman" w:hAnsi="Times New Roman"/>
+      <w:sz w:val="24"/>
+      <w:szCs w:val="24"/>
+      <w:lang w:val="de-DE" w:eastAsia="de-DE"/>
+    </w:rPr>
+  </w:style>
+</w:styles>
+</file>
+
 <file path=word/theme/theme1.xml><?xml version="1.0" encoding="utf-8"?>
 <a:theme xmlns:a="http://schemas.openxmlformats.org/drawingml/2006/main" name="Larissa-Design">
   <a:themeElements>
@@ -7652,7 +7696,7 @@
 </file>
 
 <file path=customXml/itemProps1.xml><?xml version="1.0" encoding="utf-8"?>
-<ds:datastoreItem xmlns:ds="http://schemas.openxmlformats.org/officeDocument/2006/customXml" ds:itemID="{70A0D9B7-77FB-4C7B-AD20-E56A82629CA8}">
+<ds:datastoreItem xmlns:ds="http://schemas.openxmlformats.org/officeDocument/2006/customXml" ds:itemID="{506D2CB8-2601-4A7B-93C4-C8F37AFE82BF}">
   <ds:schemaRefs>
     <ds:schemaRef ds:uri="http://schemas.openxmlformats.org/officeDocument/2006/bibliography"/>
   </ds:schemaRefs>

</xml_diff>

<commit_message>
Minor formatting changes to the tutorials.
</commit_message>
<xml_diff>
--- a/wiki/tutorial/0 introduction.docx
+++ b/wiki/tutorial/0 introduction.docx
@@ -1,10 +1,10 @@
 
 <file path=word/document.xml><?xml version="1.0" encoding="utf-8"?>
-<w:document xmlns:wpc="http://schemas.microsoft.com/office/word/2010/wordprocessingCanvas" xmlns:mc="http://schemas.openxmlformats.org/markup-compatibility/2006" xmlns:o="urn:schemas-microsoft-com:office:office" xmlns:r="http://schemas.openxmlformats.org/officeDocument/2006/relationships" xmlns:m="http://schemas.openxmlformats.org/officeDocument/2006/math" xmlns:v="urn:schemas-microsoft-com:vml" xmlns:wp14="http://schemas.microsoft.com/office/word/2010/wordprocessingDrawing" xmlns:wp="http://schemas.openxmlformats.org/drawingml/2006/wordprocessingDrawing" xmlns:w10="urn:schemas-microsoft-com:office:word" xmlns:w="http://schemas.openxmlformats.org/wordprocessingml/2006/main" xmlns:w14="http://schemas.microsoft.com/office/word/2010/wordml" xmlns:wpg="http://schemas.microsoft.com/office/word/2010/wordprocessingGroup" xmlns:wpi="http://schemas.microsoft.com/office/word/2010/wordprocessingInk" xmlns:wne="http://schemas.microsoft.com/office/word/2006/wordml" xmlns:wps="http://schemas.microsoft.com/office/word/2010/wordprocessingShape" mc:Ignorable="w14 wp14">
+<w:document xmlns:ve="http://schemas.openxmlformats.org/markup-compatibility/2006" xmlns:o="urn:schemas-microsoft-com:office:office" xmlns:r="http://schemas.openxmlformats.org/officeDocument/2006/relationships" xmlns:m="http://schemas.openxmlformats.org/officeDocument/2006/math" xmlns:v="urn:schemas-microsoft-com:vml" xmlns:wp="http://schemas.openxmlformats.org/drawingml/2006/wordprocessingDrawing" xmlns:w10="urn:schemas-microsoft-com:office:word" xmlns:w="http://schemas.openxmlformats.org/wordprocessingml/2006/main" xmlns:wne="http://schemas.microsoft.com/office/word/2006/wordml">
   <w:body>
     <w:p>
       <w:pPr>
-        <w:pStyle w:val="Titel"/>
+        <w:pStyle w:val="Title"/>
         <w:rPr>
           <w:lang w:val="en-GB"/>
         </w:rPr>
@@ -98,7 +98,7 @@
     </w:p>
     <w:p>
       <w:pPr>
-        <w:pStyle w:val="Listenabsatz"/>
+        <w:pStyle w:val="ListParagraph"/>
         <w:numPr>
           <w:ilvl w:val="0"/>
           <w:numId w:val="7"/>
@@ -169,7 +169,7 @@
     </w:p>
     <w:p>
       <w:pPr>
-        <w:pStyle w:val="Listenabsatz"/>
+        <w:pStyle w:val="ListParagraph"/>
         <w:numPr>
           <w:ilvl w:val="0"/>
           <w:numId w:val="7"/>
@@ -191,7 +191,7 @@
     </w:p>
     <w:p>
       <w:pPr>
-        <w:pStyle w:val="Listenabsatz"/>
+        <w:pStyle w:val="ListParagraph"/>
         <w:numPr>
           <w:ilvl w:val="0"/>
           <w:numId w:val="7"/>
@@ -269,7 +269,7 @@
     </w:p>
     <w:p>
       <w:pPr>
-        <w:pStyle w:val="Listenabsatz"/>
+        <w:pStyle w:val="ListParagraph"/>
         <w:numPr>
           <w:ilvl w:val="0"/>
           <w:numId w:val="7"/>
@@ -375,7 +375,7 @@
     </w:p>
     <w:p>
       <w:pPr>
-        <w:pStyle w:val="Listenabsatz"/>
+        <w:pStyle w:val="ListParagraph"/>
         <w:numPr>
           <w:ilvl w:val="0"/>
           <w:numId w:val="7"/>
@@ -453,7 +453,7 @@
     </w:p>
     <w:p>
       <w:pPr>
-        <w:pStyle w:val="Listenabsatz"/>
+        <w:pStyle w:val="ListParagraph"/>
         <w:numPr>
           <w:ilvl w:val="0"/>
           <w:numId w:val="7"/>
@@ -642,7 +642,7 @@
                 <w:txbxContent>
                   <w:p>
                     <w:pPr>
-                      <w:pStyle w:val="StandardWeb"/>
+                      <w:pStyle w:val="NormalWeb"/>
                       <w:spacing w:before="0" w:beforeAutospacing="0" w:after="200" w:afterAutospacing="0" w:line="360" w:lineRule="auto"/>
                       <w:jc w:val="center"/>
                       <w:rPr>
@@ -687,7 +687,7 @@
                 <w:txbxContent>
                   <w:p>
                     <w:pPr>
-                      <w:pStyle w:val="StandardWeb"/>
+                      <w:pStyle w:val="NormalWeb"/>
                       <w:spacing w:before="0" w:beforeAutospacing="0" w:after="200" w:afterAutospacing="0" w:line="360" w:lineRule="auto"/>
                       <w:jc w:val="center"/>
                     </w:pPr>
@@ -729,7 +729,7 @@
                 <w:txbxContent>
                   <w:p>
                     <w:pPr>
-                      <w:pStyle w:val="StandardWeb"/>
+                      <w:pStyle w:val="NormalWeb"/>
                       <w:spacing w:before="0" w:beforeAutospacing="0" w:after="200" w:afterAutospacing="0" w:line="360" w:lineRule="auto"/>
                       <w:jc w:val="center"/>
                       <w:rPr>
@@ -810,7 +810,7 @@
                 <w:txbxContent>
                   <w:p>
                     <w:pPr>
-                      <w:pStyle w:val="StandardWeb"/>
+                      <w:pStyle w:val="NormalWeb"/>
                       <w:spacing w:before="0" w:beforeAutospacing="0" w:after="200" w:afterAutospacing="0" w:line="360" w:lineRule="auto"/>
                       <w:jc w:val="center"/>
                       <w:rPr>
@@ -900,7 +900,7 @@
                 <w:txbxContent>
                   <w:p>
                     <w:pPr>
-                      <w:pStyle w:val="StandardWeb"/>
+                      <w:pStyle w:val="NormalWeb"/>
                       <w:spacing w:before="0" w:beforeAutospacing="0" w:after="200" w:afterAutospacing="0" w:line="360" w:lineRule="auto"/>
                       <w:jc w:val="center"/>
                     </w:pPr>
@@ -1002,7 +1002,7 @@
                 <w:txbxContent>
                   <w:p>
                     <w:pPr>
-                      <w:pStyle w:val="StandardWeb"/>
+                      <w:pStyle w:val="NormalWeb"/>
                       <w:spacing w:before="0" w:beforeAutospacing="0" w:after="200" w:afterAutospacing="0" w:line="360" w:lineRule="auto"/>
                     </w:pPr>
                     <w:r>
@@ -1045,11 +1045,18 @@
           <w:lang w:val="en-GB"/>
         </w:rPr>
       </w:pPr>
-      <w:r>
-        <w:rPr>
-          <w:lang w:val="en-GB"/>
-        </w:rPr>
-        <w:lastRenderedPageBreak/>
+    </w:p>
+    <w:p>
+      <w:pPr>
+        <w:jc w:val="both"/>
+        <w:rPr>
+          <w:lang w:val="en-GB"/>
+        </w:rPr>
+      </w:pPr>
+      <w:r>
+        <w:rPr>
+          <w:lang w:val="en-GB"/>
+        </w:rPr>
         <w:t xml:space="preserve">In the past years tremendous efforts were </w:t>
       </w:r>
       <w:r>
@@ -1090,6 +1097,14 @@
         </w:rPr>
         <w:t>, it is thus possible to enrich your results with biological information. Then, your data begins to make a lot more sense!</w:t>
       </w:r>
+    </w:p>
+    <w:p>
+      <w:pPr>
+        <w:jc w:val="both"/>
+        <w:rPr>
+          <w:lang w:val="en-GB"/>
+        </w:rPr>
+      </w:pPr>
     </w:p>
     <w:p>
       <w:pPr>
@@ -1122,7 +1137,7 @@
                 <w:txbxContent>
                   <w:p>
                     <w:pPr>
-                      <w:pStyle w:val="StandardWeb"/>
+                      <w:pStyle w:val="NormalWeb"/>
                       <w:spacing w:before="0" w:beforeAutospacing="0" w:after="200" w:afterAutospacing="0" w:line="360" w:lineRule="auto"/>
                       <w:jc w:val="center"/>
                       <w:rPr>
@@ -1194,7 +1209,7 @@
                 <w:txbxContent>
                   <w:p>
                     <w:pPr>
-                      <w:pStyle w:val="StandardWeb"/>
+                      <w:pStyle w:val="NormalWeb"/>
                       <w:spacing w:before="0" w:beforeAutospacing="0" w:after="200" w:afterAutospacing="0" w:line="360" w:lineRule="auto"/>
                       <w:jc w:val="center"/>
                       <w:rPr>
@@ -1256,7 +1271,7 @@
                 <w:txbxContent>
                   <w:p>
                     <w:pPr>
-                      <w:pStyle w:val="StandardWeb"/>
+                      <w:pStyle w:val="NormalWeb"/>
                       <w:spacing w:before="0" w:beforeAutospacing="0" w:after="200" w:afterAutospacing="0" w:line="360" w:lineRule="auto"/>
                       <w:jc w:val="center"/>
                       <w:rPr>
@@ -1318,7 +1333,7 @@
                 <w:txbxContent>
                   <w:p>
                     <w:pPr>
-                      <w:pStyle w:val="StandardWeb"/>
+                      <w:pStyle w:val="NormalWeb"/>
                       <w:spacing w:before="0" w:beforeAutospacing="0" w:after="200" w:afterAutospacing="0" w:line="360" w:lineRule="auto"/>
                       <w:jc w:val="center"/>
                       <w:rPr>
@@ -1392,7 +1407,7 @@
                 <w:txbxContent>
                   <w:p>
                     <w:pPr>
-                      <w:pStyle w:val="StandardWeb"/>
+                      <w:pStyle w:val="NormalWeb"/>
                       <w:spacing w:before="0" w:beforeAutospacing="0" w:after="200" w:afterAutospacing="0" w:line="360" w:lineRule="auto"/>
                       <w:jc w:val="center"/>
                       <w:rPr>
@@ -1497,7 +1512,7 @@
                 <w:txbxContent>
                   <w:p>
                     <w:pPr>
-                      <w:pStyle w:val="StandardWeb"/>
+                      <w:pStyle w:val="NormalWeb"/>
                       <w:spacing w:before="0" w:beforeAutospacing="0" w:after="200" w:afterAutospacing="0" w:line="360" w:lineRule="auto"/>
                     </w:pPr>
                     <w:r>
@@ -1519,7 +1534,7 @@
                 <w:txbxContent>
                   <w:p>
                     <w:pPr>
-                      <w:pStyle w:val="StandardWeb"/>
+                      <w:pStyle w:val="NormalWeb"/>
                       <w:spacing w:before="0" w:beforeAutospacing="0" w:after="200" w:afterAutospacing="0" w:line="360" w:lineRule="auto"/>
                     </w:pPr>
                     <w:r>
@@ -1541,7 +1556,7 @@
                 <w:txbxContent>
                   <w:p>
                     <w:pPr>
-                      <w:pStyle w:val="StandardWeb"/>
+                      <w:pStyle w:val="NormalWeb"/>
                       <w:spacing w:before="0" w:beforeAutospacing="0" w:after="200" w:afterAutospacing="0" w:line="360" w:lineRule="auto"/>
                     </w:pPr>
                     <w:r>
@@ -1570,117 +1585,98 @@
           <w:lang w:val="en-GB"/>
         </w:rPr>
       </w:pPr>
-      <w:r>
-        <w:rPr>
-          <w:lang w:val="en-GB"/>
-        </w:rPr>
-        <w:t>W</w:t>
-      </w:r>
-      <w:r>
-        <w:rPr>
-          <w:lang w:val="en-GB"/>
-        </w:rPr>
-        <w:t>e will introduce various external resources</w:t>
-      </w:r>
-      <w:r>
-        <w:rPr>
-          <w:lang w:val="en-GB"/>
-        </w:rPr>
-        <w:t xml:space="preserve"> and </w:t>
-      </w:r>
-      <w:r>
-        <w:rPr>
-          <w:lang w:val="en-GB"/>
-        </w:rPr>
-        <w:t>show</w:t>
-      </w:r>
-      <w:r>
-        <w:rPr>
-          <w:lang w:val="en-GB"/>
-        </w:rPr>
-        <w:t xml:space="preserve"> how to link them with </w:t>
-      </w:r>
-      <w:r>
-        <w:rPr>
-          <w:lang w:val="en-GB"/>
-        </w:rPr>
-        <w:t>the</w:t>
-      </w:r>
-      <w:r>
-        <w:rPr>
-          <w:lang w:val="en-GB"/>
-        </w:rPr>
-        <w:t xml:space="preserve"> identification results</w:t>
-      </w:r>
-      <w:r>
-        <w:rPr>
-          <w:lang w:val="en-GB"/>
-        </w:rPr>
-        <w:t>.</w:t>
-      </w:r>
-      <w:r>
-        <w:rPr>
-          <w:lang w:val="en-GB"/>
-        </w:rPr>
-        <w:t xml:space="preserve"> </w:t>
-      </w:r>
-      <w:r>
-        <w:rPr>
-          <w:lang w:val="en-GB"/>
-        </w:rPr>
-        <w:t xml:space="preserve">Note however that these cross field workflows are very young and the connection between the various </w:t>
-      </w:r>
-      <w:r>
-        <w:rPr>
-          <w:lang w:val="en-GB"/>
-        </w:rPr>
-        <w:t>components</w:t>
-      </w:r>
-      <w:r>
-        <w:rPr>
-          <w:lang w:val="en-GB"/>
-        </w:rPr>
-        <w:t xml:space="preserve"> is sometimes not as straightforward as one would expect.</w:t>
-      </w:r>
     </w:p>
     <w:p>
       <w:pPr>
-        <w:rPr>
-          <w:lang w:val="en-GB"/>
-        </w:rPr>
-      </w:pPr>
-      <w:r>
-        <w:rPr>
-          <w:lang w:val="en-GB"/>
-        </w:rPr>
-        <w:br w:type="page"/>
+        <w:jc w:val="both"/>
+        <w:rPr>
+          <w:lang w:val="en-GB"/>
+        </w:rPr>
+      </w:pPr>
+      <w:r>
+        <w:rPr>
+          <w:lang w:val="en-GB"/>
+        </w:rPr>
+        <w:t>W</w:t>
+      </w:r>
+      <w:r>
+        <w:rPr>
+          <w:lang w:val="en-GB"/>
+        </w:rPr>
+        <w:t>e will introduce various external resources</w:t>
+      </w:r>
+      <w:r>
+        <w:rPr>
+          <w:lang w:val="en-GB"/>
+        </w:rPr>
+        <w:t xml:space="preserve"> and </w:t>
+      </w:r>
+      <w:r>
+        <w:rPr>
+          <w:lang w:val="en-GB"/>
+        </w:rPr>
+        <w:t>show</w:t>
+      </w:r>
+      <w:r>
+        <w:rPr>
+          <w:lang w:val="en-GB"/>
+        </w:rPr>
+        <w:t xml:space="preserve"> how to link them with </w:t>
+      </w:r>
+      <w:r>
+        <w:rPr>
+          <w:lang w:val="en-GB"/>
+        </w:rPr>
+        <w:t>the</w:t>
+      </w:r>
+      <w:r>
+        <w:rPr>
+          <w:lang w:val="en-GB"/>
+        </w:rPr>
+        <w:t xml:space="preserve"> identification results</w:t>
+      </w:r>
+      <w:r>
+        <w:rPr>
+          <w:lang w:val="en-GB"/>
+        </w:rPr>
+        <w:t>.</w:t>
+      </w:r>
+      <w:r>
+        <w:rPr>
+          <w:lang w:val="en-GB"/>
+        </w:rPr>
+        <w:t xml:space="preserve"> </w:t>
+      </w:r>
+      <w:r>
+        <w:rPr>
+          <w:lang w:val="en-GB"/>
+        </w:rPr>
+        <w:t xml:space="preserve">Note however that these cross field workflows are very young and the connection between the various </w:t>
+      </w:r>
+      <w:r>
+        <w:rPr>
+          <w:lang w:val="en-GB"/>
+        </w:rPr>
+        <w:t>components</w:t>
+      </w:r>
+      <w:r>
+        <w:rPr>
+          <w:lang w:val="en-GB"/>
+        </w:rPr>
+        <w:t xml:space="preserve"> is sometimes not as straightforward as one would expect.</w:t>
       </w:r>
     </w:p>
     <w:p>
       <w:pPr>
-        <w:spacing w:after="0" w:line="240" w:lineRule="auto"/>
-        <w:rPr>
-          <w:lang w:val="en-GB"/>
-        </w:rPr>
-      </w:pPr>
-      <w:r>
-        <w:rPr>
-          <w:lang w:val="en-GB"/>
-        </w:rPr>
-        <w:lastRenderedPageBreak/>
-        <w:t xml:space="preserve">In order to </w:t>
-      </w:r>
-      <w:r>
-        <w:rPr>
-          <w:lang w:val="en-GB"/>
-        </w:rPr>
-        <w:t xml:space="preserve">successfully </w:t>
-      </w:r>
-      <w:r>
-        <w:rPr>
-          <w:lang w:val="en-GB"/>
-        </w:rPr>
-        <w:t>conduct these investigations, we recommend the use of the following tools:</w:t>
+        <w:rPr>
+          <w:lang w:val="en-GB"/>
+        </w:rPr>
+      </w:pPr>
+      <w:r>
+        <w:rPr>
+          <w:lang w:val="en-GB"/>
+        </w:rPr>
+        <w:br w:type="page"/>
       </w:r>
     </w:p>
     <w:p>
@@ -1698,10 +1694,44 @@
           <w:lang w:val="en-GB"/>
         </w:rPr>
       </w:pPr>
+      <w:r>
+        <w:rPr>
+          <w:lang w:val="en-GB"/>
+        </w:rPr>
+        <w:t xml:space="preserve">In order to </w:t>
+      </w:r>
+      <w:r>
+        <w:rPr>
+          <w:lang w:val="en-GB"/>
+        </w:rPr>
+        <w:t xml:space="preserve">successfully </w:t>
+      </w:r>
+      <w:r>
+        <w:rPr>
+          <w:lang w:val="en-GB"/>
+        </w:rPr>
+        <w:t>conduct these investigations, we recommend the use of the following tools:</w:t>
+      </w:r>
     </w:p>
     <w:p>
       <w:pPr>
-        <w:pStyle w:val="Listenabsatz"/>
+        <w:spacing w:after="0" w:line="240" w:lineRule="auto"/>
+        <w:rPr>
+          <w:lang w:val="en-GB"/>
+        </w:rPr>
+      </w:pPr>
+    </w:p>
+    <w:p>
+      <w:pPr>
+        <w:spacing w:after="0" w:line="240" w:lineRule="auto"/>
+        <w:rPr>
+          <w:lang w:val="en-GB"/>
+        </w:rPr>
+      </w:pPr>
+    </w:p>
+    <w:p>
+      <w:pPr>
+        <w:pStyle w:val="ListParagraph"/>
         <w:numPr>
           <w:ilvl w:val="0"/>
           <w:numId w:val="15"/>
@@ -1802,7 +1832,7 @@
         </w:rPr>
         <w:t xml:space="preserve"> package (</w:t>
       </w:r>
-      <w:hyperlink r:id="rId9" w:history="1">
+      <w:hyperlink r:id="rId8" w:history="1">
         <w:r>
           <w:rPr>
             <w:rStyle w:val="Hyperlink"/>
@@ -1819,7 +1849,7 @@
     </w:p>
     <w:p>
       <w:pPr>
-        <w:pStyle w:val="Listenabsatz"/>
+        <w:pStyle w:val="ListParagraph"/>
         <w:rPr>
           <w:lang w:val="en-GB"/>
         </w:rPr>
@@ -1827,7 +1857,7 @@
     </w:p>
     <w:p>
       <w:pPr>
-        <w:pStyle w:val="Listenabsatz"/>
+        <w:pStyle w:val="ListParagraph"/>
         <w:numPr>
           <w:ilvl w:val="0"/>
           <w:numId w:val="15"/>
@@ -1906,7 +1936,7 @@
         </w:rPr>
         <w:t xml:space="preserve"> (</w:t>
       </w:r>
-      <w:hyperlink r:id="rId10" w:history="1">
+      <w:hyperlink r:id="rId9" w:history="1">
         <w:r>
           <w:rPr>
             <w:rStyle w:val="Hyperlink"/>
@@ -1924,7 +1954,7 @@
     </w:p>
     <w:p>
       <w:pPr>
-        <w:pStyle w:val="Listenabsatz"/>
+        <w:pStyle w:val="ListParagraph"/>
         <w:rPr>
           <w:lang w:val="en-GB"/>
         </w:rPr>
@@ -1932,7 +1962,7 @@
     </w:p>
     <w:p>
       <w:pPr>
-        <w:pStyle w:val="Listenabsatz"/>
+        <w:pStyle w:val="ListParagraph"/>
         <w:numPr>
           <w:ilvl w:val="0"/>
           <w:numId w:val="15"/>
@@ -2122,7 +2152,7 @@
         </w:rPr>
         <w:t xml:space="preserve"> (</w:t>
       </w:r>
-      <w:hyperlink r:id="rId11" w:history="1">
+      <w:hyperlink r:id="rId10" w:history="1">
         <w:r>
           <w:rPr>
             <w:rStyle w:val="Hyperlink"/>
@@ -2208,7 +2238,7 @@
         </w:rPr>
         <w:t xml:space="preserve"> (</w:t>
       </w:r>
-      <w:hyperlink r:id="rId12" w:history="1">
+      <w:hyperlink r:id="rId11" w:history="1">
         <w:r>
           <w:rPr>
             <w:rStyle w:val="Hyperlink"/>
@@ -2226,7 +2256,7 @@
     </w:p>
     <w:p>
       <w:pPr>
-        <w:pStyle w:val="Listenabsatz"/>
+        <w:pStyle w:val="ListParagraph"/>
         <w:rPr>
           <w:lang w:val="en-GB"/>
         </w:rPr>
@@ -2234,7 +2264,7 @@
     </w:p>
     <w:p>
       <w:pPr>
-        <w:pStyle w:val="Listenabsatz"/>
+        <w:pStyle w:val="ListParagraph"/>
         <w:numPr>
           <w:ilvl w:val="0"/>
           <w:numId w:val="15"/>
@@ -2556,7 +2586,7 @@
         </w:rPr>
         <w:t xml:space="preserve"> (</w:t>
       </w:r>
-      <w:hyperlink r:id="rId13" w:history="1">
+      <w:hyperlink r:id="rId12" w:history="1">
         <w:r>
           <w:rPr>
             <w:rStyle w:val="Hyperlink"/>
@@ -2588,7 +2618,7 @@
     </w:p>
     <w:p>
       <w:pPr>
-        <w:pStyle w:val="Listenabsatz"/>
+        <w:pStyle w:val="ListParagraph"/>
         <w:rPr>
           <w:lang w:val="en-GB"/>
         </w:rPr>
@@ -2596,7 +2626,7 @@
     </w:p>
     <w:p>
       <w:pPr>
-        <w:pStyle w:val="Listenabsatz"/>
+        <w:pStyle w:val="ListParagraph"/>
         <w:numPr>
           <w:ilvl w:val="0"/>
           <w:numId w:val="15"/>
@@ -2616,6 +2646,69 @@
           <w:lang w:val="en-GB"/>
         </w:rPr>
         <w:t xml:space="preserve">peptide and protein inference, we recommend the use of </w:t>
+      </w:r>
+      <w:proofErr w:type="spellStart"/>
+      <w:r>
+        <w:rPr>
+          <w:b/>
+          <w:lang w:val="en-GB"/>
+        </w:rPr>
+        <w:t>Peptide</w:t>
+      </w:r>
+      <w:r>
+        <w:rPr>
+          <w:b/>
+          <w:lang w:val="en-GB"/>
+        </w:rPr>
+        <w:t>Shaker</w:t>
+      </w:r>
+      <w:proofErr w:type="spellEnd"/>
+      <w:r>
+        <w:rPr>
+          <w:lang w:val="en-GB"/>
+        </w:rPr>
+        <w:t xml:space="preserve"> (</w:t>
+      </w:r>
+      <w:hyperlink r:id="rId13" w:history="1">
+        <w:r>
+          <w:rPr>
+            <w:rStyle w:val="Hyperlink"/>
+            <w:lang w:val="en-GB"/>
+          </w:rPr>
+          <w:t>http://peptide-shaker.googlecode.com</w:t>
+        </w:r>
+      </w:hyperlink>
+      <w:r>
+        <w:rPr>
+          <w:lang w:val="en-GB"/>
+        </w:rPr>
+        <w:t>).</w:t>
+      </w:r>
+    </w:p>
+    <w:p>
+      <w:pPr>
+        <w:pStyle w:val="ListParagraph"/>
+        <w:rPr>
+          <w:lang w:val="en-GB"/>
+        </w:rPr>
+      </w:pPr>
+    </w:p>
+    <w:p>
+      <w:pPr>
+        <w:pStyle w:val="ListParagraph"/>
+        <w:numPr>
+          <w:ilvl w:val="0"/>
+          <w:numId w:val="15"/>
+        </w:numPr>
+        <w:rPr>
+          <w:lang w:val="en-GB"/>
+        </w:rPr>
+      </w:pPr>
+      <w:r>
+        <w:rPr>
+          <w:lang w:val="en-GB"/>
+        </w:rPr>
+        <w:t xml:space="preserve">For the validation of the identifications we recommend the use of </w:t>
       </w:r>
       <w:proofErr w:type="spellStart"/>
       <w:r>
@@ -2652,69 +2745,6 @@
         <w:rPr>
           <w:lang w:val="en-GB"/>
         </w:rPr>
-        <w:t>).</w:t>
-      </w:r>
-    </w:p>
-    <w:p>
-      <w:pPr>
-        <w:pStyle w:val="Listenabsatz"/>
-        <w:rPr>
-          <w:lang w:val="en-GB"/>
-        </w:rPr>
-      </w:pPr>
-    </w:p>
-    <w:p>
-      <w:pPr>
-        <w:pStyle w:val="Listenabsatz"/>
-        <w:numPr>
-          <w:ilvl w:val="0"/>
-          <w:numId w:val="15"/>
-        </w:numPr>
-        <w:rPr>
-          <w:lang w:val="en-GB"/>
-        </w:rPr>
-      </w:pPr>
-      <w:r>
-        <w:rPr>
-          <w:lang w:val="en-GB"/>
-        </w:rPr>
-        <w:t xml:space="preserve">For the validation of the identifications we recommend the use of </w:t>
-      </w:r>
-      <w:proofErr w:type="spellStart"/>
-      <w:r>
-        <w:rPr>
-          <w:b/>
-          <w:lang w:val="en-GB"/>
-        </w:rPr>
-        <w:t>Peptide</w:t>
-      </w:r>
-      <w:r>
-        <w:rPr>
-          <w:b/>
-          <w:lang w:val="en-GB"/>
-        </w:rPr>
-        <w:t>Shaker</w:t>
-      </w:r>
-      <w:proofErr w:type="spellEnd"/>
-      <w:r>
-        <w:rPr>
-          <w:lang w:val="en-GB"/>
-        </w:rPr>
-        <w:t xml:space="preserve"> (</w:t>
-      </w:r>
-      <w:hyperlink r:id="rId15" w:history="1">
-        <w:r>
-          <w:rPr>
-            <w:rStyle w:val="Hyperlink"/>
-            <w:lang w:val="en-GB"/>
-          </w:rPr>
-          <w:t>http://peptide-shaker.googlecode.com</w:t>
-        </w:r>
-      </w:hyperlink>
-      <w:r>
-        <w:rPr>
-          <w:lang w:val="en-GB"/>
-        </w:rPr>
         <w:t xml:space="preserve">) and </w:t>
       </w:r>
       <w:proofErr w:type="spellStart"/>
@@ -2781,7 +2811,7 @@
         </w:rPr>
         <w:t xml:space="preserve"> (</w:t>
       </w:r>
-      <w:hyperlink r:id="rId16" w:history="1">
+      <w:hyperlink r:id="rId15" w:history="1">
         <w:r>
           <w:rPr>
             <w:rStyle w:val="Hyperlink"/>
@@ -2799,7 +2829,7 @@
     </w:p>
     <w:p>
       <w:pPr>
-        <w:pStyle w:val="Listenabsatz"/>
+        <w:pStyle w:val="ListParagraph"/>
         <w:rPr>
           <w:lang w:val="en-GB"/>
         </w:rPr>
@@ -2807,7 +2837,7 @@
     </w:p>
     <w:p>
       <w:pPr>
-        <w:pStyle w:val="Listenabsatz"/>
+        <w:pStyle w:val="ListParagraph"/>
         <w:numPr>
           <w:ilvl w:val="0"/>
           <w:numId w:val="15"/>
@@ -2854,7 +2884,7 @@
         </w:rPr>
         <w:t xml:space="preserve"> (</w:t>
       </w:r>
-      <w:hyperlink r:id="rId17" w:history="1">
+      <w:hyperlink r:id="rId16" w:history="1">
         <w:r>
           <w:rPr>
             <w:rStyle w:val="Hyperlink"/>
@@ -2882,7 +2912,7 @@
         </w:rPr>
         <w:t xml:space="preserve"> (</w:t>
       </w:r>
-      <w:hyperlink r:id="rId18" w:history="1">
+      <w:hyperlink r:id="rId17" w:history="1">
         <w:r>
           <w:rPr>
             <w:rStyle w:val="Hyperlink"/>
@@ -2908,7 +2938,7 @@
         </w:rPr>
         <w:t>PICR (</w:t>
       </w:r>
-      <w:hyperlink r:id="rId19" w:history="1">
+      <w:hyperlink r:id="rId18" w:history="1">
         <w:r>
           <w:rPr>
             <w:rStyle w:val="Hyperlink"/>
@@ -2936,7 +2966,7 @@
         </w:rPr>
         <w:t xml:space="preserve"> (</w:t>
       </w:r>
-      <w:hyperlink r:id="rId20" w:history="1">
+      <w:hyperlink r:id="rId19" w:history="1">
         <w:r>
           <w:rPr>
             <w:rStyle w:val="Hyperlink"/>
@@ -3035,7 +3065,7 @@
     </w:p>
     <w:p>
       <w:pPr>
-        <w:pStyle w:val="Listenabsatz"/>
+        <w:pStyle w:val="ListParagraph"/>
         <w:rPr>
           <w:lang w:val="en-GB"/>
         </w:rPr>
@@ -3043,7 +3073,7 @@
     </w:p>
     <w:p>
       <w:pPr>
-        <w:pStyle w:val="Listenabsatz"/>
+        <w:pStyle w:val="ListParagraph"/>
         <w:numPr>
           <w:ilvl w:val="0"/>
           <w:numId w:val="15"/>
@@ -3079,7 +3109,7 @@
         </w:rPr>
         <w:t xml:space="preserve"> (</w:t>
       </w:r>
-      <w:hyperlink r:id="rId21" w:history="1">
+      <w:hyperlink r:id="rId20" w:history="1">
         <w:r>
           <w:rPr>
             <w:rStyle w:val="Hyperlink"/>
@@ -3113,7 +3143,7 @@
         </w:rPr>
         <w:t xml:space="preserve"> (</w:t>
       </w:r>
-      <w:hyperlink r:id="rId22" w:history="1">
+      <w:hyperlink r:id="rId21" w:history="1">
         <w:r>
           <w:rPr>
             <w:rStyle w:val="Hyperlink"/>
@@ -3130,25 +3160,25 @@
     </w:p>
     <w:p>
       <w:pPr>
-        <w:jc w:val="both"/>
-        <w:rPr>
-          <w:lang w:val="en-GB"/>
-        </w:rPr>
-      </w:pPr>
+        <w:spacing w:after="0" w:line="240" w:lineRule="auto"/>
+        <w:rPr>
+          <w:lang w:val="en-GB"/>
+        </w:rPr>
+      </w:pPr>
+      <w:r>
+        <w:rPr>
+          <w:lang w:val="en-GB"/>
+        </w:rPr>
+        <w:br w:type="page"/>
+      </w:r>
     </w:p>
     <w:p>
       <w:pPr>
-        <w:spacing w:after="0" w:line="240" w:lineRule="auto"/>
-        <w:rPr>
-          <w:lang w:val="en-GB"/>
-        </w:rPr>
-      </w:pPr>
-      <w:r>
-        <w:rPr>
-          <w:lang w:val="en-GB"/>
-        </w:rPr>
-        <w:br w:type="page"/>
-      </w:r>
+        <w:jc w:val="both"/>
+        <w:rPr>
+          <w:lang w:val="en-GB"/>
+        </w:rPr>
+      </w:pPr>
     </w:p>
     <w:p>
       <w:pPr>
@@ -3161,7 +3191,6 @@
         <w:rPr>
           <w:lang w:val="en-GB"/>
         </w:rPr>
-        <w:lastRenderedPageBreak/>
         <w:t>This tutorial will guide you through these steps</w:t>
       </w:r>
       <w:r>
@@ -3191,7 +3220,7 @@
     </w:p>
     <w:p>
       <w:pPr>
-        <w:pStyle w:val="Listenabsatz"/>
+        <w:pStyle w:val="ListParagraph"/>
         <w:numPr>
           <w:ilvl w:val="0"/>
           <w:numId w:val="14"/>
@@ -3219,7 +3248,7 @@
     </w:p>
     <w:p>
       <w:pPr>
-        <w:pStyle w:val="Listenabsatz"/>
+        <w:pStyle w:val="ListParagraph"/>
         <w:numPr>
           <w:ilvl w:val="0"/>
           <w:numId w:val="14"/>
@@ -3247,7 +3276,7 @@
     </w:p>
     <w:p>
       <w:pPr>
-        <w:pStyle w:val="Listenabsatz"/>
+        <w:pStyle w:val="ListParagraph"/>
         <w:numPr>
           <w:ilvl w:val="0"/>
           <w:numId w:val="14"/>
@@ -3268,7 +3297,7 @@
     </w:p>
     <w:p>
       <w:pPr>
-        <w:pStyle w:val="Listenabsatz"/>
+        <w:pStyle w:val="ListParagraph"/>
         <w:numPr>
           <w:ilvl w:val="0"/>
           <w:numId w:val="14"/>
@@ -3296,7 +3325,7 @@
     </w:p>
     <w:p>
       <w:pPr>
-        <w:pStyle w:val="Listenabsatz"/>
+        <w:pStyle w:val="ListParagraph"/>
         <w:numPr>
           <w:ilvl w:val="0"/>
           <w:numId w:val="14"/>
@@ -3331,7 +3360,7 @@
     </w:p>
     <w:p>
       <w:pPr>
-        <w:pStyle w:val="Listenabsatz"/>
+        <w:pStyle w:val="ListParagraph"/>
         <w:numPr>
           <w:ilvl w:val="0"/>
           <w:numId w:val="14"/>
@@ -3366,7 +3395,7 @@
     </w:p>
     <w:p>
       <w:pPr>
-        <w:pStyle w:val="Listenabsatz"/>
+        <w:pStyle w:val="ListParagraph"/>
         <w:numPr>
           <w:ilvl w:val="0"/>
           <w:numId w:val="14"/>
@@ -3394,7 +3423,7 @@
     </w:p>
     <w:p>
       <w:pPr>
-        <w:pStyle w:val="Listenabsatz"/>
+        <w:pStyle w:val="ListParagraph"/>
         <w:numPr>
           <w:ilvl w:val="0"/>
           <w:numId w:val="14"/>
@@ -3431,8 +3460,18 @@
     </w:p>
     <w:p>
       <w:pPr>
+        <w:pStyle w:val="ListParagraph"/>
         <w:jc w:val="both"/>
         <w:rPr>
+          <w:b/>
+          <w:lang w:val="en-GB"/>
+        </w:rPr>
+      </w:pPr>
+    </w:p>
+    <w:p>
+      <w:pPr>
+        <w:jc w:val="both"/>
+        <w:rPr>
           <w:lang w:val="en-GB"/>
         </w:rPr>
       </w:pPr>
@@ -3465,13 +3504,7 @@
         <w:rPr>
           <w:lang w:val="en-GB"/>
         </w:rPr>
-        <w:t>Although it is recommended to follow the tutorial in its entirety, the chapters can be followed independently.</w:t>
-      </w:r>
-      <w:r>
-        <w:rPr>
-          <w:lang w:val="en-GB"/>
-        </w:rPr>
-        <w:t xml:space="preserve"> For every chapter, the </w:t>
+        <w:t xml:space="preserve">Although it is recommended to follow the tutorial in its entirety, the chapters can be followed independently. For every chapter, the </w:t>
       </w:r>
       <w:r>
         <w:rPr>
@@ -3527,7 +3560,7 @@
     </w:p>
     <w:p>
       <w:pPr>
-        <w:pStyle w:val="Titel"/>
+        <w:pStyle w:val="Title"/>
         <w:rPr>
           <w:lang w:val="en-GB"/>
         </w:rPr>
@@ -4044,8 +4077,8 @@
       </w:r>
     </w:p>
     <w:sectPr>
-      <w:headerReference w:type="default" r:id="rId23"/>
-      <w:footerReference w:type="default" r:id="rId24"/>
+      <w:headerReference w:type="default" r:id="rId22"/>
+      <w:footerReference w:type="default" r:id="rId23"/>
       <w:pgSz w:w="12240" w:h="15840"/>
       <w:pgMar w:top="1440" w:right="1440" w:bottom="1440" w:left="1440" w:header="708" w:footer="708" w:gutter="0"/>
       <w:cols w:space="708"/>
@@ -4056,7 +4089,7 @@
 </file>
 
 <file path=word/endnotes.xml><?xml version="1.0" encoding="utf-8"?>
-<w:endnotes xmlns:wpc="http://schemas.microsoft.com/office/word/2010/wordprocessingCanvas" xmlns:mc="http://schemas.openxmlformats.org/markup-compatibility/2006" xmlns:o="urn:schemas-microsoft-com:office:office" xmlns:r="http://schemas.openxmlformats.org/officeDocument/2006/relationships" xmlns:m="http://schemas.openxmlformats.org/officeDocument/2006/math" xmlns:v="urn:schemas-microsoft-com:vml" xmlns:wp14="http://schemas.microsoft.com/office/word/2010/wordprocessingDrawing" xmlns:wp="http://schemas.openxmlformats.org/drawingml/2006/wordprocessingDrawing" xmlns:w10="urn:schemas-microsoft-com:office:word" xmlns:w="http://schemas.openxmlformats.org/wordprocessingml/2006/main" xmlns:w14="http://schemas.microsoft.com/office/word/2010/wordml" xmlns:wpg="http://schemas.microsoft.com/office/word/2010/wordprocessingGroup" xmlns:wpi="http://schemas.microsoft.com/office/word/2010/wordprocessingInk" xmlns:wne="http://schemas.microsoft.com/office/word/2006/wordml" xmlns:wps="http://schemas.microsoft.com/office/word/2010/wordprocessingShape" mc:Ignorable="w14 wp14">
+<w:endnotes xmlns:ve="http://schemas.openxmlformats.org/markup-compatibility/2006" xmlns:o="urn:schemas-microsoft-com:office:office" xmlns:r="http://schemas.openxmlformats.org/officeDocument/2006/relationships" xmlns:m="http://schemas.openxmlformats.org/officeDocument/2006/math" xmlns:v="urn:schemas-microsoft-com:vml" xmlns:wp="http://schemas.openxmlformats.org/drawingml/2006/wordprocessingDrawing" xmlns:w10="urn:schemas-microsoft-com:office:word" xmlns:w="http://schemas.openxmlformats.org/wordprocessingml/2006/main" xmlns:wne="http://schemas.microsoft.com/office/word/2006/wordml">
   <w:endnote w:type="separator" w:id="-1">
     <w:p>
       <w:pPr>
@@ -4081,7 +4114,7 @@
 </file>
 
 <file path=word/footer1.xml><?xml version="1.0" encoding="utf-8"?>
-<w:ftr xmlns:wpc="http://schemas.microsoft.com/office/word/2010/wordprocessingCanvas" xmlns:mc="http://schemas.openxmlformats.org/markup-compatibility/2006" xmlns:o="urn:schemas-microsoft-com:office:office" xmlns:r="http://schemas.openxmlformats.org/officeDocument/2006/relationships" xmlns:m="http://schemas.openxmlformats.org/officeDocument/2006/math" xmlns:v="urn:schemas-microsoft-com:vml" xmlns:wp14="http://schemas.microsoft.com/office/word/2010/wordprocessingDrawing" xmlns:wp="http://schemas.openxmlformats.org/drawingml/2006/wordprocessingDrawing" xmlns:w10="urn:schemas-microsoft-com:office:word" xmlns:w="http://schemas.openxmlformats.org/wordprocessingml/2006/main" xmlns:w14="http://schemas.microsoft.com/office/word/2010/wordml" xmlns:wpg="http://schemas.microsoft.com/office/word/2010/wordprocessingGroup" xmlns:wpi="http://schemas.microsoft.com/office/word/2010/wordprocessingInk" xmlns:wne="http://schemas.microsoft.com/office/word/2006/wordml" xmlns:wps="http://schemas.microsoft.com/office/word/2010/wordprocessingShape" mc:Ignorable="w14 wp14">
+<w:ftr xmlns:ve="http://schemas.openxmlformats.org/markup-compatibility/2006" xmlns:o="urn:schemas-microsoft-com:office:office" xmlns:r="http://schemas.openxmlformats.org/officeDocument/2006/relationships" xmlns:m="http://schemas.openxmlformats.org/officeDocument/2006/math" xmlns:v="urn:schemas-microsoft-com:vml" xmlns:wp="http://schemas.openxmlformats.org/drawingml/2006/wordprocessingDrawing" xmlns:w10="urn:schemas-microsoft-com:office:word" xmlns:w="http://schemas.openxmlformats.org/wordprocessingml/2006/main" xmlns:wne="http://schemas.microsoft.com/office/word/2006/wordml">
   <w:p>
     <w:pPr>
       <w:pBdr>
@@ -4143,7 +4176,7 @@
   </w:p>
   <w:p>
     <w:pPr>
-      <w:pStyle w:val="Fuzeile"/>
+      <w:pStyle w:val="Footer"/>
       <w:pBdr>
         <w:top w:val="single" w:sz="4" w:space="1" w:color="auto"/>
       </w:pBdr>
@@ -4179,7 +4212,7 @@
         <w:b/>
         <w:noProof/>
       </w:rPr>
-      <w:t>3</w:t>
+      <w:t>5</w:t>
     </w:r>
     <w:r>
       <w:rPr>
@@ -4226,7 +4259,7 @@
 </file>
 
 <file path=word/footnotes.xml><?xml version="1.0" encoding="utf-8"?>
-<w:footnotes xmlns:wpc="http://schemas.microsoft.com/office/word/2010/wordprocessingCanvas" xmlns:mc="http://schemas.openxmlformats.org/markup-compatibility/2006" xmlns:o="urn:schemas-microsoft-com:office:office" xmlns:r="http://schemas.openxmlformats.org/officeDocument/2006/relationships" xmlns:m="http://schemas.openxmlformats.org/officeDocument/2006/math" xmlns:v="urn:schemas-microsoft-com:vml" xmlns:wp14="http://schemas.microsoft.com/office/word/2010/wordprocessingDrawing" xmlns:wp="http://schemas.openxmlformats.org/drawingml/2006/wordprocessingDrawing" xmlns:w10="urn:schemas-microsoft-com:office:word" xmlns:w="http://schemas.openxmlformats.org/wordprocessingml/2006/main" xmlns:w14="http://schemas.microsoft.com/office/word/2010/wordml" xmlns:wpg="http://schemas.microsoft.com/office/word/2010/wordprocessingGroup" xmlns:wpi="http://schemas.microsoft.com/office/word/2010/wordprocessingInk" xmlns:wne="http://schemas.microsoft.com/office/word/2006/wordml" xmlns:wps="http://schemas.microsoft.com/office/word/2010/wordprocessingShape" mc:Ignorable="w14 wp14">
+<w:footnotes xmlns:ve="http://schemas.openxmlformats.org/markup-compatibility/2006" xmlns:o="urn:schemas-microsoft-com:office:office" xmlns:r="http://schemas.openxmlformats.org/officeDocument/2006/relationships" xmlns:m="http://schemas.openxmlformats.org/officeDocument/2006/math" xmlns:v="urn:schemas-microsoft-com:vml" xmlns:wp="http://schemas.openxmlformats.org/drawingml/2006/wordprocessingDrawing" xmlns:w10="urn:schemas-microsoft-com:office:word" xmlns:w="http://schemas.openxmlformats.org/wordprocessingml/2006/main" xmlns:wne="http://schemas.microsoft.com/office/word/2006/wordml">
   <w:footnote w:type="separator" w:id="-1">
     <w:p>
       <w:pPr>
@@ -4251,10 +4284,10 @@
 </file>
 
 <file path=word/header1.xml><?xml version="1.0" encoding="utf-8"?>
-<w:hdr xmlns:wpc="http://schemas.microsoft.com/office/word/2010/wordprocessingCanvas" xmlns:mc="http://schemas.openxmlformats.org/markup-compatibility/2006" xmlns:o="urn:schemas-microsoft-com:office:office" xmlns:r="http://schemas.openxmlformats.org/officeDocument/2006/relationships" xmlns:m="http://schemas.openxmlformats.org/officeDocument/2006/math" xmlns:v="urn:schemas-microsoft-com:vml" xmlns:wp14="http://schemas.microsoft.com/office/word/2010/wordprocessingDrawing" xmlns:wp="http://schemas.openxmlformats.org/drawingml/2006/wordprocessingDrawing" xmlns:w10="urn:schemas-microsoft-com:office:word" xmlns:w="http://schemas.openxmlformats.org/wordprocessingml/2006/main" xmlns:w14="http://schemas.microsoft.com/office/word/2010/wordml" xmlns:wpg="http://schemas.microsoft.com/office/word/2010/wordprocessingGroup" xmlns:wpi="http://schemas.microsoft.com/office/word/2010/wordprocessingInk" xmlns:wne="http://schemas.microsoft.com/office/word/2006/wordml" xmlns:wps="http://schemas.microsoft.com/office/word/2010/wordprocessingShape" mc:Ignorable="w14 wp14">
+<w:hdr xmlns:ve="http://schemas.openxmlformats.org/markup-compatibility/2006" xmlns:o="urn:schemas-microsoft-com:office:office" xmlns:r="http://schemas.openxmlformats.org/officeDocument/2006/relationships" xmlns:m="http://schemas.openxmlformats.org/officeDocument/2006/math" xmlns:v="urn:schemas-microsoft-com:vml" xmlns:wp="http://schemas.openxmlformats.org/drawingml/2006/wordprocessingDrawing" xmlns:w10="urn:schemas-microsoft-com:office:word" xmlns:w="http://schemas.openxmlformats.org/wordprocessingml/2006/main" xmlns:wne="http://schemas.microsoft.com/office/word/2006/wordml">
   <w:p>
     <w:pPr>
-      <w:pStyle w:val="Kopfzeile"/>
+      <w:pStyle w:val="Header"/>
       <w:pBdr>
         <w:bottom w:val="single" w:sz="4" w:space="1" w:color="auto"/>
       </w:pBdr>
@@ -4288,7 +4321,7 @@
 </file>
 
 <file path=word/numbering.xml><?xml version="1.0" encoding="utf-8"?>
-<w:numbering xmlns:wpc="http://schemas.microsoft.com/office/word/2010/wordprocessingCanvas" xmlns:mc="http://schemas.openxmlformats.org/markup-compatibility/2006" xmlns:o="urn:schemas-microsoft-com:office:office" xmlns:r="http://schemas.openxmlformats.org/officeDocument/2006/relationships" xmlns:m="http://schemas.openxmlformats.org/officeDocument/2006/math" xmlns:v="urn:schemas-microsoft-com:vml" xmlns:wp14="http://schemas.microsoft.com/office/word/2010/wordprocessingDrawing" xmlns:wp="http://schemas.openxmlformats.org/drawingml/2006/wordprocessingDrawing" xmlns:w10="urn:schemas-microsoft-com:office:word" xmlns:w="http://schemas.openxmlformats.org/wordprocessingml/2006/main" xmlns:w14="http://schemas.microsoft.com/office/word/2010/wordml" xmlns:wpg="http://schemas.microsoft.com/office/word/2010/wordprocessingGroup" xmlns:wpi="http://schemas.microsoft.com/office/word/2010/wordprocessingInk" xmlns:wne="http://schemas.microsoft.com/office/word/2006/wordml" xmlns:wps="http://schemas.microsoft.com/office/word/2010/wordprocessingShape" mc:Ignorable="w14 wp14">
+<w:numbering xmlns:ve="http://schemas.openxmlformats.org/markup-compatibility/2006" xmlns:o="urn:schemas-microsoft-com:office:office" xmlns:r="http://schemas.openxmlformats.org/officeDocument/2006/relationships" xmlns:m="http://schemas.openxmlformats.org/officeDocument/2006/math" xmlns:v="urn:schemas-microsoft-com:vml" xmlns:wp="http://schemas.openxmlformats.org/drawingml/2006/wordprocessingDrawing" xmlns:w10="urn:schemas-microsoft-com:office:word" xmlns:w="http://schemas.openxmlformats.org/wordprocessingml/2006/main" xmlns:wne="http://schemas.microsoft.com/office/word/2006/wordml">
   <w:abstractNum w:abstractNumId="0">
     <w:nsid w:val="00000001"/>
     <w:multiLevelType w:val="multilevel"/>
@@ -6001,7 +6034,712 @@
 </file>
 
 <file path=word/styles.xml><?xml version="1.0" encoding="utf-8"?>
-<w:styles xmlns:mc="http://schemas.openxmlformats.org/markup-compatibility/2006" xmlns:r="http://schemas.openxmlformats.org/officeDocument/2006/relationships" xmlns:w="http://schemas.openxmlformats.org/wordprocessingml/2006/main" xmlns:w14="http://schemas.microsoft.com/office/word/2010/wordml" mc:Ignorable="w14">
+<w:styles xmlns:r="http://schemas.openxmlformats.org/officeDocument/2006/relationships" xmlns:w="http://schemas.openxmlformats.org/wordprocessingml/2006/main">
+  <w:docDefaults>
+    <w:rPrDefault>
+      <w:rPr>
+        <w:rFonts w:ascii="Calibri" w:eastAsia="Calibri" w:hAnsi="Calibri" w:cs="Times New Roman"/>
+        <w:lang w:val="de-DE" w:eastAsia="de-DE" w:bidi="ar-SA"/>
+      </w:rPr>
+    </w:rPrDefault>
+    <w:pPrDefault/>
+  </w:docDefaults>
+  <w:latentStyles w:defLockedState="0" w:defUIPriority="99" w:defSemiHidden="1" w:defUnhideWhenUsed="1" w:defQFormat="0" w:count="267">
+    <w:lsdException w:name="Normal" w:semiHidden="0" w:uiPriority="0" w:unhideWhenUsed="0" w:qFormat="1"/>
+    <w:lsdException w:name="heading 1" w:semiHidden="0" w:uiPriority="9" w:unhideWhenUsed="0" w:qFormat="1"/>
+    <w:lsdException w:name="heading 2" w:uiPriority="9" w:qFormat="1"/>
+    <w:lsdException w:name="heading 3" w:uiPriority="9" w:qFormat="1"/>
+    <w:lsdException w:name="heading 4" w:uiPriority="9" w:qFormat="1"/>
+    <w:lsdException w:name="heading 5" w:uiPriority="9" w:qFormat="1"/>
+    <w:lsdException w:name="heading 6" w:uiPriority="9" w:qFormat="1"/>
+    <w:lsdException w:name="heading 7" w:uiPriority="9" w:qFormat="1"/>
+    <w:lsdException w:name="heading 8" w:uiPriority="9" w:qFormat="1"/>
+    <w:lsdException w:name="heading 9" w:uiPriority="9" w:qFormat="1"/>
+    <w:lsdException w:name="toc 1" w:uiPriority="39"/>
+    <w:lsdException w:name="toc 2" w:uiPriority="39"/>
+    <w:lsdException w:name="toc 3" w:uiPriority="39"/>
+    <w:lsdException w:name="toc 4" w:uiPriority="39"/>
+    <w:lsdException w:name="toc 5" w:uiPriority="39"/>
+    <w:lsdException w:name="toc 6" w:uiPriority="39"/>
+    <w:lsdException w:name="toc 7" w:uiPriority="39"/>
+    <w:lsdException w:name="toc 8" w:uiPriority="39"/>
+    <w:lsdException w:name="toc 9" w:uiPriority="39"/>
+    <w:lsdException w:name="caption" w:uiPriority="35" w:qFormat="1"/>
+    <w:lsdException w:name="Title" w:semiHidden="0" w:uiPriority="10" w:unhideWhenUsed="0" w:qFormat="1"/>
+    <w:lsdException w:name="Default Paragraph Font" w:uiPriority="1"/>
+    <w:lsdException w:name="Subtitle" w:semiHidden="0" w:uiPriority="11" w:unhideWhenUsed="0" w:qFormat="1"/>
+    <w:lsdException w:name="Hyperlink" w:uiPriority="0"/>
+    <w:lsdException w:name="Strong" w:semiHidden="0" w:uiPriority="22" w:unhideWhenUsed="0" w:qFormat="1"/>
+    <w:lsdException w:name="Emphasis" w:semiHidden="0" w:uiPriority="20" w:unhideWhenUsed="0" w:qFormat="1"/>
+    <w:lsdException w:name="Table Grid" w:semiHidden="0" w:uiPriority="59" w:unhideWhenUsed="0"/>
+    <w:lsdException w:name="Placeholder Text" w:unhideWhenUsed="0"/>
+    <w:lsdException w:name="No Spacing" w:semiHidden="0" w:uiPriority="1" w:unhideWhenUsed="0" w:qFormat="1"/>
+    <w:lsdException w:name="Light Shading" w:semiHidden="0" w:uiPriority="60" w:unhideWhenUsed="0"/>
+    <w:lsdException w:name="Light List" w:semiHidden="0" w:uiPriority="61" w:unhideWhenUsed="0"/>
+    <w:lsdException w:name="Light Grid" w:semiHidden="0" w:uiPriority="62" w:unhideWhenUsed="0"/>
+    <w:lsdException w:name="Medium Shading 1" w:semiHidden="0" w:uiPriority="63" w:unhideWhenUsed="0"/>
+    <w:lsdException w:name="Medium Shading 2" w:semiHidden="0" w:uiPriority="64" w:unhideWhenUsed="0"/>
+    <w:lsdException w:name="Medium List 1" w:semiHidden="0" w:uiPriority="65" w:unhideWhenUsed="0"/>
+    <w:lsdException w:name="Medium List 2" w:semiHidden="0" w:uiPriority="66" w:unhideWhenUsed="0"/>
+    <w:lsdException w:name="Medium Grid 1" w:semiHidden="0" w:uiPriority="67" w:unhideWhenUsed="0"/>
+    <w:lsdException w:name="Medium Grid 2" w:semiHidden="0" w:uiPriority="68" w:unhideWhenUsed="0"/>
+    <w:lsdException w:name="Medium Grid 3" w:semiHidden="0" w:uiPriority="69" w:unhideWhenUsed="0"/>
+    <w:lsdException w:name="Dark List" w:semiHidden="0" w:uiPriority="70" w:unhideWhenUsed="0"/>
+    <w:lsdException w:name="Colorful Shading" w:semiHidden="0" w:uiPriority="71" w:unhideWhenUsed="0"/>
+    <w:lsdException w:name="Colorful List" w:semiHidden="0" w:uiPriority="72" w:unhideWhenUsed="0"/>
+    <w:lsdException w:name="Colorful Grid" w:semiHidden="0" w:uiPriority="73" w:unhideWhenUsed="0"/>
+    <w:lsdException w:name="Light Shading Accent 1" w:semiHidden="0" w:uiPriority="60" w:unhideWhenUsed="0"/>
+    <w:lsdException w:name="Light List Accent 1" w:semiHidden="0" w:uiPriority="61" w:unhideWhenUsed="0"/>
+    <w:lsdException w:name="Light Grid Accent 1" w:semiHidden="0" w:uiPriority="62" w:unhideWhenUsed="0"/>
+    <w:lsdException w:name="Medium Shading 1 Accent 1" w:semiHidden="0" w:uiPriority="63" w:unhideWhenUsed="0"/>
+    <w:lsdException w:name="Medium Shading 2 Accent 1" w:semiHidden="0" w:uiPriority="64" w:unhideWhenUsed="0"/>
+    <w:lsdException w:name="Medium List 1 Accent 1" w:semiHidden="0" w:uiPriority="65" w:unhideWhenUsed="0"/>
+    <w:lsdException w:name="Revision" w:unhideWhenUsed="0"/>
+    <w:lsdException w:name="List Paragraph" w:semiHidden="0" w:uiPriority="34" w:unhideWhenUsed="0" w:qFormat="1"/>
+    <w:lsdException w:name="Quote" w:semiHidden="0" w:uiPriority="29" w:unhideWhenUsed="0" w:qFormat="1"/>
+    <w:lsdException w:name="Intense Quote" w:semiHidden="0" w:uiPriority="30" w:unhideWhenUsed="0" w:qFormat="1"/>
+    <w:lsdException w:name="Medium List 2 Accent 1" w:semiHidden="0" w:uiPriority="66" w:unhideWhenUsed="0"/>
+    <w:lsdException w:name="Medium Grid 1 Accent 1" w:semiHidden="0" w:uiPriority="67" w:unhideWhenUsed="0"/>
+    <w:lsdException w:name="Medium Grid 2 Accent 1" w:semiHidden="0" w:uiPriority="68" w:unhideWhenUsed="0"/>
+    <w:lsdException w:name="Medium Grid 3 Accent 1" w:semiHidden="0" w:uiPriority="69" w:unhideWhenUsed="0"/>
+    <w:lsdException w:name="Dark List Accent 1" w:semiHidden="0" w:uiPriority="70" w:unhideWhenUsed="0"/>
+    <w:lsdException w:name="Colorful Shading Accent 1" w:semiHidden="0" w:uiPriority="71" w:unhideWhenUsed="0"/>
+    <w:lsdException w:name="Colorful List Accent 1" w:semiHidden="0" w:uiPriority="72" w:unhideWhenUsed="0"/>
+    <w:lsdException w:name="Colorful Grid Accent 1" w:semiHidden="0" w:uiPriority="73" w:unhideWhenUsed="0"/>
+    <w:lsdException w:name="Light Shading Accent 2" w:semiHidden="0" w:uiPriority="60" w:unhideWhenUsed="0"/>
+    <w:lsdException w:name="Light List Accent 2" w:semiHidden="0" w:uiPriority="61" w:unhideWhenUsed="0"/>
+    <w:lsdException w:name="Light Grid Accent 2" w:semiHidden="0" w:uiPriority="62" w:unhideWhenUsed="0"/>
+    <w:lsdException w:name="Medium Shading 1 Accent 2" w:semiHidden="0" w:uiPriority="63" w:unhideWhenUsed="0"/>
+    <w:lsdException w:name="Medium Shading 2 Accent 2" w:semiHidden="0" w:uiPriority="64" w:unhideWhenUsed="0"/>
+    <w:lsdException w:name="Medium List 1 Accent 2" w:semiHidden="0" w:uiPriority="65" w:unhideWhenUsed="0"/>
+    <w:lsdException w:name="Medium List 2 Accent 2" w:semiHidden="0" w:uiPriority="66" w:unhideWhenUsed="0"/>
+    <w:lsdException w:name="Medium Grid 1 Accent 2" w:semiHidden="0" w:uiPriority="67" w:unhideWhenUsed="0"/>
+    <w:lsdException w:name="Medium Grid 2 Accent 2" w:semiHidden="0" w:uiPriority="68" w:unhideWhenUsed="0"/>
+    <w:lsdException w:name="Medium Grid 3 Accent 2" w:semiHidden="0" w:uiPriority="69" w:unhideWhenUsed="0"/>
+    <w:lsdException w:name="Dark List Accent 2" w:semiHidden="0" w:uiPriority="70" w:unhideWhenUsed="0"/>
+    <w:lsdException w:name="Colorful Shading Accent 2" w:semiHidden="0" w:uiPriority="71" w:unhideWhenUsed="0"/>
+    <w:lsdException w:name="Colorful List Accent 2" w:semiHidden="0" w:uiPriority="72" w:unhideWhenUsed="0"/>
+    <w:lsdException w:name="Colorful Grid Accent 2" w:semiHidden="0" w:uiPriority="73" w:unhideWhenUsed="0"/>
+    <w:lsdException w:name="Light Shading Accent 3" w:semiHidden="0" w:uiPriority="60" w:unhideWhenUsed="0"/>
+    <w:lsdException w:name="Light List Accent 3" w:semiHidden="0" w:uiPriority="61" w:unhideWhenUsed="0"/>
+    <w:lsdException w:name="Light Grid Accent 3" w:semiHidden="0" w:uiPriority="62" w:unhideWhenUsed="0"/>
+    <w:lsdException w:name="Medium Shading 1 Accent 3" w:semiHidden="0" w:uiPriority="63" w:unhideWhenUsed="0"/>
+    <w:lsdException w:name="Medium Shading 2 Accent 3" w:semiHidden="0" w:uiPriority="64" w:unhideWhenUsed="0"/>
+    <w:lsdException w:name="Medium List 1 Accent 3" w:semiHidden="0" w:uiPriority="65" w:unhideWhenUsed="0"/>
+    <w:lsdException w:name="Medium List 2 Accent 3" w:semiHidden="0" w:uiPriority="66" w:unhideWhenUsed="0"/>
+    <w:lsdException w:name="Medium Grid 1 Accent 3" w:semiHidden="0" w:uiPriority="67" w:unhideWhenUsed="0"/>
+    <w:lsdException w:name="Medium Grid 2 Accent 3" w:semiHidden="0" w:uiPriority="68" w:unhideWhenUsed="0"/>
+    <w:lsdException w:name="Medium Grid 3 Accent 3" w:semiHidden="0" w:uiPriority="69" w:unhideWhenUsed="0"/>
+    <w:lsdException w:name="Dark List Accent 3" w:semiHidden="0" w:uiPriority="70" w:unhideWhenUsed="0"/>
+    <w:lsdException w:name="Colorful Shading Accent 3" w:semiHidden="0" w:uiPriority="71" w:unhideWhenUsed="0"/>
+    <w:lsdException w:name="Colorful List Accent 3" w:semiHidden="0" w:uiPriority="72" w:unhideWhenUsed="0"/>
+    <w:lsdException w:name="Colorful Grid Accent 3" w:semiHidden="0" w:uiPriority="73" w:unhideWhenUsed="0"/>
+    <w:lsdException w:name="Light Shading Accent 4" w:semiHidden="0" w:uiPriority="60" w:unhideWhenUsed="0"/>
+    <w:lsdException w:name="Light List Accent 4" w:semiHidden="0" w:uiPriority="61" w:unhideWhenUsed="0"/>
+    <w:lsdException w:name="Light Grid Accent 4" w:semiHidden="0" w:uiPriority="62" w:unhideWhenUsed="0"/>
+    <w:lsdException w:name="Medium Shading 1 Accent 4" w:semiHidden="0" w:uiPriority="63" w:unhideWhenUsed="0"/>
+    <w:lsdException w:name="Medium Shading 2 Accent 4" w:semiHidden="0" w:uiPriority="64" w:unhideWhenUsed="0"/>
+    <w:lsdException w:name="Medium List 1 Accent 4" w:semiHidden="0" w:uiPriority="65" w:unhideWhenUsed="0"/>
+    <w:lsdException w:name="Medium List 2 Accent 4" w:semiHidden="0" w:uiPriority="66" w:unhideWhenUsed="0"/>
+    <w:lsdException w:name="Medium Grid 1 Accent 4" w:semiHidden="0" w:uiPriority="67" w:unhideWhenUsed="0"/>
+    <w:lsdException w:name="Medium Grid 2 Accent 4" w:semiHidden="0" w:uiPriority="68" w:unhideWhenUsed="0"/>
+    <w:lsdException w:name="Medium Grid 3 Accent 4" w:semiHidden="0" w:uiPriority="69" w:unhideWhenUsed="0"/>
+    <w:lsdException w:name="Dark List Accent 4" w:semiHidden="0" w:uiPriority="70" w:unhideWhenUsed="0"/>
+    <w:lsdException w:name="Colorful Shading Accent 4" w:semiHidden="0" w:uiPriority="71" w:unhideWhenUsed="0"/>
+    <w:lsdException w:name="Colorful List Accent 4" w:semiHidden="0" w:uiPriority="72" w:unhideWhenUsed="0"/>
+    <w:lsdException w:name="Colorful Grid Accent 4" w:semiHidden="0" w:uiPriority="73" w:unhideWhenUsed="0"/>
+    <w:lsdException w:name="Light Shading Accent 5" w:semiHidden="0" w:uiPriority="60" w:unhideWhenUsed="0"/>
+    <w:lsdException w:name="Light List Accent 5" w:semiHidden="0" w:uiPriority="61" w:unhideWhenUsed="0"/>
+    <w:lsdException w:name="Light Grid Accent 5" w:semiHidden="0" w:uiPriority="62" w:unhideWhenUsed="0"/>
+    <w:lsdException w:name="Medium Shading 1 Accent 5" w:semiHidden="0" w:uiPriority="63" w:unhideWhenUsed="0"/>
+    <w:lsdException w:name="Medium Shading 2 Accent 5" w:semiHidden="0" w:uiPriority="64" w:unhideWhenUsed="0"/>
+    <w:lsdException w:name="Medium List 1 Accent 5" w:semiHidden="0" w:uiPriority="65" w:unhideWhenUsed="0"/>
+    <w:lsdException w:name="Medium List 2 Accent 5" w:semiHidden="0" w:uiPriority="66" w:unhideWhenUsed="0"/>
+    <w:lsdException w:name="Medium Grid 1 Accent 5" w:semiHidden="0" w:uiPriority="67" w:unhideWhenUsed="0"/>
+    <w:lsdException w:name="Medium Grid 2 Accent 5" w:semiHidden="0" w:uiPriority="68" w:unhideWhenUsed="0"/>
+    <w:lsdException w:name="Medium Grid 3 Accent 5" w:semiHidden="0" w:uiPriority="69" w:unhideWhenUsed="0"/>
+    <w:lsdException w:name="Dark List Accent 5" w:semiHidden="0" w:uiPriority="70" w:unhideWhenUsed="0"/>
+    <w:lsdException w:name="Colorful Shading Accent 5" w:semiHidden="0" w:uiPriority="71" w:unhideWhenUsed="0"/>
+    <w:lsdException w:name="Colorful List Accent 5" w:semiHidden="0" w:uiPriority="72" w:unhideWhenUsed="0"/>
+    <w:lsdException w:name="Colorful Grid Accent 5" w:semiHidden="0" w:uiPriority="73" w:unhideWhenUsed="0"/>
+    <w:lsdException w:name="Light Shading Accent 6" w:semiHidden="0" w:uiPriority="60" w:unhideWhenUsed="0"/>
+    <w:lsdException w:name="Light List Accent 6" w:semiHidden="0" w:uiPriority="61" w:unhideWhenUsed="0"/>
+    <w:lsdException w:name="Light Grid Accent 6" w:semiHidden="0" w:uiPriority="62" w:unhideWhenUsed="0"/>
+    <w:lsdException w:name="Medium Shading 1 Accent 6" w:semiHidden="0" w:uiPriority="63" w:unhideWhenUsed="0"/>
+    <w:lsdException w:name="Medium Shading 2 Accent 6" w:semiHidden="0" w:uiPriority="64" w:unhideWhenUsed="0"/>
+    <w:lsdException w:name="Medium List 1 Accent 6" w:semiHidden="0" w:uiPriority="65" w:unhideWhenUsed="0"/>
+    <w:lsdException w:name="Medium List 2 Accent 6" w:semiHidden="0" w:uiPriority="66" w:unhideWhenUsed="0"/>
+    <w:lsdException w:name="Medium Grid 1 Accent 6" w:semiHidden="0" w:uiPriority="67" w:unhideWhenUsed="0"/>
+    <w:lsdException w:name="Medium Grid 2 Accent 6" w:semiHidden="0" w:uiPriority="68" w:unhideWhenUsed="0"/>
+    <w:lsdException w:name="Medium Grid 3 Accent 6" w:semiHidden="0" w:uiPriority="69" w:unhideWhenUsed="0"/>
+    <w:lsdException w:name="Dark List Accent 6" w:semiHidden="0" w:uiPriority="70" w:unhideWhenUsed="0"/>
+    <w:lsdException w:name="Colorful Shading Accent 6" w:semiHidden="0" w:uiPriority="71" w:unhideWhenUsed="0"/>
+    <w:lsdException w:name="Colorful List Accent 6" w:semiHidden="0" w:uiPriority="72" w:unhideWhenUsed="0"/>
+    <w:lsdException w:name="Colorful Grid Accent 6" w:semiHidden="0" w:uiPriority="73" w:unhideWhenUsed="0"/>
+    <w:lsdException w:name="Subtle Emphasis" w:semiHidden="0" w:uiPriority="19" w:unhideWhenUsed="0" w:qFormat="1"/>
+    <w:lsdException w:name="Intense Emphasis" w:semiHidden="0" w:uiPriority="21" w:unhideWhenUsed="0" w:qFormat="1"/>
+    <w:lsdException w:name="Subtle Reference" w:semiHidden="0" w:uiPriority="31" w:unhideWhenUsed="0" w:qFormat="1"/>
+    <w:lsdException w:name="Intense Reference" w:semiHidden="0" w:uiPriority="32" w:unhideWhenUsed="0" w:qFormat="1"/>
+    <w:lsdException w:name="Book Title" w:semiHidden="0" w:uiPriority="33" w:unhideWhenUsed="0" w:qFormat="1"/>
+    <w:lsdException w:name="Bibliography" w:uiPriority="37"/>
+    <w:lsdException w:name="TOC Heading" w:uiPriority="39" w:qFormat="1"/>
+  </w:latentStyles>
+  <w:style w:type="paragraph" w:default="1" w:styleId="Normal">
+    <w:name w:val="Normal"/>
+    <w:qFormat/>
+    <w:rsid w:val="00916DF9"/>
+    <w:pPr>
+      <w:spacing w:after="200" w:line="360" w:lineRule="auto"/>
+    </w:pPr>
+    <w:rPr>
+      <w:sz w:val="22"/>
+      <w:szCs w:val="22"/>
+      <w:lang w:val="en-US" w:eastAsia="en-US"/>
+    </w:rPr>
+  </w:style>
+  <w:style w:type="paragraph" w:styleId="Heading1">
+    <w:name w:val="heading 1"/>
+    <w:basedOn w:val="Normal"/>
+    <w:next w:val="Normal"/>
+    <w:link w:val="Heading1Char"/>
+    <w:uiPriority w:val="9"/>
+    <w:qFormat/>
+    <w:rsid w:val="00FA5B0C"/>
+    <w:pPr>
+      <w:keepNext/>
+      <w:keepLines/>
+      <w:spacing w:before="480" w:after="0"/>
+      <w:outlineLvl w:val="0"/>
+    </w:pPr>
+    <w:rPr>
+      <w:rFonts w:ascii="Cambria" w:eastAsia="Times New Roman" w:hAnsi="Cambria"/>
+      <w:b/>
+      <w:bCs/>
+      <w:color w:val="365F91"/>
+      <w:sz w:val="28"/>
+      <w:szCs w:val="28"/>
+    </w:rPr>
+  </w:style>
+  <w:style w:type="character" w:default="1" w:styleId="DefaultParagraphFont">
+    <w:name w:val="Default Paragraph Font"/>
+    <w:uiPriority w:val="1"/>
+    <w:semiHidden/>
+    <w:unhideWhenUsed/>
+  </w:style>
+  <w:style w:type="table" w:default="1" w:styleId="TableNormal">
+    <w:name w:val="Normal Table"/>
+    <w:uiPriority w:val="99"/>
+    <w:semiHidden/>
+    <w:unhideWhenUsed/>
+    <w:qFormat/>
+    <w:tblPr>
+      <w:tblInd w:w="0" w:type="dxa"/>
+      <w:tblCellMar>
+        <w:top w:w="0" w:type="dxa"/>
+        <w:left w:w="108" w:type="dxa"/>
+        <w:bottom w:w="0" w:type="dxa"/>
+        <w:right w:w="108" w:type="dxa"/>
+      </w:tblCellMar>
+    </w:tblPr>
+  </w:style>
+  <w:style w:type="numbering" w:default="1" w:styleId="NoList">
+    <w:name w:val="No List"/>
+    <w:uiPriority w:val="99"/>
+    <w:semiHidden/>
+    <w:unhideWhenUsed/>
+  </w:style>
+  <w:style w:type="paragraph" w:styleId="Title">
+    <w:name w:val="Title"/>
+    <w:basedOn w:val="Normal"/>
+    <w:next w:val="Normal"/>
+    <w:link w:val="TitleChar"/>
+    <w:uiPriority w:val="10"/>
+    <w:qFormat/>
+    <w:rsid w:val="00FA5B0C"/>
+    <w:pPr>
+      <w:pBdr>
+        <w:bottom w:val="single" w:sz="8" w:space="4" w:color="4F81BD"/>
+      </w:pBdr>
+      <w:spacing w:after="300" w:line="240" w:lineRule="auto"/>
+      <w:contextualSpacing/>
+    </w:pPr>
+    <w:rPr>
+      <w:rFonts w:ascii="Cambria" w:eastAsia="Times New Roman" w:hAnsi="Cambria"/>
+      <w:color w:val="17365D"/>
+      <w:spacing w:val="5"/>
+      <w:kern w:val="28"/>
+      <w:sz w:val="52"/>
+      <w:szCs w:val="52"/>
+    </w:rPr>
+  </w:style>
+  <w:style w:type="character" w:customStyle="1" w:styleId="TitleChar">
+    <w:name w:val="Title Char"/>
+    <w:basedOn w:val="DefaultParagraphFont"/>
+    <w:link w:val="Title"/>
+    <w:uiPriority w:val="10"/>
+    <w:rsid w:val="00FA5B0C"/>
+    <w:rPr>
+      <w:rFonts w:ascii="Cambria" w:eastAsia="Times New Roman" w:hAnsi="Cambria" w:cs="Times New Roman"/>
+      <w:color w:val="17365D"/>
+      <w:spacing w:val="5"/>
+      <w:kern w:val="28"/>
+      <w:sz w:val="52"/>
+      <w:szCs w:val="52"/>
+    </w:rPr>
+  </w:style>
+  <w:style w:type="character" w:customStyle="1" w:styleId="Heading1Char">
+    <w:name w:val="Heading 1 Char"/>
+    <w:basedOn w:val="DefaultParagraphFont"/>
+    <w:link w:val="Heading1"/>
+    <w:uiPriority w:val="9"/>
+    <w:rsid w:val="00FA5B0C"/>
+    <w:rPr>
+      <w:rFonts w:ascii="Cambria" w:eastAsia="Times New Roman" w:hAnsi="Cambria" w:cs="Times New Roman"/>
+      <w:b/>
+      <w:bCs/>
+      <w:color w:val="365F91"/>
+      <w:sz w:val="28"/>
+      <w:szCs w:val="28"/>
+    </w:rPr>
+  </w:style>
+  <w:style w:type="character" w:styleId="Emphasis">
+    <w:name w:val="Emphasis"/>
+    <w:basedOn w:val="DefaultParagraphFont"/>
+    <w:uiPriority w:val="20"/>
+    <w:qFormat/>
+    <w:rsid w:val="000A5E24"/>
+    <w:rPr>
+      <w:i/>
+      <w:iCs/>
+    </w:rPr>
+  </w:style>
+  <w:style w:type="character" w:styleId="Hyperlink">
+    <w:name w:val="Hyperlink"/>
+    <w:rsid w:val="000A5E24"/>
+    <w:rPr>
+      <w:color w:val="000080"/>
+      <w:u w:val="single"/>
+    </w:rPr>
+  </w:style>
+  <w:style w:type="character" w:styleId="SubtleEmphasis">
+    <w:name w:val="Subtle Emphasis"/>
+    <w:basedOn w:val="DefaultParagraphFont"/>
+    <w:uiPriority w:val="19"/>
+    <w:qFormat/>
+    <w:rsid w:val="00812A0D"/>
+    <w:rPr>
+      <w:i/>
+      <w:iCs/>
+      <w:color w:val="808080"/>
+    </w:rPr>
+  </w:style>
+  <w:style w:type="character" w:styleId="FollowedHyperlink">
+    <w:name w:val="FollowedHyperlink"/>
+    <w:basedOn w:val="DefaultParagraphFont"/>
+    <w:uiPriority w:val="99"/>
+    <w:semiHidden/>
+    <w:unhideWhenUsed/>
+    <w:rsid w:val="00AA1CD9"/>
+    <w:rPr>
+      <w:color w:val="800080"/>
+      <w:u w:val="single"/>
+    </w:rPr>
+  </w:style>
+  <w:style w:type="character" w:styleId="Strong">
+    <w:name w:val="Strong"/>
+    <w:basedOn w:val="DefaultParagraphFont"/>
+    <w:uiPriority w:val="22"/>
+    <w:qFormat/>
+    <w:rsid w:val="005501DD"/>
+    <w:rPr>
+      <w:b/>
+      <w:bCs/>
+    </w:rPr>
+  </w:style>
+  <w:style w:type="paragraph" w:styleId="Header">
+    <w:name w:val="header"/>
+    <w:basedOn w:val="Normal"/>
+    <w:link w:val="HeaderChar"/>
+    <w:uiPriority w:val="99"/>
+    <w:unhideWhenUsed/>
+    <w:rsid w:val="00C22471"/>
+    <w:pPr>
+      <w:tabs>
+        <w:tab w:val="center" w:pos="4513"/>
+        <w:tab w:val="right" w:pos="9026"/>
+      </w:tabs>
+    </w:pPr>
+  </w:style>
+  <w:style w:type="character" w:customStyle="1" w:styleId="HeaderChar">
+    <w:name w:val="Header Char"/>
+    <w:basedOn w:val="DefaultParagraphFont"/>
+    <w:link w:val="Header"/>
+    <w:uiPriority w:val="99"/>
+    <w:rsid w:val="00C22471"/>
+    <w:rPr>
+      <w:sz w:val="22"/>
+      <w:szCs w:val="22"/>
+      <w:lang w:val="en-US" w:eastAsia="en-US"/>
+    </w:rPr>
+  </w:style>
+  <w:style w:type="paragraph" w:styleId="Footer">
+    <w:name w:val="footer"/>
+    <w:basedOn w:val="Normal"/>
+    <w:link w:val="FooterChar"/>
+    <w:uiPriority w:val="99"/>
+    <w:unhideWhenUsed/>
+    <w:rsid w:val="00C22471"/>
+    <w:pPr>
+      <w:tabs>
+        <w:tab w:val="center" w:pos="4513"/>
+        <w:tab w:val="right" w:pos="9026"/>
+      </w:tabs>
+    </w:pPr>
+  </w:style>
+  <w:style w:type="character" w:customStyle="1" w:styleId="FooterChar">
+    <w:name w:val="Footer Char"/>
+    <w:basedOn w:val="DefaultParagraphFont"/>
+    <w:link w:val="Footer"/>
+    <w:uiPriority w:val="99"/>
+    <w:rsid w:val="00C22471"/>
+    <w:rPr>
+      <w:sz w:val="22"/>
+      <w:szCs w:val="22"/>
+      <w:lang w:val="en-US" w:eastAsia="en-US"/>
+    </w:rPr>
+  </w:style>
+  <w:style w:type="paragraph" w:styleId="BalloonText">
+    <w:name w:val="Balloon Text"/>
+    <w:basedOn w:val="Normal"/>
+    <w:link w:val="BalloonTextChar"/>
+    <w:uiPriority w:val="99"/>
+    <w:semiHidden/>
+    <w:unhideWhenUsed/>
+    <w:rsid w:val="00C22471"/>
+    <w:pPr>
+      <w:spacing w:after="0" w:line="240" w:lineRule="auto"/>
+    </w:pPr>
+    <w:rPr>
+      <w:rFonts w:ascii="Tahoma" w:hAnsi="Tahoma" w:cs="Tahoma"/>
+      <w:sz w:val="16"/>
+      <w:szCs w:val="16"/>
+    </w:rPr>
+  </w:style>
+  <w:style w:type="character" w:customStyle="1" w:styleId="BalloonTextChar">
+    <w:name w:val="Balloon Text Char"/>
+    <w:basedOn w:val="DefaultParagraphFont"/>
+    <w:link w:val="BalloonText"/>
+    <w:uiPriority w:val="99"/>
+    <w:semiHidden/>
+    <w:rsid w:val="00C22471"/>
+    <w:rPr>
+      <w:rFonts w:ascii="Tahoma" w:hAnsi="Tahoma" w:cs="Tahoma"/>
+      <w:sz w:val="16"/>
+      <w:szCs w:val="16"/>
+      <w:lang w:val="en-US" w:eastAsia="en-US"/>
+    </w:rPr>
+  </w:style>
+  <w:style w:type="character" w:styleId="PlaceholderText">
+    <w:name w:val="Placeholder Text"/>
+    <w:basedOn w:val="DefaultParagraphFont"/>
+    <w:uiPriority w:val="99"/>
+    <w:semiHidden/>
+    <w:rsid w:val="00ED124C"/>
+    <w:rPr>
+      <w:color w:val="808080"/>
+    </w:rPr>
+  </w:style>
+  <w:style w:type="paragraph" w:styleId="ListParagraph">
+    <w:name w:val="List Paragraph"/>
+    <w:basedOn w:val="Normal"/>
+    <w:uiPriority w:val="34"/>
+    <w:qFormat/>
+    <w:rsid w:val="00ED124C"/>
+    <w:pPr>
+      <w:ind w:left="720"/>
+      <w:contextualSpacing/>
+    </w:pPr>
+  </w:style>
+  <w:style w:type="character" w:styleId="CommentReference">
+    <w:name w:val="annotation reference"/>
+    <w:basedOn w:val="DefaultParagraphFont"/>
+    <w:uiPriority w:val="99"/>
+    <w:semiHidden/>
+    <w:unhideWhenUsed/>
+    <w:rsid w:val="0015689A"/>
+    <w:rPr>
+      <w:sz w:val="16"/>
+      <w:szCs w:val="16"/>
+    </w:rPr>
+  </w:style>
+  <w:style w:type="paragraph" w:styleId="CommentText">
+    <w:name w:val="annotation text"/>
+    <w:basedOn w:val="Normal"/>
+    <w:link w:val="CommentTextChar"/>
+    <w:uiPriority w:val="99"/>
+    <w:semiHidden/>
+    <w:unhideWhenUsed/>
+    <w:rsid w:val="0015689A"/>
+    <w:pPr>
+      <w:spacing w:line="240" w:lineRule="auto"/>
+    </w:pPr>
+    <w:rPr>
+      <w:sz w:val="20"/>
+      <w:szCs w:val="20"/>
+    </w:rPr>
+  </w:style>
+  <w:style w:type="character" w:customStyle="1" w:styleId="CommentTextChar">
+    <w:name w:val="Comment Text Char"/>
+    <w:basedOn w:val="DefaultParagraphFont"/>
+    <w:link w:val="CommentText"/>
+    <w:uiPriority w:val="99"/>
+    <w:semiHidden/>
+    <w:rsid w:val="0015689A"/>
+    <w:rPr>
+      <w:lang w:val="en-US" w:eastAsia="en-US"/>
+    </w:rPr>
+  </w:style>
+  <w:style w:type="paragraph" w:styleId="CommentSubject">
+    <w:name w:val="annotation subject"/>
+    <w:basedOn w:val="CommentText"/>
+    <w:next w:val="CommentText"/>
+    <w:link w:val="CommentSubjectChar"/>
+    <w:uiPriority w:val="99"/>
+    <w:semiHidden/>
+    <w:unhideWhenUsed/>
+    <w:rsid w:val="0015689A"/>
+    <w:rPr>
+      <w:b/>
+      <w:bCs/>
+    </w:rPr>
+  </w:style>
+  <w:style w:type="character" w:customStyle="1" w:styleId="CommentSubjectChar">
+    <w:name w:val="Comment Subject Char"/>
+    <w:basedOn w:val="CommentTextChar"/>
+    <w:link w:val="CommentSubject"/>
+    <w:uiPriority w:val="99"/>
+    <w:semiHidden/>
+    <w:rsid w:val="0015689A"/>
+    <w:rPr>
+      <w:b/>
+      <w:bCs/>
+      <w:lang w:val="en-US" w:eastAsia="en-US"/>
+    </w:rPr>
+  </w:style>
+  <w:style w:type="table" w:styleId="TableGrid">
+    <w:name w:val="Table Grid"/>
+    <w:basedOn w:val="TableNormal"/>
+    <w:uiPriority w:val="59"/>
+    <w:rsid w:val="00B53C19"/>
+    <w:tblPr>
+      <w:tblInd w:w="0" w:type="dxa"/>
+      <w:tblBorders>
+        <w:top w:val="single" w:sz="4" w:space="0" w:color="auto"/>
+        <w:left w:val="single" w:sz="4" w:space="0" w:color="auto"/>
+        <w:bottom w:val="single" w:sz="4" w:space="0" w:color="auto"/>
+        <w:right w:val="single" w:sz="4" w:space="0" w:color="auto"/>
+        <w:insideH w:val="single" w:sz="4" w:space="0" w:color="auto"/>
+        <w:insideV w:val="single" w:sz="4" w:space="0" w:color="auto"/>
+      </w:tblBorders>
+      <w:tblCellMar>
+        <w:top w:w="0" w:type="dxa"/>
+        <w:left w:w="108" w:type="dxa"/>
+        <w:bottom w:w="0" w:type="dxa"/>
+        <w:right w:w="108" w:type="dxa"/>
+      </w:tblCellMar>
+    </w:tblPr>
+  </w:style>
+  <w:style w:type="table" w:styleId="MediumGrid3-Accent5">
+    <w:name w:val="Medium Grid 3 Accent 5"/>
+    <w:basedOn w:val="TableNormal"/>
+    <w:uiPriority w:val="69"/>
+    <w:rsid w:val="00633117"/>
+    <w:tblPr>
+      <w:tblStyleRowBandSize w:val="1"/>
+      <w:tblStyleColBandSize w:val="1"/>
+      <w:tblInd w:w="0" w:type="dxa"/>
+      <w:tblBorders>
+        <w:top w:val="single" w:sz="8" w:space="0" w:color="FFFFFF" w:themeColor="background1"/>
+        <w:left w:val="single" w:sz="8" w:space="0" w:color="FFFFFF" w:themeColor="background1"/>
+        <w:bottom w:val="single" w:sz="8" w:space="0" w:color="FFFFFF" w:themeColor="background1"/>
+        <w:right w:val="single" w:sz="8" w:space="0" w:color="FFFFFF" w:themeColor="background1"/>
+        <w:insideH w:val="single" w:sz="6" w:space="0" w:color="FFFFFF" w:themeColor="background1"/>
+        <w:insideV w:val="single" w:sz="6" w:space="0" w:color="FFFFFF" w:themeColor="background1"/>
+      </w:tblBorders>
+      <w:tblCellMar>
+        <w:top w:w="0" w:type="dxa"/>
+        <w:left w:w="108" w:type="dxa"/>
+        <w:bottom w:w="0" w:type="dxa"/>
+        <w:right w:w="108" w:type="dxa"/>
+      </w:tblCellMar>
+    </w:tblPr>
+    <w:tcPr>
+      <w:shd w:val="clear" w:color="auto" w:fill="D2EAF1" w:themeFill="accent5" w:themeFillTint="3F"/>
+    </w:tcPr>
+    <w:tblStylePr w:type="firstRow">
+      <w:rPr>
+        <w:b/>
+        <w:bCs/>
+        <w:i w:val="0"/>
+        <w:iCs w:val="0"/>
+        <w:color w:val="FFFFFF" w:themeColor="background1"/>
+      </w:rPr>
+      <w:tblPr/>
+      <w:tcPr>
+        <w:tcBorders>
+          <w:top w:val="single" w:sz="8" w:space="0" w:color="FFFFFF" w:themeColor="background1"/>
+          <w:left w:val="single" w:sz="8" w:space="0" w:color="FFFFFF" w:themeColor="background1"/>
+          <w:bottom w:val="single" w:sz="24" w:space="0" w:color="FFFFFF" w:themeColor="background1"/>
+          <w:right w:val="single" w:sz="8" w:space="0" w:color="FFFFFF" w:themeColor="background1"/>
+          <w:insideH w:val="nil"/>
+          <w:insideV w:val="single" w:sz="8" w:space="0" w:color="FFFFFF" w:themeColor="background1"/>
+        </w:tcBorders>
+        <w:shd w:val="clear" w:color="auto" w:fill="4BACC6" w:themeFill="accent5"/>
+      </w:tcPr>
+    </w:tblStylePr>
+    <w:tblStylePr w:type="lastRow">
+      <w:rPr>
+        <w:b/>
+        <w:bCs/>
+        <w:i w:val="0"/>
+        <w:iCs w:val="0"/>
+        <w:color w:val="FFFFFF" w:themeColor="background1"/>
+      </w:rPr>
+      <w:tblPr/>
+      <w:tcPr>
+        <w:tcBorders>
+          <w:top w:val="single" w:sz="24" w:space="0" w:color="FFFFFF" w:themeColor="background1"/>
+          <w:left w:val="single" w:sz="8" w:space="0" w:color="FFFFFF" w:themeColor="background1"/>
+          <w:bottom w:val="single" w:sz="8" w:space="0" w:color="FFFFFF" w:themeColor="background1"/>
+          <w:right w:val="single" w:sz="8" w:space="0" w:color="FFFFFF" w:themeColor="background1"/>
+          <w:insideH w:val="nil"/>
+          <w:insideV w:val="single" w:sz="8" w:space="0" w:color="FFFFFF" w:themeColor="background1"/>
+        </w:tcBorders>
+        <w:shd w:val="clear" w:color="auto" w:fill="4BACC6" w:themeFill="accent5"/>
+      </w:tcPr>
+    </w:tblStylePr>
+    <w:tblStylePr w:type="firstCol">
+      <w:rPr>
+        <w:b/>
+        <w:bCs/>
+        <w:i w:val="0"/>
+        <w:iCs w:val="0"/>
+        <w:color w:val="FFFFFF" w:themeColor="background1"/>
+      </w:rPr>
+      <w:tblPr/>
+      <w:tcPr>
+        <w:tcBorders>
+          <w:left w:val="single" w:sz="8" w:space="0" w:color="FFFFFF" w:themeColor="background1"/>
+          <w:right w:val="single" w:sz="24" w:space="0" w:color="FFFFFF" w:themeColor="background1"/>
+          <w:insideH w:val="nil"/>
+          <w:insideV w:val="nil"/>
+        </w:tcBorders>
+        <w:shd w:val="clear" w:color="auto" w:fill="4BACC6" w:themeFill="accent5"/>
+      </w:tcPr>
+    </w:tblStylePr>
+    <w:tblStylePr w:type="lastCol">
+      <w:rPr>
+        <w:b/>
+        <w:bCs/>
+        <w:i w:val="0"/>
+        <w:iCs w:val="0"/>
+        <w:color w:val="FFFFFF" w:themeColor="background1"/>
+      </w:rPr>
+      <w:tblPr/>
+      <w:tcPr>
+        <w:tcBorders>
+          <w:top w:val="nil"/>
+          <w:left w:val="single" w:sz="24" w:space="0" w:color="FFFFFF" w:themeColor="background1"/>
+          <w:bottom w:val="nil"/>
+          <w:right w:val="nil"/>
+          <w:insideH w:val="nil"/>
+          <w:insideV w:val="nil"/>
+        </w:tcBorders>
+        <w:shd w:val="clear" w:color="auto" w:fill="4BACC6" w:themeFill="accent5"/>
+      </w:tcPr>
+    </w:tblStylePr>
+    <w:tblStylePr w:type="band1Vert">
+      <w:tblPr/>
+      <w:tcPr>
+        <w:tcBorders>
+          <w:top w:val="single" w:sz="8" w:space="0" w:color="FFFFFF" w:themeColor="background1"/>
+          <w:left w:val="single" w:sz="8" w:space="0" w:color="FFFFFF" w:themeColor="background1"/>
+          <w:bottom w:val="single" w:sz="8" w:space="0" w:color="FFFFFF" w:themeColor="background1"/>
+          <w:right w:val="single" w:sz="8" w:space="0" w:color="FFFFFF" w:themeColor="background1"/>
+          <w:insideH w:val="nil"/>
+          <w:insideV w:val="nil"/>
+        </w:tcBorders>
+        <w:shd w:val="clear" w:color="auto" w:fill="A5D5E2" w:themeFill="accent5" w:themeFillTint="7F"/>
+      </w:tcPr>
+    </w:tblStylePr>
+    <w:tblStylePr w:type="band1Horz">
+      <w:tblPr/>
+      <w:tcPr>
+        <w:tcBorders>
+          <w:top w:val="single" w:sz="8" w:space="0" w:color="FFFFFF" w:themeColor="background1"/>
+          <w:left w:val="single" w:sz="8" w:space="0" w:color="FFFFFF" w:themeColor="background1"/>
+          <w:bottom w:val="single" w:sz="8" w:space="0" w:color="FFFFFF" w:themeColor="background1"/>
+          <w:right w:val="single" w:sz="8" w:space="0" w:color="FFFFFF" w:themeColor="background1"/>
+          <w:insideH w:val="single" w:sz="8" w:space="0" w:color="FFFFFF" w:themeColor="background1"/>
+          <w:insideV w:val="single" w:sz="8" w:space="0" w:color="FFFFFF" w:themeColor="background1"/>
+        </w:tcBorders>
+        <w:shd w:val="clear" w:color="auto" w:fill="A5D5E2" w:themeFill="accent5" w:themeFillTint="7F"/>
+      </w:tcPr>
+    </w:tblStylePr>
+  </w:style>
+  <w:style w:type="paragraph" w:styleId="Revision">
+    <w:name w:val="Revision"/>
+    <w:hidden/>
+    <w:uiPriority w:val="99"/>
+    <w:semiHidden/>
+    <w:rsid w:val="004C5E52"/>
+    <w:rPr>
+      <w:sz w:val="22"/>
+      <w:szCs w:val="22"/>
+      <w:lang w:val="en-US" w:eastAsia="en-US"/>
+    </w:rPr>
+  </w:style>
+  <w:style w:type="paragraph" w:styleId="NormalWeb">
+    <w:name w:val="Normal (Web)"/>
+    <w:basedOn w:val="Normal"/>
+    <w:uiPriority w:val="99"/>
+    <w:semiHidden/>
+    <w:unhideWhenUsed/>
+    <w:rsid w:val="00A65DF6"/>
+    <w:pPr>
+      <w:spacing w:before="100" w:beforeAutospacing="1" w:after="100" w:afterAutospacing="1" w:line="240" w:lineRule="auto"/>
+    </w:pPr>
+    <w:rPr>
+      <w:rFonts w:ascii="Times New Roman" w:eastAsiaTheme="minorEastAsia" w:hAnsi="Times New Roman"/>
+      <w:sz w:val="24"/>
+      <w:szCs w:val="24"/>
+      <w:lang w:val="de-DE" w:eastAsia="de-DE"/>
+    </w:rPr>
+  </w:style>
+  <w:style w:type="character" w:customStyle="1" w:styleId="apple-style-span">
+    <w:name w:val="apple-style-span"/>
+    <w:basedOn w:val="DefaultParagraphFont"/>
+    <w:rsid w:val="00CC21D6"/>
+  </w:style>
+  <w:style w:type="paragraph" w:customStyle="1" w:styleId="summary">
+    <w:name w:val="summary"/>
+    <w:basedOn w:val="Normal"/>
+    <w:rsid w:val="00CC21D6"/>
+    <w:pPr>
+      <w:spacing w:before="100" w:beforeAutospacing="1" w:after="100" w:afterAutospacing="1" w:line="240" w:lineRule="auto"/>
+    </w:pPr>
+    <w:rPr>
+      <w:rFonts w:ascii="Times New Roman" w:eastAsia="Times New Roman" w:hAnsi="Times New Roman"/>
+      <w:sz w:val="24"/>
+      <w:szCs w:val="24"/>
+      <w:lang w:val="de-DE" w:eastAsia="de-DE"/>
+    </w:rPr>
+  </w:style>
+</w:styles>
+</file>
+
+<file path=word/stylesWithEffects.xml><?xml version="1.0" encoding="utf-8"?>
+<w:styles xmlns:wpc="http://schemas.microsoft.com/office/word/2010/wordprocessingCanvas" xmlns:mc="http://schemas.openxmlformats.org/markup-compatibility/2006" xmlns:o="urn:schemas-microsoft-com:office:office" xmlns:r="http://schemas.openxmlformats.org/officeDocument/2006/relationships" xmlns:m="http://schemas.openxmlformats.org/officeDocument/2006/math" xmlns:v="urn:schemas-microsoft-com:vml" xmlns:wp14="http://schemas.microsoft.com/office/word/2010/wordprocessingDrawing" xmlns:wp="http://schemas.openxmlformats.org/drawingml/2006/wordprocessingDrawing" xmlns:w10="urn:schemas-microsoft-com:office:word" xmlns:w="http://schemas.openxmlformats.org/wordprocessingml/2006/main" xmlns:w14="http://schemas.microsoft.com/office/word/2010/wordml" xmlns:wpg="http://schemas.microsoft.com/office/word/2010/wordprocessingGroup" xmlns:wpi="http://schemas.microsoft.com/office/word/2010/wordprocessingInk" xmlns:wne="http://schemas.microsoft.com/office/word/2006/wordml" xmlns:wps="http://schemas.microsoft.com/office/word/2010/wordprocessingShape" mc:Ignorable="w14 wp14">
   <w:docDefaults>
     <w:rPrDefault>
       <w:rPr>
@@ -6704,710 +7442,6 @@
 </w:styles>
 </file>
 
-<file path=word/stylesWithEffects.xml><?xml version="1.0" encoding="utf-8"?>
-<w:styles xmlns:wpc="http://schemas.microsoft.com/office/word/2010/wordprocessingCanvas" xmlns:mc="http://schemas.openxmlformats.org/markup-compatibility/2006" xmlns:o="urn:schemas-microsoft-com:office:office" xmlns:r="http://schemas.openxmlformats.org/officeDocument/2006/relationships" xmlns:m="http://schemas.openxmlformats.org/officeDocument/2006/math" xmlns:v="urn:schemas-microsoft-com:vml" xmlns:wp14="http://schemas.microsoft.com/office/word/2010/wordprocessingDrawing" xmlns:wp="http://schemas.openxmlformats.org/drawingml/2006/wordprocessingDrawing" xmlns:w10="urn:schemas-microsoft-com:office:word" xmlns:w="http://schemas.openxmlformats.org/wordprocessingml/2006/main" xmlns:w14="http://schemas.microsoft.com/office/word/2010/wordml" xmlns:wpg="http://schemas.microsoft.com/office/word/2010/wordprocessingGroup" xmlns:wpi="http://schemas.microsoft.com/office/word/2010/wordprocessingInk" xmlns:wne="http://schemas.microsoft.com/office/word/2006/wordml" xmlns:wps="http://schemas.microsoft.com/office/word/2010/wordprocessingShape" mc:Ignorable="w14 wp14">
-  <w:docDefaults>
-    <w:rPrDefault>
-      <w:rPr>
-        <w:rFonts w:ascii="Calibri" w:eastAsia="Calibri" w:hAnsi="Calibri" w:cs="Times New Roman"/>
-        <w:lang w:val="de-DE" w:eastAsia="de-DE" w:bidi="ar-SA"/>
-      </w:rPr>
-    </w:rPrDefault>
-    <w:pPrDefault/>
-  </w:docDefaults>
-  <w:latentStyles w:defLockedState="0" w:defUIPriority="99" w:defSemiHidden="1" w:defUnhideWhenUsed="1" w:defQFormat="0" w:count="267">
-    <w:lsdException w:name="Normal" w:semiHidden="0" w:uiPriority="0" w:unhideWhenUsed="0" w:qFormat="1"/>
-    <w:lsdException w:name="heading 1" w:semiHidden="0" w:uiPriority="9" w:unhideWhenUsed="0" w:qFormat="1"/>
-    <w:lsdException w:name="heading 2" w:uiPriority="9" w:qFormat="1"/>
-    <w:lsdException w:name="heading 3" w:uiPriority="9" w:qFormat="1"/>
-    <w:lsdException w:name="heading 4" w:uiPriority="9" w:qFormat="1"/>
-    <w:lsdException w:name="heading 5" w:uiPriority="9" w:qFormat="1"/>
-    <w:lsdException w:name="heading 6" w:uiPriority="9" w:qFormat="1"/>
-    <w:lsdException w:name="heading 7" w:uiPriority="9" w:qFormat="1"/>
-    <w:lsdException w:name="heading 8" w:uiPriority="9" w:qFormat="1"/>
-    <w:lsdException w:name="heading 9" w:uiPriority="9" w:qFormat="1"/>
-    <w:lsdException w:name="toc 1" w:uiPriority="39"/>
-    <w:lsdException w:name="toc 2" w:uiPriority="39"/>
-    <w:lsdException w:name="toc 3" w:uiPriority="39"/>
-    <w:lsdException w:name="toc 4" w:uiPriority="39"/>
-    <w:lsdException w:name="toc 5" w:uiPriority="39"/>
-    <w:lsdException w:name="toc 6" w:uiPriority="39"/>
-    <w:lsdException w:name="toc 7" w:uiPriority="39"/>
-    <w:lsdException w:name="toc 8" w:uiPriority="39"/>
-    <w:lsdException w:name="toc 9" w:uiPriority="39"/>
-    <w:lsdException w:name="caption" w:uiPriority="35" w:qFormat="1"/>
-    <w:lsdException w:name="Title" w:semiHidden="0" w:uiPriority="10" w:unhideWhenUsed="0" w:qFormat="1"/>
-    <w:lsdException w:name="Default Paragraph Font" w:uiPriority="1"/>
-    <w:lsdException w:name="Subtitle" w:semiHidden="0" w:uiPriority="11" w:unhideWhenUsed="0" w:qFormat="1"/>
-    <w:lsdException w:name="Hyperlink" w:uiPriority="0"/>
-    <w:lsdException w:name="Strong" w:semiHidden="0" w:uiPriority="22" w:unhideWhenUsed="0" w:qFormat="1"/>
-    <w:lsdException w:name="Emphasis" w:semiHidden="0" w:uiPriority="20" w:unhideWhenUsed="0" w:qFormat="1"/>
-    <w:lsdException w:name="Table Grid" w:semiHidden="0" w:uiPriority="59" w:unhideWhenUsed="0"/>
-    <w:lsdException w:name="Placeholder Text" w:unhideWhenUsed="0"/>
-    <w:lsdException w:name="No Spacing" w:semiHidden="0" w:uiPriority="1" w:unhideWhenUsed="0" w:qFormat="1"/>
-    <w:lsdException w:name="Light Shading" w:semiHidden="0" w:uiPriority="60" w:unhideWhenUsed="0"/>
-    <w:lsdException w:name="Light List" w:semiHidden="0" w:uiPriority="61" w:unhideWhenUsed="0"/>
-    <w:lsdException w:name="Light Grid" w:semiHidden="0" w:uiPriority="62" w:unhideWhenUsed="0"/>
-    <w:lsdException w:name="Medium Shading 1" w:semiHidden="0" w:uiPriority="63" w:unhideWhenUsed="0"/>
-    <w:lsdException w:name="Medium Shading 2" w:semiHidden="0" w:uiPriority="64" w:unhideWhenUsed="0"/>
-    <w:lsdException w:name="Medium List 1" w:semiHidden="0" w:uiPriority="65" w:unhideWhenUsed="0"/>
-    <w:lsdException w:name="Medium List 2" w:semiHidden="0" w:uiPriority="66" w:unhideWhenUsed="0"/>
-    <w:lsdException w:name="Medium Grid 1" w:semiHidden="0" w:uiPriority="67" w:unhideWhenUsed="0"/>
-    <w:lsdException w:name="Medium Grid 2" w:semiHidden="0" w:uiPriority="68" w:unhideWhenUsed="0"/>
-    <w:lsdException w:name="Medium Grid 3" w:semiHidden="0" w:uiPriority="69" w:unhideWhenUsed="0"/>
-    <w:lsdException w:name="Dark List" w:semiHidden="0" w:uiPriority="70" w:unhideWhenUsed="0"/>
-    <w:lsdException w:name="Colorful Shading" w:semiHidden="0" w:uiPriority="71" w:unhideWhenUsed="0"/>
-    <w:lsdException w:name="Colorful List" w:semiHidden="0" w:uiPriority="72" w:unhideWhenUsed="0"/>
-    <w:lsdException w:name="Colorful Grid" w:semiHidden="0" w:uiPriority="73" w:unhideWhenUsed="0"/>
-    <w:lsdException w:name="Light Shading Accent 1" w:semiHidden="0" w:uiPriority="60" w:unhideWhenUsed="0"/>
-    <w:lsdException w:name="Light List Accent 1" w:semiHidden="0" w:uiPriority="61" w:unhideWhenUsed="0"/>
-    <w:lsdException w:name="Light Grid Accent 1" w:semiHidden="0" w:uiPriority="62" w:unhideWhenUsed="0"/>
-    <w:lsdException w:name="Medium Shading 1 Accent 1" w:semiHidden="0" w:uiPriority="63" w:unhideWhenUsed="0"/>
-    <w:lsdException w:name="Medium Shading 2 Accent 1" w:semiHidden="0" w:uiPriority="64" w:unhideWhenUsed="0"/>
-    <w:lsdException w:name="Medium List 1 Accent 1" w:semiHidden="0" w:uiPriority="65" w:unhideWhenUsed="0"/>
-    <w:lsdException w:name="Revision" w:unhideWhenUsed="0"/>
-    <w:lsdException w:name="List Paragraph" w:semiHidden="0" w:uiPriority="34" w:unhideWhenUsed="0" w:qFormat="1"/>
-    <w:lsdException w:name="Quote" w:semiHidden="0" w:uiPriority="29" w:unhideWhenUsed="0" w:qFormat="1"/>
-    <w:lsdException w:name="Intense Quote" w:semiHidden="0" w:uiPriority="30" w:unhideWhenUsed="0" w:qFormat="1"/>
-    <w:lsdException w:name="Medium List 2 Accent 1" w:semiHidden="0" w:uiPriority="66" w:unhideWhenUsed="0"/>
-    <w:lsdException w:name="Medium Grid 1 Accent 1" w:semiHidden="0" w:uiPriority="67" w:unhideWhenUsed="0"/>
-    <w:lsdException w:name="Medium Grid 2 Accent 1" w:semiHidden="0" w:uiPriority="68" w:unhideWhenUsed="0"/>
-    <w:lsdException w:name="Medium Grid 3 Accent 1" w:semiHidden="0" w:uiPriority="69" w:unhideWhenUsed="0"/>
-    <w:lsdException w:name="Dark List Accent 1" w:semiHidden="0" w:uiPriority="70" w:unhideWhenUsed="0"/>
-    <w:lsdException w:name="Colorful Shading Accent 1" w:semiHidden="0" w:uiPriority="71" w:unhideWhenUsed="0"/>
-    <w:lsdException w:name="Colorful List Accent 1" w:semiHidden="0" w:uiPriority="72" w:unhideWhenUsed="0"/>
-    <w:lsdException w:name="Colorful Grid Accent 1" w:semiHidden="0" w:uiPriority="73" w:unhideWhenUsed="0"/>
-    <w:lsdException w:name="Light Shading Accent 2" w:semiHidden="0" w:uiPriority="60" w:unhideWhenUsed="0"/>
-    <w:lsdException w:name="Light List Accent 2" w:semiHidden="0" w:uiPriority="61" w:unhideWhenUsed="0"/>
-    <w:lsdException w:name="Light Grid Accent 2" w:semiHidden="0" w:uiPriority="62" w:unhideWhenUsed="0"/>
-    <w:lsdException w:name="Medium Shading 1 Accent 2" w:semiHidden="0" w:uiPriority="63" w:unhideWhenUsed="0"/>
-    <w:lsdException w:name="Medium Shading 2 Accent 2" w:semiHidden="0" w:uiPriority="64" w:unhideWhenUsed="0"/>
-    <w:lsdException w:name="Medium List 1 Accent 2" w:semiHidden="0" w:uiPriority="65" w:unhideWhenUsed="0"/>
-    <w:lsdException w:name="Medium List 2 Accent 2" w:semiHidden="0" w:uiPriority="66" w:unhideWhenUsed="0"/>
-    <w:lsdException w:name="Medium Grid 1 Accent 2" w:semiHidden="0" w:uiPriority="67" w:unhideWhenUsed="0"/>
-    <w:lsdException w:name="Medium Grid 2 Accent 2" w:semiHidden="0" w:uiPriority="68" w:unhideWhenUsed="0"/>
-    <w:lsdException w:name="Medium Grid 3 Accent 2" w:semiHidden="0" w:uiPriority="69" w:unhideWhenUsed="0"/>
-    <w:lsdException w:name="Dark List Accent 2" w:semiHidden="0" w:uiPriority="70" w:unhideWhenUsed="0"/>
-    <w:lsdException w:name="Colorful Shading Accent 2" w:semiHidden="0" w:uiPriority="71" w:unhideWhenUsed="0"/>
-    <w:lsdException w:name="Colorful List Accent 2" w:semiHidden="0" w:uiPriority="72" w:unhideWhenUsed="0"/>
-    <w:lsdException w:name="Colorful Grid Accent 2" w:semiHidden="0" w:uiPriority="73" w:unhideWhenUsed="0"/>
-    <w:lsdException w:name="Light Shading Accent 3" w:semiHidden="0" w:uiPriority="60" w:unhideWhenUsed="0"/>
-    <w:lsdException w:name="Light List Accent 3" w:semiHidden="0" w:uiPriority="61" w:unhideWhenUsed="0"/>
-    <w:lsdException w:name="Light Grid Accent 3" w:semiHidden="0" w:uiPriority="62" w:unhideWhenUsed="0"/>
-    <w:lsdException w:name="Medium Shading 1 Accent 3" w:semiHidden="0" w:uiPriority="63" w:unhideWhenUsed="0"/>
-    <w:lsdException w:name="Medium Shading 2 Accent 3" w:semiHidden="0" w:uiPriority="64" w:unhideWhenUsed="0"/>
-    <w:lsdException w:name="Medium List 1 Accent 3" w:semiHidden="0" w:uiPriority="65" w:unhideWhenUsed="0"/>
-    <w:lsdException w:name="Medium List 2 Accent 3" w:semiHidden="0" w:uiPriority="66" w:unhideWhenUsed="0"/>
-    <w:lsdException w:name="Medium Grid 1 Accent 3" w:semiHidden="0" w:uiPriority="67" w:unhideWhenUsed="0"/>
-    <w:lsdException w:name="Medium Grid 2 Accent 3" w:semiHidden="0" w:uiPriority="68" w:unhideWhenUsed="0"/>
-    <w:lsdException w:name="Medium Grid 3 Accent 3" w:semiHidden="0" w:uiPriority="69" w:unhideWhenUsed="0"/>
-    <w:lsdException w:name="Dark List Accent 3" w:semiHidden="0" w:uiPriority="70" w:unhideWhenUsed="0"/>
-    <w:lsdException w:name="Colorful Shading Accent 3" w:semiHidden="0" w:uiPriority="71" w:unhideWhenUsed="0"/>
-    <w:lsdException w:name="Colorful List Accent 3" w:semiHidden="0" w:uiPriority="72" w:unhideWhenUsed="0"/>
-    <w:lsdException w:name="Colorful Grid Accent 3" w:semiHidden="0" w:uiPriority="73" w:unhideWhenUsed="0"/>
-    <w:lsdException w:name="Light Shading Accent 4" w:semiHidden="0" w:uiPriority="60" w:unhideWhenUsed="0"/>
-    <w:lsdException w:name="Light List Accent 4" w:semiHidden="0" w:uiPriority="61" w:unhideWhenUsed="0"/>
-    <w:lsdException w:name="Light Grid Accent 4" w:semiHidden="0" w:uiPriority="62" w:unhideWhenUsed="0"/>
-    <w:lsdException w:name="Medium Shading 1 Accent 4" w:semiHidden="0" w:uiPriority="63" w:unhideWhenUsed="0"/>
-    <w:lsdException w:name="Medium Shading 2 Accent 4" w:semiHidden="0" w:uiPriority="64" w:unhideWhenUsed="0"/>
-    <w:lsdException w:name="Medium List 1 Accent 4" w:semiHidden="0" w:uiPriority="65" w:unhideWhenUsed="0"/>
-    <w:lsdException w:name="Medium List 2 Accent 4" w:semiHidden="0" w:uiPriority="66" w:unhideWhenUsed="0"/>
-    <w:lsdException w:name="Medium Grid 1 Accent 4" w:semiHidden="0" w:uiPriority="67" w:unhideWhenUsed="0"/>
-    <w:lsdException w:name="Medium Grid 2 Accent 4" w:semiHidden="0" w:uiPriority="68" w:unhideWhenUsed="0"/>
-    <w:lsdException w:name="Medium Grid 3 Accent 4" w:semiHidden="0" w:uiPriority="69" w:unhideWhenUsed="0"/>
-    <w:lsdException w:name="Dark List Accent 4" w:semiHidden="0" w:uiPriority="70" w:unhideWhenUsed="0"/>
-    <w:lsdException w:name="Colorful Shading Accent 4" w:semiHidden="0" w:uiPriority="71" w:unhideWhenUsed="0"/>
-    <w:lsdException w:name="Colorful List Accent 4" w:semiHidden="0" w:uiPriority="72" w:unhideWhenUsed="0"/>
-    <w:lsdException w:name="Colorful Grid Accent 4" w:semiHidden="0" w:uiPriority="73" w:unhideWhenUsed="0"/>
-    <w:lsdException w:name="Light Shading Accent 5" w:semiHidden="0" w:uiPriority="60" w:unhideWhenUsed="0"/>
-    <w:lsdException w:name="Light List Accent 5" w:semiHidden="0" w:uiPriority="61" w:unhideWhenUsed="0"/>
-    <w:lsdException w:name="Light Grid Accent 5" w:semiHidden="0" w:uiPriority="62" w:unhideWhenUsed="0"/>
-    <w:lsdException w:name="Medium Shading 1 Accent 5" w:semiHidden="0" w:uiPriority="63" w:unhideWhenUsed="0"/>
-    <w:lsdException w:name="Medium Shading 2 Accent 5" w:semiHidden="0" w:uiPriority="64" w:unhideWhenUsed="0"/>
-    <w:lsdException w:name="Medium List 1 Accent 5" w:semiHidden="0" w:uiPriority="65" w:unhideWhenUsed="0"/>
-    <w:lsdException w:name="Medium List 2 Accent 5" w:semiHidden="0" w:uiPriority="66" w:unhideWhenUsed="0"/>
-    <w:lsdException w:name="Medium Grid 1 Accent 5" w:semiHidden="0" w:uiPriority="67" w:unhideWhenUsed="0"/>
-    <w:lsdException w:name="Medium Grid 2 Accent 5" w:semiHidden="0" w:uiPriority="68" w:unhideWhenUsed="0"/>
-    <w:lsdException w:name="Medium Grid 3 Accent 5" w:semiHidden="0" w:uiPriority="69" w:unhideWhenUsed="0"/>
-    <w:lsdException w:name="Dark List Accent 5" w:semiHidden="0" w:uiPriority="70" w:unhideWhenUsed="0"/>
-    <w:lsdException w:name="Colorful Shading Accent 5" w:semiHidden="0" w:uiPriority="71" w:unhideWhenUsed="0"/>
-    <w:lsdException w:name="Colorful List Accent 5" w:semiHidden="0" w:uiPriority="72" w:unhideWhenUsed="0"/>
-    <w:lsdException w:name="Colorful Grid Accent 5" w:semiHidden="0" w:uiPriority="73" w:unhideWhenUsed="0"/>
-    <w:lsdException w:name="Light Shading Accent 6" w:semiHidden="0" w:uiPriority="60" w:unhideWhenUsed="0"/>
-    <w:lsdException w:name="Light List Accent 6" w:semiHidden="0" w:uiPriority="61" w:unhideWhenUsed="0"/>
-    <w:lsdException w:name="Light Grid Accent 6" w:semiHidden="0" w:uiPriority="62" w:unhideWhenUsed="0"/>
-    <w:lsdException w:name="Medium Shading 1 Accent 6" w:semiHidden="0" w:uiPriority="63" w:unhideWhenUsed="0"/>
-    <w:lsdException w:name="Medium Shading 2 Accent 6" w:semiHidden="0" w:uiPriority="64" w:unhideWhenUsed="0"/>
-    <w:lsdException w:name="Medium List 1 Accent 6" w:semiHidden="0" w:uiPriority="65" w:unhideWhenUsed="0"/>
-    <w:lsdException w:name="Medium List 2 Accent 6" w:semiHidden="0" w:uiPriority="66" w:unhideWhenUsed="0"/>
-    <w:lsdException w:name="Medium Grid 1 Accent 6" w:semiHidden="0" w:uiPriority="67" w:unhideWhenUsed="0"/>
-    <w:lsdException w:name="Medium Grid 2 Accent 6" w:semiHidden="0" w:uiPriority="68" w:unhideWhenUsed="0"/>
-    <w:lsdException w:name="Medium Grid 3 Accent 6" w:semiHidden="0" w:uiPriority="69" w:unhideWhenUsed="0"/>
-    <w:lsdException w:name="Dark List Accent 6" w:semiHidden="0" w:uiPriority="70" w:unhideWhenUsed="0"/>
-    <w:lsdException w:name="Colorful Shading Accent 6" w:semiHidden="0" w:uiPriority="71" w:unhideWhenUsed="0"/>
-    <w:lsdException w:name="Colorful List Accent 6" w:semiHidden="0" w:uiPriority="72" w:unhideWhenUsed="0"/>
-    <w:lsdException w:name="Colorful Grid Accent 6" w:semiHidden="0" w:uiPriority="73" w:unhideWhenUsed="0"/>
-    <w:lsdException w:name="Subtle Emphasis" w:semiHidden="0" w:uiPriority="19" w:unhideWhenUsed="0" w:qFormat="1"/>
-    <w:lsdException w:name="Intense Emphasis" w:semiHidden="0" w:uiPriority="21" w:unhideWhenUsed="0" w:qFormat="1"/>
-    <w:lsdException w:name="Subtle Reference" w:semiHidden="0" w:uiPriority="31" w:unhideWhenUsed="0" w:qFormat="1"/>
-    <w:lsdException w:name="Intense Reference" w:semiHidden="0" w:uiPriority="32" w:unhideWhenUsed="0" w:qFormat="1"/>
-    <w:lsdException w:name="Book Title" w:semiHidden="0" w:uiPriority="33" w:unhideWhenUsed="0" w:qFormat="1"/>
-    <w:lsdException w:name="Bibliography" w:uiPriority="37"/>
-    <w:lsdException w:name="TOC Heading" w:uiPriority="39" w:qFormat="1"/>
-  </w:latentStyles>
-  <w:style w:type="paragraph" w:default="1" w:styleId="Standard">
-    <w:name w:val="Normal"/>
-    <w:qFormat/>
-    <w:rsid w:val="00916DF9"/>
-    <w:pPr>
-      <w:spacing w:after="200" w:line="360" w:lineRule="auto"/>
-    </w:pPr>
-    <w:rPr>
-      <w:sz w:val="22"/>
-      <w:szCs w:val="22"/>
-      <w:lang w:val="en-US" w:eastAsia="en-US"/>
-    </w:rPr>
-  </w:style>
-  <w:style w:type="paragraph" w:styleId="berschrift1">
-    <w:name w:val="heading 1"/>
-    <w:basedOn w:val="Standard"/>
-    <w:next w:val="Standard"/>
-    <w:link w:val="berschrift1Zchn"/>
-    <w:uiPriority w:val="9"/>
-    <w:qFormat/>
-    <w:rsid w:val="00FA5B0C"/>
-    <w:pPr>
-      <w:keepNext/>
-      <w:keepLines/>
-      <w:spacing w:before="480" w:after="0"/>
-      <w:outlineLvl w:val="0"/>
-    </w:pPr>
-    <w:rPr>
-      <w:rFonts w:ascii="Cambria" w:eastAsia="Times New Roman" w:hAnsi="Cambria"/>
-      <w:b/>
-      <w:bCs/>
-      <w:color w:val="365F91"/>
-      <w:sz w:val="28"/>
-      <w:szCs w:val="28"/>
-    </w:rPr>
-  </w:style>
-  <w:style w:type="character" w:default="1" w:styleId="Absatz-Standardschriftart">
-    <w:name w:val="Default Paragraph Font"/>
-    <w:uiPriority w:val="1"/>
-    <w:semiHidden/>
-    <w:unhideWhenUsed/>
-  </w:style>
-  <w:style w:type="table" w:default="1" w:styleId="NormaleTabelle">
-    <w:name w:val="Normal Table"/>
-    <w:uiPriority w:val="99"/>
-    <w:semiHidden/>
-    <w:unhideWhenUsed/>
-    <w:tblPr>
-      <w:tblInd w:w="0" w:type="dxa"/>
-      <w:tblCellMar>
-        <w:top w:w="0" w:type="dxa"/>
-        <w:left w:w="108" w:type="dxa"/>
-        <w:bottom w:w="0" w:type="dxa"/>
-        <w:right w:w="108" w:type="dxa"/>
-      </w:tblCellMar>
-    </w:tblPr>
-  </w:style>
-  <w:style w:type="numbering" w:default="1" w:styleId="KeineListe">
-    <w:name w:val="No List"/>
-    <w:uiPriority w:val="99"/>
-    <w:semiHidden/>
-    <w:unhideWhenUsed/>
-  </w:style>
-  <w:style w:type="paragraph" w:styleId="Titel">
-    <w:name w:val="Title"/>
-    <w:basedOn w:val="Standard"/>
-    <w:next w:val="Standard"/>
-    <w:link w:val="TitelZchn"/>
-    <w:uiPriority w:val="10"/>
-    <w:qFormat/>
-    <w:rsid w:val="00FA5B0C"/>
-    <w:pPr>
-      <w:pBdr>
-        <w:bottom w:val="single" w:sz="8" w:space="4" w:color="4F81BD"/>
-      </w:pBdr>
-      <w:spacing w:after="300" w:line="240" w:lineRule="auto"/>
-      <w:contextualSpacing/>
-    </w:pPr>
-    <w:rPr>
-      <w:rFonts w:ascii="Cambria" w:eastAsia="Times New Roman" w:hAnsi="Cambria"/>
-      <w:color w:val="17365D"/>
-      <w:spacing w:val="5"/>
-      <w:kern w:val="28"/>
-      <w:sz w:val="52"/>
-      <w:szCs w:val="52"/>
-    </w:rPr>
-  </w:style>
-  <w:style w:type="character" w:customStyle="1" w:styleId="TitelZchn">
-    <w:name w:val="Titel Zchn"/>
-    <w:basedOn w:val="Absatz-Standardschriftart"/>
-    <w:link w:val="Titel"/>
-    <w:uiPriority w:val="10"/>
-    <w:rsid w:val="00FA5B0C"/>
-    <w:rPr>
-      <w:rFonts w:ascii="Cambria" w:eastAsia="Times New Roman" w:hAnsi="Cambria" w:cs="Times New Roman"/>
-      <w:color w:val="17365D"/>
-      <w:spacing w:val="5"/>
-      <w:kern w:val="28"/>
-      <w:sz w:val="52"/>
-      <w:szCs w:val="52"/>
-    </w:rPr>
-  </w:style>
-  <w:style w:type="character" w:customStyle="1" w:styleId="berschrift1Zchn">
-    <w:name w:val="Überschrift 1 Zchn"/>
-    <w:basedOn w:val="Absatz-Standardschriftart"/>
-    <w:link w:val="berschrift1"/>
-    <w:uiPriority w:val="9"/>
-    <w:rsid w:val="00FA5B0C"/>
-    <w:rPr>
-      <w:rFonts w:ascii="Cambria" w:eastAsia="Times New Roman" w:hAnsi="Cambria" w:cs="Times New Roman"/>
-      <w:b/>
-      <w:bCs/>
-      <w:color w:val="365F91"/>
-      <w:sz w:val="28"/>
-      <w:szCs w:val="28"/>
-    </w:rPr>
-  </w:style>
-  <w:style w:type="character" w:styleId="Hervorhebung">
-    <w:name w:val="Emphasis"/>
-    <w:basedOn w:val="Absatz-Standardschriftart"/>
-    <w:uiPriority w:val="20"/>
-    <w:qFormat/>
-    <w:rsid w:val="000A5E24"/>
-    <w:rPr>
-      <w:i/>
-      <w:iCs/>
-    </w:rPr>
-  </w:style>
-  <w:style w:type="character" w:styleId="Hyperlink">
-    <w:name w:val="Hyperlink"/>
-    <w:rsid w:val="000A5E24"/>
-    <w:rPr>
-      <w:color w:val="000080"/>
-      <w:u w:val="single"/>
-    </w:rPr>
-  </w:style>
-  <w:style w:type="character" w:styleId="SchwacheHervorhebung">
-    <w:name w:val="Subtle Emphasis"/>
-    <w:basedOn w:val="Absatz-Standardschriftart"/>
-    <w:uiPriority w:val="19"/>
-    <w:qFormat/>
-    <w:rsid w:val="00812A0D"/>
-    <w:rPr>
-      <w:i/>
-      <w:iCs/>
-      <w:color w:val="808080"/>
-    </w:rPr>
-  </w:style>
-  <w:style w:type="character" w:styleId="BesuchterHyperlink">
-    <w:name w:val="FollowedHyperlink"/>
-    <w:basedOn w:val="Absatz-Standardschriftart"/>
-    <w:uiPriority w:val="99"/>
-    <w:semiHidden/>
-    <w:unhideWhenUsed/>
-    <w:rsid w:val="00AA1CD9"/>
-    <w:rPr>
-      <w:color w:val="800080"/>
-      <w:u w:val="single"/>
-    </w:rPr>
-  </w:style>
-  <w:style w:type="character" w:styleId="Fett">
-    <w:name w:val="Strong"/>
-    <w:basedOn w:val="Absatz-Standardschriftart"/>
-    <w:uiPriority w:val="22"/>
-    <w:qFormat/>
-    <w:rsid w:val="005501DD"/>
-    <w:rPr>
-      <w:b/>
-      <w:bCs/>
-    </w:rPr>
-  </w:style>
-  <w:style w:type="paragraph" w:styleId="Kopfzeile">
-    <w:name w:val="header"/>
-    <w:basedOn w:val="Standard"/>
-    <w:link w:val="KopfzeileZchn"/>
-    <w:uiPriority w:val="99"/>
-    <w:unhideWhenUsed/>
-    <w:rsid w:val="00C22471"/>
-    <w:pPr>
-      <w:tabs>
-        <w:tab w:val="center" w:pos="4513"/>
-        <w:tab w:val="right" w:pos="9026"/>
-      </w:tabs>
-    </w:pPr>
-  </w:style>
-  <w:style w:type="character" w:customStyle="1" w:styleId="KopfzeileZchn">
-    <w:name w:val="Kopfzeile Zchn"/>
-    <w:basedOn w:val="Absatz-Standardschriftart"/>
-    <w:link w:val="Kopfzeile"/>
-    <w:uiPriority w:val="99"/>
-    <w:rsid w:val="00C22471"/>
-    <w:rPr>
-      <w:sz w:val="22"/>
-      <w:szCs w:val="22"/>
-      <w:lang w:val="en-US" w:eastAsia="en-US"/>
-    </w:rPr>
-  </w:style>
-  <w:style w:type="paragraph" w:styleId="Fuzeile">
-    <w:name w:val="footer"/>
-    <w:basedOn w:val="Standard"/>
-    <w:link w:val="FuzeileZchn"/>
-    <w:uiPriority w:val="99"/>
-    <w:unhideWhenUsed/>
-    <w:rsid w:val="00C22471"/>
-    <w:pPr>
-      <w:tabs>
-        <w:tab w:val="center" w:pos="4513"/>
-        <w:tab w:val="right" w:pos="9026"/>
-      </w:tabs>
-    </w:pPr>
-  </w:style>
-  <w:style w:type="character" w:customStyle="1" w:styleId="FuzeileZchn">
-    <w:name w:val="Fußzeile Zchn"/>
-    <w:basedOn w:val="Absatz-Standardschriftart"/>
-    <w:link w:val="Fuzeile"/>
-    <w:uiPriority w:val="99"/>
-    <w:rsid w:val="00C22471"/>
-    <w:rPr>
-      <w:sz w:val="22"/>
-      <w:szCs w:val="22"/>
-      <w:lang w:val="en-US" w:eastAsia="en-US"/>
-    </w:rPr>
-  </w:style>
-  <w:style w:type="paragraph" w:styleId="Sprechblasentext">
-    <w:name w:val="Balloon Text"/>
-    <w:basedOn w:val="Standard"/>
-    <w:link w:val="SprechblasentextZchn"/>
-    <w:uiPriority w:val="99"/>
-    <w:semiHidden/>
-    <w:unhideWhenUsed/>
-    <w:rsid w:val="00C22471"/>
-    <w:pPr>
-      <w:spacing w:after="0" w:line="240" w:lineRule="auto"/>
-    </w:pPr>
-    <w:rPr>
-      <w:rFonts w:ascii="Tahoma" w:hAnsi="Tahoma" w:cs="Tahoma"/>
-      <w:sz w:val="16"/>
-      <w:szCs w:val="16"/>
-    </w:rPr>
-  </w:style>
-  <w:style w:type="character" w:customStyle="1" w:styleId="SprechblasentextZchn">
-    <w:name w:val="Sprechblasentext Zchn"/>
-    <w:basedOn w:val="Absatz-Standardschriftart"/>
-    <w:link w:val="Sprechblasentext"/>
-    <w:uiPriority w:val="99"/>
-    <w:semiHidden/>
-    <w:rsid w:val="00C22471"/>
-    <w:rPr>
-      <w:rFonts w:ascii="Tahoma" w:hAnsi="Tahoma" w:cs="Tahoma"/>
-      <w:sz w:val="16"/>
-      <w:szCs w:val="16"/>
-      <w:lang w:val="en-US" w:eastAsia="en-US"/>
-    </w:rPr>
-  </w:style>
-  <w:style w:type="character" w:styleId="Platzhaltertext">
-    <w:name w:val="Placeholder Text"/>
-    <w:basedOn w:val="Absatz-Standardschriftart"/>
-    <w:uiPriority w:val="99"/>
-    <w:semiHidden/>
-    <w:rsid w:val="00ED124C"/>
-    <w:rPr>
-      <w:color w:val="808080"/>
-    </w:rPr>
-  </w:style>
-  <w:style w:type="paragraph" w:styleId="Listenabsatz">
-    <w:name w:val="List Paragraph"/>
-    <w:basedOn w:val="Standard"/>
-    <w:uiPriority w:val="34"/>
-    <w:qFormat/>
-    <w:rsid w:val="00ED124C"/>
-    <w:pPr>
-      <w:ind w:left="720"/>
-      <w:contextualSpacing/>
-    </w:pPr>
-  </w:style>
-  <w:style w:type="character" w:styleId="Kommentarzeichen">
-    <w:name w:val="annotation reference"/>
-    <w:basedOn w:val="Absatz-Standardschriftart"/>
-    <w:uiPriority w:val="99"/>
-    <w:semiHidden/>
-    <w:unhideWhenUsed/>
-    <w:rsid w:val="0015689A"/>
-    <w:rPr>
-      <w:sz w:val="16"/>
-      <w:szCs w:val="16"/>
-    </w:rPr>
-  </w:style>
-  <w:style w:type="paragraph" w:styleId="Kommentartext">
-    <w:name w:val="annotation text"/>
-    <w:basedOn w:val="Standard"/>
-    <w:link w:val="KommentartextZchn"/>
-    <w:uiPriority w:val="99"/>
-    <w:semiHidden/>
-    <w:unhideWhenUsed/>
-    <w:rsid w:val="0015689A"/>
-    <w:pPr>
-      <w:spacing w:line="240" w:lineRule="auto"/>
-    </w:pPr>
-    <w:rPr>
-      <w:sz w:val="20"/>
-      <w:szCs w:val="20"/>
-    </w:rPr>
-  </w:style>
-  <w:style w:type="character" w:customStyle="1" w:styleId="KommentartextZchn">
-    <w:name w:val="Kommentartext Zchn"/>
-    <w:basedOn w:val="Absatz-Standardschriftart"/>
-    <w:link w:val="Kommentartext"/>
-    <w:uiPriority w:val="99"/>
-    <w:semiHidden/>
-    <w:rsid w:val="0015689A"/>
-    <w:rPr>
-      <w:lang w:val="en-US" w:eastAsia="en-US"/>
-    </w:rPr>
-  </w:style>
-  <w:style w:type="paragraph" w:styleId="Kommentarthema">
-    <w:name w:val="annotation subject"/>
-    <w:basedOn w:val="Kommentartext"/>
-    <w:next w:val="Kommentartext"/>
-    <w:link w:val="KommentarthemaZchn"/>
-    <w:uiPriority w:val="99"/>
-    <w:semiHidden/>
-    <w:unhideWhenUsed/>
-    <w:rsid w:val="0015689A"/>
-    <w:rPr>
-      <w:b/>
-      <w:bCs/>
-    </w:rPr>
-  </w:style>
-  <w:style w:type="character" w:customStyle="1" w:styleId="KommentarthemaZchn">
-    <w:name w:val="Kommentarthema Zchn"/>
-    <w:basedOn w:val="KommentartextZchn"/>
-    <w:link w:val="Kommentarthema"/>
-    <w:uiPriority w:val="99"/>
-    <w:semiHidden/>
-    <w:rsid w:val="0015689A"/>
-    <w:rPr>
-      <w:b/>
-      <w:bCs/>
-      <w:lang w:val="en-US" w:eastAsia="en-US"/>
-    </w:rPr>
-  </w:style>
-  <w:style w:type="table" w:styleId="Tabellenraster">
-    <w:name w:val="Table Grid"/>
-    <w:basedOn w:val="NormaleTabelle"/>
-    <w:uiPriority w:val="59"/>
-    <w:rsid w:val="00B53C19"/>
-    <w:tblPr>
-      <w:tblInd w:w="0" w:type="dxa"/>
-      <w:tblBorders>
-        <w:top w:val="single" w:sz="4" w:space="0" w:color="auto"/>
-        <w:left w:val="single" w:sz="4" w:space="0" w:color="auto"/>
-        <w:bottom w:val="single" w:sz="4" w:space="0" w:color="auto"/>
-        <w:right w:val="single" w:sz="4" w:space="0" w:color="auto"/>
-        <w:insideH w:val="single" w:sz="4" w:space="0" w:color="auto"/>
-        <w:insideV w:val="single" w:sz="4" w:space="0" w:color="auto"/>
-      </w:tblBorders>
-      <w:tblCellMar>
-        <w:top w:w="0" w:type="dxa"/>
-        <w:left w:w="108" w:type="dxa"/>
-        <w:bottom w:w="0" w:type="dxa"/>
-        <w:right w:w="108" w:type="dxa"/>
-      </w:tblCellMar>
-    </w:tblPr>
-  </w:style>
-  <w:style w:type="table" w:styleId="MittleresRaster3-Akzent5">
-    <w:name w:val="Medium Grid 3 Accent 5"/>
-    <w:basedOn w:val="NormaleTabelle"/>
-    <w:uiPriority w:val="69"/>
-    <w:rsid w:val="00633117"/>
-    <w:tblPr>
-      <w:tblStyleRowBandSize w:val="1"/>
-      <w:tblStyleColBandSize w:val="1"/>
-      <w:tblInd w:w="0" w:type="dxa"/>
-      <w:tblBorders>
-        <w:top w:val="single" w:sz="8" w:space="0" w:color="FFFFFF" w:themeColor="background1"/>
-        <w:left w:val="single" w:sz="8" w:space="0" w:color="FFFFFF" w:themeColor="background1"/>
-        <w:bottom w:val="single" w:sz="8" w:space="0" w:color="FFFFFF" w:themeColor="background1"/>
-        <w:right w:val="single" w:sz="8" w:space="0" w:color="FFFFFF" w:themeColor="background1"/>
-        <w:insideH w:val="single" w:sz="6" w:space="0" w:color="FFFFFF" w:themeColor="background1"/>
-        <w:insideV w:val="single" w:sz="6" w:space="0" w:color="FFFFFF" w:themeColor="background1"/>
-      </w:tblBorders>
-      <w:tblCellMar>
-        <w:top w:w="0" w:type="dxa"/>
-        <w:left w:w="108" w:type="dxa"/>
-        <w:bottom w:w="0" w:type="dxa"/>
-        <w:right w:w="108" w:type="dxa"/>
-      </w:tblCellMar>
-    </w:tblPr>
-    <w:tcPr>
-      <w:shd w:val="clear" w:color="auto" w:fill="D2EAF1" w:themeFill="accent5" w:themeFillTint="3F"/>
-    </w:tcPr>
-    <w:tblStylePr w:type="firstRow">
-      <w:rPr>
-        <w:b/>
-        <w:bCs/>
-        <w:i w:val="0"/>
-        <w:iCs w:val="0"/>
-        <w:color w:val="FFFFFF" w:themeColor="background1"/>
-      </w:rPr>
-      <w:tblPr/>
-      <w:tcPr>
-        <w:tcBorders>
-          <w:top w:val="single" w:sz="8" w:space="0" w:color="FFFFFF" w:themeColor="background1"/>
-          <w:left w:val="single" w:sz="8" w:space="0" w:color="FFFFFF" w:themeColor="background1"/>
-          <w:bottom w:val="single" w:sz="24" w:space="0" w:color="FFFFFF" w:themeColor="background1"/>
-          <w:right w:val="single" w:sz="8" w:space="0" w:color="FFFFFF" w:themeColor="background1"/>
-          <w:insideH w:val="nil"/>
-          <w:insideV w:val="single" w:sz="8" w:space="0" w:color="FFFFFF" w:themeColor="background1"/>
-        </w:tcBorders>
-        <w:shd w:val="clear" w:color="auto" w:fill="4BACC6" w:themeFill="accent5"/>
-      </w:tcPr>
-    </w:tblStylePr>
-    <w:tblStylePr w:type="lastRow">
-      <w:rPr>
-        <w:b/>
-        <w:bCs/>
-        <w:i w:val="0"/>
-        <w:iCs w:val="0"/>
-        <w:color w:val="FFFFFF" w:themeColor="background1"/>
-      </w:rPr>
-      <w:tblPr/>
-      <w:tcPr>
-        <w:tcBorders>
-          <w:top w:val="single" w:sz="24" w:space="0" w:color="FFFFFF" w:themeColor="background1"/>
-          <w:left w:val="single" w:sz="8" w:space="0" w:color="FFFFFF" w:themeColor="background1"/>
-          <w:bottom w:val="single" w:sz="8" w:space="0" w:color="FFFFFF" w:themeColor="background1"/>
-          <w:right w:val="single" w:sz="8" w:space="0" w:color="FFFFFF" w:themeColor="background1"/>
-          <w:insideH w:val="nil"/>
-          <w:insideV w:val="single" w:sz="8" w:space="0" w:color="FFFFFF" w:themeColor="background1"/>
-        </w:tcBorders>
-        <w:shd w:val="clear" w:color="auto" w:fill="4BACC6" w:themeFill="accent5"/>
-      </w:tcPr>
-    </w:tblStylePr>
-    <w:tblStylePr w:type="firstCol">
-      <w:rPr>
-        <w:b/>
-        <w:bCs/>
-        <w:i w:val="0"/>
-        <w:iCs w:val="0"/>
-        <w:color w:val="FFFFFF" w:themeColor="background1"/>
-      </w:rPr>
-      <w:tblPr/>
-      <w:tcPr>
-        <w:tcBorders>
-          <w:left w:val="single" w:sz="8" w:space="0" w:color="FFFFFF" w:themeColor="background1"/>
-          <w:right w:val="single" w:sz="24" w:space="0" w:color="FFFFFF" w:themeColor="background1"/>
-          <w:insideH w:val="nil"/>
-          <w:insideV w:val="nil"/>
-        </w:tcBorders>
-        <w:shd w:val="clear" w:color="auto" w:fill="4BACC6" w:themeFill="accent5"/>
-      </w:tcPr>
-    </w:tblStylePr>
-    <w:tblStylePr w:type="lastCol">
-      <w:rPr>
-        <w:b/>
-        <w:bCs/>
-        <w:i w:val="0"/>
-        <w:iCs w:val="0"/>
-        <w:color w:val="FFFFFF" w:themeColor="background1"/>
-      </w:rPr>
-      <w:tblPr/>
-      <w:tcPr>
-        <w:tcBorders>
-          <w:top w:val="nil"/>
-          <w:left w:val="single" w:sz="24" w:space="0" w:color="FFFFFF" w:themeColor="background1"/>
-          <w:bottom w:val="nil"/>
-          <w:right w:val="nil"/>
-          <w:insideH w:val="nil"/>
-          <w:insideV w:val="nil"/>
-        </w:tcBorders>
-        <w:shd w:val="clear" w:color="auto" w:fill="4BACC6" w:themeFill="accent5"/>
-      </w:tcPr>
-    </w:tblStylePr>
-    <w:tblStylePr w:type="band1Vert">
-      <w:tblPr/>
-      <w:tcPr>
-        <w:tcBorders>
-          <w:top w:val="single" w:sz="8" w:space="0" w:color="FFFFFF" w:themeColor="background1"/>
-          <w:left w:val="single" w:sz="8" w:space="0" w:color="FFFFFF" w:themeColor="background1"/>
-          <w:bottom w:val="single" w:sz="8" w:space="0" w:color="FFFFFF" w:themeColor="background1"/>
-          <w:right w:val="single" w:sz="8" w:space="0" w:color="FFFFFF" w:themeColor="background1"/>
-          <w:insideH w:val="nil"/>
-          <w:insideV w:val="nil"/>
-        </w:tcBorders>
-        <w:shd w:val="clear" w:color="auto" w:fill="A5D5E2" w:themeFill="accent5" w:themeFillTint="7F"/>
-      </w:tcPr>
-    </w:tblStylePr>
-    <w:tblStylePr w:type="band1Horz">
-      <w:tblPr/>
-      <w:tcPr>
-        <w:tcBorders>
-          <w:top w:val="single" w:sz="8" w:space="0" w:color="FFFFFF" w:themeColor="background1"/>
-          <w:left w:val="single" w:sz="8" w:space="0" w:color="FFFFFF" w:themeColor="background1"/>
-          <w:bottom w:val="single" w:sz="8" w:space="0" w:color="FFFFFF" w:themeColor="background1"/>
-          <w:right w:val="single" w:sz="8" w:space="0" w:color="FFFFFF" w:themeColor="background1"/>
-          <w:insideH w:val="single" w:sz="8" w:space="0" w:color="FFFFFF" w:themeColor="background1"/>
-          <w:insideV w:val="single" w:sz="8" w:space="0" w:color="FFFFFF" w:themeColor="background1"/>
-        </w:tcBorders>
-        <w:shd w:val="clear" w:color="auto" w:fill="A5D5E2" w:themeFill="accent5" w:themeFillTint="7F"/>
-      </w:tcPr>
-    </w:tblStylePr>
-  </w:style>
-  <w:style w:type="paragraph" w:styleId="berarbeitung">
-    <w:name w:val="Revision"/>
-    <w:hidden/>
-    <w:uiPriority w:val="99"/>
-    <w:semiHidden/>
-    <w:rsid w:val="004C5E52"/>
-    <w:rPr>
-      <w:sz w:val="22"/>
-      <w:szCs w:val="22"/>
-      <w:lang w:val="en-US" w:eastAsia="en-US"/>
-    </w:rPr>
-  </w:style>
-  <w:style w:type="paragraph" w:styleId="StandardWeb">
-    <w:name w:val="Normal (Web)"/>
-    <w:basedOn w:val="Standard"/>
-    <w:uiPriority w:val="99"/>
-    <w:semiHidden/>
-    <w:unhideWhenUsed/>
-    <w:rsid w:val="00A65DF6"/>
-    <w:pPr>
-      <w:spacing w:before="100" w:beforeAutospacing="1" w:after="100" w:afterAutospacing="1" w:line="240" w:lineRule="auto"/>
-    </w:pPr>
-    <w:rPr>
-      <w:rFonts w:ascii="Times New Roman" w:eastAsiaTheme="minorEastAsia" w:hAnsi="Times New Roman"/>
-      <w:sz w:val="24"/>
-      <w:szCs w:val="24"/>
-      <w:lang w:val="de-DE" w:eastAsia="de-DE"/>
-    </w:rPr>
-  </w:style>
-  <w:style w:type="character" w:customStyle="1" w:styleId="apple-style-span">
-    <w:name w:val="apple-style-span"/>
-    <w:basedOn w:val="Absatz-Standardschriftart"/>
-    <w:rsid w:val="00CC21D6"/>
-  </w:style>
-  <w:style w:type="paragraph" w:customStyle="1" w:styleId="summary">
-    <w:name w:val="summary"/>
-    <w:basedOn w:val="Standard"/>
-    <w:rsid w:val="00CC21D6"/>
-    <w:pPr>
-      <w:spacing w:before="100" w:beforeAutospacing="1" w:after="100" w:afterAutospacing="1" w:line="240" w:lineRule="auto"/>
-    </w:pPr>
-    <w:rPr>
-      <w:rFonts w:ascii="Times New Roman" w:eastAsia="Times New Roman" w:hAnsi="Times New Roman"/>
-      <w:sz w:val="24"/>
-      <w:szCs w:val="24"/>
-      <w:lang w:val="de-DE" w:eastAsia="de-DE"/>
-    </w:rPr>
-  </w:style>
-</w:styles>
-</file>
-
 <file path=word/theme/theme1.xml><?xml version="1.0" encoding="utf-8"?>
 <a:theme xmlns:a="http://schemas.openxmlformats.org/drawingml/2006/main" name="Larissa-Design">
   <a:themeElements>
@@ -7696,7 +7730,7 @@
 </file>
 
 <file path=customXml/itemProps1.xml><?xml version="1.0" encoding="utf-8"?>
-<ds:datastoreItem xmlns:ds="http://schemas.openxmlformats.org/officeDocument/2006/customXml" ds:itemID="{506D2CB8-2601-4A7B-93C4-C8F37AFE82BF}">
+<ds:datastoreItem xmlns:ds="http://schemas.openxmlformats.org/officeDocument/2006/customXml" ds:itemID="{E21BF154-8E8C-4135-9B27-200651A827D0}">
   <ds:schemaRefs>
     <ds:schemaRef ds:uri="http://schemas.openxmlformats.org/officeDocument/2006/bibliography"/>
   </ds:schemaRefs>

</xml_diff>